<commit_message>
avance documentacion parte informática
</commit_message>
<xml_diff>
--- a/documentacion-app/documentacion-final-zerogluten.docx
+++ b/documentacion-app/documentacion-final-zerogluten.docx
@@ -106,6 +106,45 @@
     </w:p>
     <w:p>
       <w:pPr>
+        <w:tabs>
+          <w:tab w:val="left" w:pos="1340"/>
+        </w:tabs>
+        <w:spacing w:after="200" w:line="240" w:lineRule="auto"/>
+        <w:jc w:val="both"/>
+        <w:rPr>
+          <w:rFonts w:cstheme="minorHAnsi"/>
+          <w:b/>
+          <w:sz w:val="24"/>
+          <w:szCs w:val="24"/>
+        </w:rPr>
+      </w:pPr>
+      <w:r>
+        <w:rPr>
+          <w:rFonts w:cstheme="minorHAnsi"/>
+          <w:b/>
+          <w:sz w:val="24"/>
+          <w:szCs w:val="24"/>
+        </w:rPr>
+        <w:t>PORTADA E INDICE DINÁMICO</w:t>
+      </w:r>
+    </w:p>
+    <w:p>
+      <w:pPr>
+        <w:tabs>
+          <w:tab w:val="left" w:pos="1340"/>
+        </w:tabs>
+        <w:spacing w:after="200" w:line="240" w:lineRule="auto"/>
+        <w:jc w:val="both"/>
+        <w:rPr>
+          <w:rFonts w:cstheme="minorHAnsi"/>
+          <w:b/>
+          <w:sz w:val="24"/>
+          <w:szCs w:val="24"/>
+        </w:rPr>
+      </w:pPr>
+    </w:p>
+    <w:p>
+      <w:pPr>
         <w:pStyle w:val="Prrafodelista"/>
         <w:numPr>
           <w:ilvl w:val="1"/>
@@ -612,6 +651,7 @@
           <w:sz w:val="24"/>
           <w:szCs w:val="24"/>
         </w:rPr>
+        <w:lastRenderedPageBreak/>
         <w:t xml:space="preserve">Para desarrollar la aplicación he utilizado </w:t>
       </w:r>
       <w:r>
@@ -651,7 +691,6 @@
           <w:sz w:val="24"/>
           <w:szCs w:val="24"/>
         </w:rPr>
-        <w:lastRenderedPageBreak/>
         <w:t>Se ha</w:t>
       </w:r>
       <w:r>
@@ -3336,26 +3375,145 @@
           <w:sz w:val="24"/>
           <w:szCs w:val="24"/>
         </w:rPr>
-        <w:t>. Diagrama de casos de uso</w:t>
-      </w:r>
-    </w:p>
-    <w:p>
-      <w:pPr>
-        <w:pStyle w:val="Sinespaciado"/>
-        <w:rPr>
-          <w:rFonts w:cstheme="minorHAnsi"/>
-          <w:sz w:val="24"/>
-          <w:szCs w:val="24"/>
-        </w:rPr>
-      </w:pPr>
-      <w:r>
-        <w:rPr>
-          <w:rFonts w:cstheme="minorHAnsi"/>
-          <w:sz w:val="24"/>
-          <w:szCs w:val="24"/>
-        </w:rPr>
-        <w:t>En cuanto al diagrama de casos de uso encontramos dos tipos de personas que manejarán la aplicación:</w:t>
-      </w:r>
+        <w:t>:</w:t>
+      </w:r>
+      <w:r>
+        <w:rPr>
+          <w:rFonts w:cstheme="minorHAnsi"/>
+          <w:b/>
+          <w:bCs/>
+          <w:sz w:val="24"/>
+          <w:szCs w:val="24"/>
+        </w:rPr>
+        <w:t xml:space="preserve"> Diagrama de casos de uso</w:t>
+      </w:r>
+    </w:p>
+    <w:p>
+      <w:pPr>
+        <w:pStyle w:val="Sinespaciado"/>
+        <w:rPr>
+          <w:rFonts w:cstheme="minorHAnsi"/>
+          <w:sz w:val="24"/>
+          <w:szCs w:val="24"/>
+        </w:rPr>
+      </w:pPr>
+      <w:r>
+        <w:rPr>
+          <w:rFonts w:cstheme="minorHAnsi"/>
+          <w:sz w:val="24"/>
+          <w:szCs w:val="24"/>
+        </w:rPr>
+        <w:t xml:space="preserve">En cuanto al diagrama de casos de uso encontramos dos tipos de </w:t>
+      </w:r>
+      <w:r>
+        <w:rPr>
+          <w:rFonts w:cstheme="minorHAnsi"/>
+          <w:sz w:val="24"/>
+          <w:szCs w:val="24"/>
+        </w:rPr>
+        <w:t>personas</w:t>
+      </w:r>
+      <w:r>
+        <w:rPr>
+          <w:rFonts w:cstheme="minorHAnsi"/>
+          <w:sz w:val="24"/>
+          <w:szCs w:val="24"/>
+        </w:rPr>
+        <w:t xml:space="preserve"> que </w:t>
+      </w:r>
+      <w:r>
+        <w:rPr>
+          <w:rFonts w:cstheme="minorHAnsi"/>
+          <w:sz w:val="24"/>
+          <w:szCs w:val="24"/>
+        </w:rPr>
+        <w:t>manejarán la aplicación</w:t>
+      </w:r>
+      <w:r>
+        <w:rPr>
+          <w:rFonts w:cstheme="minorHAnsi"/>
+          <w:sz w:val="24"/>
+          <w:szCs w:val="24"/>
+        </w:rPr>
+        <w:t>:</w:t>
+      </w:r>
+    </w:p>
+    <w:p>
+      <w:pPr>
+        <w:pStyle w:val="Sinespaciado"/>
+        <w:numPr>
+          <w:ilvl w:val="0"/>
+          <w:numId w:val="6"/>
+        </w:numPr>
+        <w:rPr>
+          <w:rFonts w:cstheme="minorHAnsi"/>
+          <w:sz w:val="24"/>
+          <w:szCs w:val="24"/>
+        </w:rPr>
+      </w:pPr>
+      <w:r>
+        <w:rPr>
+          <w:rFonts w:cstheme="minorHAnsi"/>
+          <w:sz w:val="24"/>
+          <w:szCs w:val="24"/>
+        </w:rPr>
+        <w:t xml:space="preserve">El usuario: </w:t>
+      </w:r>
+      <w:r>
+        <w:rPr>
+          <w:rFonts w:cstheme="minorHAnsi"/>
+          <w:sz w:val="24"/>
+          <w:szCs w:val="24"/>
+        </w:rPr>
+        <w:t xml:space="preserve">Se caracteriza por tener un control amplio sobre las operaciones disponibles dentro de la aplicación. En primer </w:t>
+      </w:r>
+      <w:r>
+        <w:rPr>
+          <w:rFonts w:cstheme="minorHAnsi"/>
+          <w:sz w:val="24"/>
+          <w:szCs w:val="24"/>
+        </w:rPr>
+        <w:t>lugar</w:t>
+      </w:r>
+      <w:r>
+        <w:rPr>
+          <w:rFonts w:cstheme="minorHAnsi"/>
+          <w:sz w:val="24"/>
+          <w:szCs w:val="24"/>
+        </w:rPr>
+        <w:t>, puede realizar búsquedas de productos y aplicar diversos filtros para ajustar los resultados a sus necesidades. Entre estos filtros se incluyen: nombre del producto (campo de texto libre), calorías máximas, proteínas mínimas y grasas máximas (todos ellos mediante campos seleccionables).</w:t>
+      </w:r>
+    </w:p>
+    <w:p>
+      <w:pPr>
+        <w:pStyle w:val="Sinespaciado"/>
+        <w:ind w:left="720"/>
+        <w:rPr>
+          <w:rFonts w:cstheme="minorHAnsi"/>
+          <w:sz w:val="24"/>
+          <w:szCs w:val="24"/>
+        </w:rPr>
+      </w:pPr>
+      <w:r>
+        <w:rPr>
+          <w:rFonts w:eastAsia="Times New Roman" w:cstheme="minorHAnsi"/>
+          <w:sz w:val="24"/>
+          <w:szCs w:val="24"/>
+          <w:lang w:eastAsia="es-ES"/>
+        </w:rPr>
+        <w:t>Asimismo, el usuario tiene la posibilidad de explorar recetas según sus preferencias. Al igual que en la búsqueda de productos, puede filtrar por nombre (campo de texto libre), calorías máximas, proteínas mínimas y grasas máximas (campos seleccionables), lo que facilita encontrar recetas que se adapten a sus restricciones alimentarias y objetivos nutricionales.</w:t>
+      </w:r>
+    </w:p>
+    <w:p>
+      <w:pPr>
+        <w:pStyle w:val="Sinespaciado"/>
+        <w:ind w:left="770"/>
+        <w:rPr>
+          <w:rFonts w:cstheme="minorHAnsi"/>
+          <w:sz w:val="24"/>
+          <w:szCs w:val="24"/>
+        </w:rPr>
+      </w:pPr>
     </w:p>
     <w:p>
       <w:pPr>
@@ -3376,30 +3534,47 @@
           <w:sz w:val="24"/>
           <w:szCs w:val="24"/>
         </w:rPr>
-        <w:t xml:space="preserve">El usuario: Destaca por poder </w:t>
-      </w:r>
-    </w:p>
-    <w:p>
-      <w:pPr>
-        <w:pStyle w:val="Sinespaciado"/>
-        <w:numPr>
-          <w:ilvl w:val="0"/>
-          <w:numId w:val="11"/>
-        </w:numPr>
-        <w:rPr>
-          <w:rFonts w:cstheme="minorHAnsi"/>
-          <w:sz w:val="24"/>
-          <w:szCs w:val="24"/>
-        </w:rPr>
-      </w:pPr>
-      <w:r>
-        <w:rPr>
-          <w:rFonts w:cstheme="minorHAnsi"/>
-          <w:sz w:val="24"/>
-          <w:szCs w:val="24"/>
-        </w:rPr>
         <w:t>El administrador:</w:t>
       </w:r>
+      <w:r>
+        <w:rPr>
+          <w:rFonts w:cstheme="minorHAnsi"/>
+          <w:sz w:val="24"/>
+          <w:szCs w:val="24"/>
+        </w:rPr>
+        <w:t xml:space="preserve"> </w:t>
+      </w:r>
+      <w:r>
+        <w:rPr>
+          <w:sz w:val="24"/>
+          <w:szCs w:val="24"/>
+        </w:rPr>
+        <w:t xml:space="preserve">Además de </w:t>
+      </w:r>
+      <w:r>
+        <w:rPr>
+          <w:sz w:val="24"/>
+          <w:szCs w:val="24"/>
+        </w:rPr>
+        <w:t>contar con</w:t>
+      </w:r>
+      <w:r>
+        <w:rPr>
+          <w:sz w:val="24"/>
+          <w:szCs w:val="24"/>
+        </w:rPr>
+        <w:t xml:space="preserve"> todas las funcionalidades accesibles para los usuarios, el administrador cuenta con permisos especiales que le permiten gestionar y moderar el contenido de la aplicación. Tiene la capacidad de eliminar usuarios si lo considera necesario, así como suprimir productos o recetas que presenten información incorrecta o que no cumplan con los estándares de calidad. De este modo, se asegura la fiabilidad y el correcto funcionamiento de la plataforma.</w:t>
+      </w:r>
+    </w:p>
+    <w:p>
+      <w:pPr>
+        <w:pStyle w:val="Sinespaciado"/>
+        <w:rPr>
+          <w:rFonts w:cstheme="minorHAnsi"/>
+          <w:sz w:val="24"/>
+          <w:szCs w:val="24"/>
+        </w:rPr>
+      </w:pPr>
     </w:p>
     <w:p>
       <w:pPr>
@@ -3421,10 +3596,10 @@
           <w:szCs w:val="24"/>
         </w:rPr>
         <w:drawing>
-          <wp:inline distT="0" distB="0" distL="0" distR="0" wp14:anchorId="64C8FAC4" wp14:editId="4EF9E25F">
-            <wp:extent cx="5400040" cy="3089275"/>
-            <wp:effectExtent l="0" t="0" r="0" b="0"/>
-            <wp:docPr id="6" name="Imagen 6"/>
+          <wp:inline distT="0" distB="0" distL="0" distR="0" wp14:anchorId="2B69BDE8" wp14:editId="3AE4F047">
+            <wp:extent cx="5980080" cy="3649649"/>
+            <wp:effectExtent l="0" t="0" r="1905" b="8255"/>
+            <wp:docPr id="8" name="Imagen 8"/>
             <wp:cNvGraphicFramePr>
               <a:graphicFrameLocks xmlns:a="http://schemas.openxmlformats.org/drawingml/2006/main" noChangeAspect="1"/>
             </wp:cNvGraphicFramePr>
@@ -3444,7 +3619,7 @@
                   <pic:spPr>
                     <a:xfrm>
                       <a:off x="0" y="0"/>
-                      <a:ext cx="5400040" cy="3089275"/>
+                      <a:ext cx="6002846" cy="3663543"/>
                     </a:xfrm>
                     <a:prstGeom prst="rect">
                       <a:avLst/>
@@ -3459,6 +3634,238 @@
     </w:p>
     <w:p>
       <w:pPr>
+        <w:pStyle w:val="Sinespaciado"/>
+        <w:rPr>
+          <w:rFonts w:cstheme="minorHAnsi"/>
+          <w:b/>
+          <w:bCs/>
+          <w:sz w:val="24"/>
+          <w:szCs w:val="24"/>
+        </w:rPr>
+      </w:pPr>
+    </w:p>
+    <w:p>
+      <w:pPr>
+        <w:pStyle w:val="Sinespaciado"/>
+        <w:rPr>
+          <w:rFonts w:cstheme="minorHAnsi"/>
+          <w:sz w:val="24"/>
+          <w:szCs w:val="24"/>
+        </w:rPr>
+      </w:pPr>
+      <w:r>
+        <w:rPr>
+          <w:rFonts w:cstheme="minorHAnsi"/>
+          <w:sz w:val="24"/>
+          <w:szCs w:val="24"/>
+        </w:rPr>
+        <w:t xml:space="preserve">Este no era el esquema que se desarrolló en la fase de inicio de la aplicación, sin </w:t>
+      </w:r>
+      <w:proofErr w:type="gramStart"/>
+      <w:r>
+        <w:rPr>
+          <w:rFonts w:cstheme="minorHAnsi"/>
+          <w:sz w:val="24"/>
+          <w:szCs w:val="24"/>
+        </w:rPr>
+        <w:t>embargo</w:t>
+      </w:r>
+      <w:proofErr w:type="gramEnd"/>
+      <w:r>
+        <w:rPr>
+          <w:rFonts w:cstheme="minorHAnsi"/>
+          <w:sz w:val="24"/>
+          <w:szCs w:val="24"/>
+        </w:rPr>
+        <w:t xml:space="preserve"> debido a los fallos que hemos ido teniendo a la hora de desarrollar la </w:t>
+      </w:r>
+      <w:r>
+        <w:rPr>
+          <w:rFonts w:cstheme="minorHAnsi"/>
+          <w:sz w:val="24"/>
+          <w:szCs w:val="24"/>
+        </w:rPr>
+        <w:lastRenderedPageBreak/>
+        <w:t>aplicación nos hemos visto obligados a cambiarlo, aún así no nos hemos olvidado de esa funcionalidad que entrará como mejoras en versiones posteriores de la aplicación.</w:t>
+      </w:r>
+    </w:p>
+    <w:p>
+      <w:pPr>
+        <w:pStyle w:val="Sinespaciado"/>
+        <w:rPr>
+          <w:rFonts w:cstheme="minorHAnsi"/>
+          <w:sz w:val="24"/>
+          <w:szCs w:val="24"/>
+        </w:rPr>
+      </w:pPr>
+    </w:p>
+    <w:p>
+      <w:pPr>
+        <w:pStyle w:val="Sinespaciado"/>
+        <w:rPr>
+          <w:rFonts w:cstheme="minorHAnsi"/>
+          <w:b/>
+          <w:bCs/>
+          <w:sz w:val="24"/>
+          <w:szCs w:val="24"/>
+        </w:rPr>
+      </w:pPr>
+      <w:r>
+        <w:rPr>
+          <w:rFonts w:cstheme="minorHAnsi"/>
+          <w:b/>
+          <w:bCs/>
+          <w:sz w:val="24"/>
+          <w:szCs w:val="24"/>
+        </w:rPr>
+        <w:t xml:space="preserve">3.2 </w:t>
+      </w:r>
+      <w:r>
+        <w:rPr>
+          <w:rFonts w:cstheme="minorHAnsi"/>
+          <w:b/>
+          <w:bCs/>
+          <w:sz w:val="24"/>
+          <w:szCs w:val="24"/>
+        </w:rPr>
+        <w:t>Diseño. Capa persistencia: Diagrama E/R de la base de datos/Relacional</w:t>
+      </w:r>
+    </w:p>
+    <w:p>
+      <w:pPr>
+        <w:pStyle w:val="Sinespaciado"/>
+        <w:rPr>
+          <w:rFonts w:cstheme="minorHAnsi"/>
+          <w:sz w:val="24"/>
+          <w:szCs w:val="24"/>
+        </w:rPr>
+      </w:pPr>
+    </w:p>
+    <w:p>
+      <w:pPr>
+        <w:pStyle w:val="Sinespaciado"/>
+        <w:rPr>
+          <w:rFonts w:cstheme="minorHAnsi"/>
+          <w:sz w:val="24"/>
+          <w:szCs w:val="24"/>
+        </w:rPr>
+      </w:pPr>
+    </w:p>
+    <w:p>
+      <w:pPr>
+        <w:pStyle w:val="Sinespaciado"/>
+        <w:rPr>
+          <w:rFonts w:cstheme="minorHAnsi"/>
+          <w:sz w:val="24"/>
+          <w:szCs w:val="24"/>
+        </w:rPr>
+      </w:pPr>
+      <w:r>
+        <w:rPr>
+          <w:noProof/>
+        </w:rPr>
+        <w:drawing>
+          <wp:inline distT="0" distB="0" distL="0" distR="0" wp14:anchorId="7B028BC8" wp14:editId="2AF18EA3">
+            <wp:extent cx="5355091" cy="7091844"/>
+            <wp:effectExtent l="0" t="0" r="0" b="0"/>
+            <wp:docPr id="9" name="Imagen 9"/>
+            <wp:cNvGraphicFramePr>
+              <a:graphicFrameLocks xmlns:a="http://schemas.openxmlformats.org/drawingml/2006/main" noChangeAspect="1"/>
+            </wp:cNvGraphicFramePr>
+            <a:graphic xmlns:a="http://schemas.openxmlformats.org/drawingml/2006/main">
+              <a:graphicData uri="http://schemas.openxmlformats.org/drawingml/2006/picture">
+                <pic:pic xmlns:pic="http://schemas.openxmlformats.org/drawingml/2006/picture">
+                  <pic:nvPicPr>
+                    <pic:cNvPr id="0" name="Picture 6"/>
+                    <pic:cNvPicPr>
+                      <a:picLocks noChangeAspect="1" noChangeArrowheads="1"/>
+                    </pic:cNvPicPr>
+                  </pic:nvPicPr>
+                  <pic:blipFill>
+                    <a:blip r:embed="rId12">
+                      <a:extLst>
+                        <a:ext uri="{28A0092B-C50C-407E-A947-70E740481C1C}">
+                          <a14:useLocalDpi xmlns:a14="http://schemas.microsoft.com/office/drawing/2010/main" val="0"/>
+                        </a:ext>
+                      </a:extLst>
+                    </a:blip>
+                    <a:srcRect/>
+                    <a:stretch>
+                      <a:fillRect/>
+                    </a:stretch>
+                  </pic:blipFill>
+                  <pic:spPr bwMode="auto">
+                    <a:xfrm>
+                      <a:off x="0" y="0"/>
+                      <a:ext cx="5464360" cy="7236551"/>
+                    </a:xfrm>
+                    <a:prstGeom prst="rect">
+                      <a:avLst/>
+                    </a:prstGeom>
+                    <a:noFill/>
+                    <a:ln>
+                      <a:noFill/>
+                    </a:ln>
+                  </pic:spPr>
+                </pic:pic>
+              </a:graphicData>
+            </a:graphic>
+          </wp:inline>
+        </w:drawing>
+      </w:r>
+    </w:p>
+    <w:p>
+      <w:pPr>
+        <w:pStyle w:val="Sinespaciado"/>
+        <w:rPr>
+          <w:rFonts w:cstheme="minorHAnsi"/>
+          <w:b/>
+          <w:bCs/>
+          <w:sz w:val="24"/>
+          <w:szCs w:val="24"/>
+        </w:rPr>
+      </w:pPr>
+    </w:p>
+    <w:p>
+      <w:pPr>
+        <w:pStyle w:val="Sinespaciado"/>
+        <w:rPr>
+          <w:rFonts w:cstheme="minorHAnsi"/>
+          <w:b/>
+          <w:bCs/>
+          <w:sz w:val="24"/>
+          <w:szCs w:val="24"/>
+        </w:rPr>
+      </w:pPr>
+    </w:p>
+    <w:p>
+      <w:pPr>
+        <w:pStyle w:val="Sinespaciado"/>
+        <w:numPr>
+          <w:ilvl w:val="1"/>
+          <w:numId w:val="13"/>
+        </w:numPr>
+        <w:rPr>
+          <w:rFonts w:cstheme="minorHAnsi"/>
+          <w:b/>
+          <w:bCs/>
+          <w:sz w:val="24"/>
+          <w:szCs w:val="24"/>
+        </w:rPr>
+      </w:pPr>
+      <w:r>
+        <w:rPr>
+          <w:rFonts w:cstheme="minorHAnsi"/>
+          <w:b/>
+          <w:bCs/>
+          <w:sz w:val="24"/>
+          <w:szCs w:val="24"/>
+        </w:rPr>
+        <w:t>Diseño. Capa de negocio: Diagrama de clases (UML)</w:t>
+      </w:r>
+    </w:p>
+    <w:p>
+      <w:pPr>
         <w:pStyle w:val="Prrafodelista"/>
         <w:tabs>
           <w:tab w:val="left" w:pos="1340"/>
@@ -3467,10 +3874,44 @@
         <w:ind w:left="0"/>
         <w:jc w:val="both"/>
         <w:rPr>
-          <w:sz w:val="24"/>
-          <w:szCs w:val="24"/>
-        </w:rPr>
-      </w:pPr>
+          <w:rFonts w:cstheme="minorHAnsi"/>
+          <w:b/>
+          <w:bCs/>
+          <w:sz w:val="24"/>
+          <w:szCs w:val="24"/>
+        </w:rPr>
+      </w:pPr>
+      <w:r>
+        <w:rPr>
+          <w:rFonts w:cstheme="minorHAnsi"/>
+          <w:b/>
+          <w:bCs/>
+          <w:sz w:val="24"/>
+          <w:szCs w:val="24"/>
+        </w:rPr>
+        <w:lastRenderedPageBreak/>
+        <w:t xml:space="preserve">3.4 </w:t>
+      </w:r>
+      <w:r>
+        <w:rPr>
+          <w:rFonts w:cstheme="minorHAnsi"/>
+          <w:b/>
+          <w:bCs/>
+          <w:sz w:val="24"/>
+          <w:szCs w:val="24"/>
+        </w:rPr>
+        <w:t>Diseño. Capa de presentación. Interfaces gráfica</w:t>
+      </w:r>
+      <w:r>
+        <w:rPr>
+          <w:rFonts w:cstheme="minorHAnsi"/>
+          <w:b/>
+          <w:bCs/>
+          <w:sz w:val="24"/>
+          <w:szCs w:val="24"/>
+        </w:rPr>
+        <w:t>s</w:t>
+      </w:r>
     </w:p>
     <w:p>
       <w:pPr>
@@ -3482,10 +3923,33 @@
         <w:ind w:left="0"/>
         <w:jc w:val="both"/>
         <w:rPr>
-          <w:sz w:val="24"/>
-          <w:szCs w:val="24"/>
-        </w:rPr>
-      </w:pPr>
+          <w:rFonts w:cstheme="minorHAnsi"/>
+          <w:b/>
+          <w:bCs/>
+          <w:sz w:val="24"/>
+          <w:szCs w:val="24"/>
+        </w:rPr>
+      </w:pPr>
+      <w:r>
+        <w:rPr>
+          <w:rFonts w:cstheme="minorHAnsi"/>
+          <w:b/>
+          <w:bCs/>
+          <w:sz w:val="24"/>
+          <w:szCs w:val="24"/>
+        </w:rPr>
+        <w:t xml:space="preserve">3.5 </w:t>
+      </w:r>
+      <w:r>
+        <w:rPr>
+          <w:rFonts w:cstheme="minorHAnsi"/>
+          <w:b/>
+          <w:bCs/>
+          <w:sz w:val="24"/>
+          <w:szCs w:val="24"/>
+        </w:rPr>
+        <w:t>Pruebas de Software</w:t>
+      </w:r>
     </w:p>
     <w:p>
       <w:pPr>
@@ -3497,6 +3961,9 @@
         <w:ind w:left="0"/>
         <w:jc w:val="both"/>
         <w:rPr>
+          <w:rFonts w:cstheme="minorHAnsi"/>
+          <w:b/>
+          <w:bCs/>
           <w:sz w:val="24"/>
           <w:szCs w:val="24"/>
         </w:rPr>
@@ -3512,10 +3979,23 @@
         <w:ind w:left="0"/>
         <w:jc w:val="both"/>
         <w:rPr>
-          <w:sz w:val="24"/>
-          <w:szCs w:val="24"/>
-        </w:rPr>
-      </w:pPr>
+          <w:rFonts w:cstheme="minorHAnsi"/>
+          <w:b/>
+          <w:bCs/>
+          <w:sz w:val="24"/>
+          <w:szCs w:val="24"/>
+        </w:rPr>
+      </w:pPr>
+      <w:r>
+        <w:rPr>
+          <w:rFonts w:cstheme="minorHAnsi"/>
+          <w:b/>
+          <w:bCs/>
+          <w:sz w:val="24"/>
+          <w:szCs w:val="24"/>
+        </w:rPr>
+        <w:t>4. Implementación e integración</w:t>
+      </w:r>
     </w:p>
     <w:p>
       <w:pPr>
@@ -3527,10 +4007,23 @@
         <w:ind w:left="0"/>
         <w:jc w:val="both"/>
         <w:rPr>
-          <w:sz w:val="24"/>
-          <w:szCs w:val="24"/>
-        </w:rPr>
-      </w:pPr>
+          <w:rFonts w:cstheme="minorHAnsi"/>
+          <w:b/>
+          <w:bCs/>
+          <w:sz w:val="24"/>
+          <w:szCs w:val="24"/>
+        </w:rPr>
+      </w:pPr>
+      <w:r>
+        <w:rPr>
+          <w:rFonts w:cstheme="minorHAnsi"/>
+          <w:b/>
+          <w:bCs/>
+          <w:sz w:val="24"/>
+          <w:szCs w:val="24"/>
+        </w:rPr>
+        <w:t>4.1 Tecnologías</w:t>
+      </w:r>
     </w:p>
     <w:p>
       <w:pPr>
@@ -3542,10 +4035,23 @@
         <w:ind w:left="0"/>
         <w:jc w:val="both"/>
         <w:rPr>
-          <w:sz w:val="24"/>
-          <w:szCs w:val="24"/>
-        </w:rPr>
-      </w:pPr>
+          <w:rFonts w:cstheme="minorHAnsi"/>
+          <w:b/>
+          <w:bCs/>
+          <w:sz w:val="24"/>
+          <w:szCs w:val="24"/>
+        </w:rPr>
+      </w:pPr>
+      <w:r>
+        <w:rPr>
+          <w:rFonts w:cstheme="minorHAnsi"/>
+          <w:b/>
+          <w:bCs/>
+          <w:sz w:val="24"/>
+          <w:szCs w:val="24"/>
+        </w:rPr>
+        <w:t>4.2 Herramientas utilizadas</w:t>
+      </w:r>
     </w:p>
     <w:p>
       <w:pPr>
@@ -3557,10 +4063,23 @@
         <w:ind w:left="0"/>
         <w:jc w:val="both"/>
         <w:rPr>
-          <w:sz w:val="24"/>
-          <w:szCs w:val="24"/>
-        </w:rPr>
-      </w:pPr>
+          <w:rFonts w:cstheme="minorHAnsi"/>
+          <w:b/>
+          <w:bCs/>
+          <w:sz w:val="24"/>
+          <w:szCs w:val="24"/>
+        </w:rPr>
+      </w:pPr>
+      <w:r>
+        <w:rPr>
+          <w:rFonts w:cstheme="minorHAnsi"/>
+          <w:b/>
+          <w:bCs/>
+          <w:sz w:val="24"/>
+          <w:szCs w:val="24"/>
+        </w:rPr>
+        <w:t>4.3 Detalles de la implementación</w:t>
+      </w:r>
     </w:p>
     <w:p>
       <w:pPr>
@@ -3572,6 +4091,9 @@
         <w:ind w:left="0"/>
         <w:jc w:val="both"/>
         <w:rPr>
+          <w:rFonts w:cstheme="minorHAnsi"/>
+          <w:b/>
+          <w:bCs/>
           <w:sz w:val="24"/>
           <w:szCs w:val="24"/>
         </w:rPr>
@@ -3587,10 +4109,23 @@
         <w:ind w:left="0"/>
         <w:jc w:val="both"/>
         <w:rPr>
-          <w:sz w:val="24"/>
-          <w:szCs w:val="24"/>
-        </w:rPr>
-      </w:pPr>
+          <w:rFonts w:cstheme="minorHAnsi"/>
+          <w:b/>
+          <w:bCs/>
+          <w:sz w:val="24"/>
+          <w:szCs w:val="24"/>
+        </w:rPr>
+      </w:pPr>
+      <w:r>
+        <w:rPr>
+          <w:rFonts w:cstheme="minorHAnsi"/>
+          <w:b/>
+          <w:bCs/>
+          <w:sz w:val="24"/>
+          <w:szCs w:val="24"/>
+        </w:rPr>
+        <w:t>5. Evaluación del proyecto</w:t>
+      </w:r>
     </w:p>
     <w:p>
       <w:pPr>
@@ -3602,6 +4137,9 @@
         <w:ind w:left="0"/>
         <w:jc w:val="both"/>
         <w:rPr>
+          <w:rFonts w:cstheme="minorHAnsi"/>
+          <w:b/>
+          <w:bCs/>
           <w:sz w:val="24"/>
           <w:szCs w:val="24"/>
         </w:rPr>
@@ -3617,18 +4155,27 @@
         <w:ind w:left="0"/>
         <w:jc w:val="both"/>
         <w:rPr>
-          <w:sz w:val="24"/>
-          <w:szCs w:val="24"/>
-        </w:rPr>
-      </w:pPr>
+          <w:rFonts w:cstheme="minorHAnsi"/>
+          <w:b/>
+          <w:bCs/>
+          <w:sz w:val="24"/>
+          <w:szCs w:val="24"/>
+        </w:rPr>
+      </w:pPr>
+      <w:r>
+        <w:rPr>
+          <w:rFonts w:cstheme="minorHAnsi"/>
+          <w:b/>
+          <w:bCs/>
+          <w:sz w:val="24"/>
+          <w:szCs w:val="24"/>
+        </w:rPr>
+        <w:t>6. Conclusión</w:t>
+      </w:r>
     </w:p>
     <w:p>
       <w:pPr>
         <w:pStyle w:val="Prrafodelista"/>
-        <w:numPr>
-          <w:ilvl w:val="1"/>
-          <w:numId w:val="1"/>
-        </w:numPr>
         <w:tabs>
           <w:tab w:val="left" w:pos="1340"/>
         </w:tabs>
@@ -3637,26 +4184,26 @@
         <w:jc w:val="both"/>
         <w:rPr>
           <w:rFonts w:cstheme="minorHAnsi"/>
-          <w:sz w:val="24"/>
-          <w:szCs w:val="24"/>
-        </w:rPr>
-      </w:pPr>
-      <w:r>
-        <w:rPr>
-          <w:rFonts w:cstheme="minorHAnsi"/>
-          <w:sz w:val="24"/>
-          <w:szCs w:val="24"/>
-        </w:rPr>
-        <w:t>Estudio de viabilidad técnica  y económica del proyecto</w:t>
+          <w:b/>
+          <w:bCs/>
+          <w:sz w:val="24"/>
+          <w:szCs w:val="24"/>
+        </w:rPr>
+      </w:pPr>
+      <w:r>
+        <w:rPr>
+          <w:rFonts w:cstheme="minorHAnsi"/>
+          <w:b/>
+          <w:bCs/>
+          <w:sz w:val="24"/>
+          <w:szCs w:val="24"/>
+        </w:rPr>
+        <w:t>6.1 Dificultades encontradas y las soluciones adoptadas</w:t>
       </w:r>
     </w:p>
     <w:p>
       <w:pPr>
         <w:pStyle w:val="Prrafodelista"/>
-        <w:numPr>
-          <w:ilvl w:val="1"/>
-          <w:numId w:val="1"/>
-        </w:numPr>
         <w:tabs>
           <w:tab w:val="left" w:pos="1340"/>
         </w:tabs>
@@ -3665,40 +4212,36 @@
         <w:jc w:val="both"/>
         <w:rPr>
           <w:rFonts w:cstheme="minorHAnsi"/>
-          <w:sz w:val="24"/>
-          <w:szCs w:val="24"/>
-        </w:rPr>
-      </w:pPr>
-      <w:r>
-        <w:rPr>
-          <w:rFonts w:cstheme="minorHAnsi"/>
-          <w:sz w:val="24"/>
-          <w:szCs w:val="24"/>
-        </w:rPr>
-        <w:t>Fases del proyecto ( Contenido ,actividades y plazos de ejecución).</w:t>
+          <w:b/>
+          <w:bCs/>
+          <w:sz w:val="24"/>
+          <w:szCs w:val="24"/>
+        </w:rPr>
+      </w:pPr>
+      <w:r>
+        <w:rPr>
+          <w:rFonts w:cstheme="minorHAnsi"/>
+          <w:b/>
+          <w:bCs/>
+          <w:sz w:val="24"/>
+          <w:szCs w:val="24"/>
+        </w:rPr>
+        <w:t xml:space="preserve">6.2 </w:t>
+      </w:r>
+      <w:r>
+        <w:rPr>
+          <w:rFonts w:cstheme="minorHAnsi"/>
+          <w:b/>
+          <w:bCs/>
+          <w:sz w:val="24"/>
+          <w:szCs w:val="24"/>
+        </w:rPr>
+        <w:t>Desviaciones temporales o técnicos y soluciones adoptadas</w:t>
       </w:r>
     </w:p>
     <w:p>
       <w:pPr>
         <w:pStyle w:val="Prrafodelista"/>
-        <w:tabs>
-          <w:tab w:val="left" w:pos="1340"/>
-        </w:tabs>
-        <w:ind w:left="0"/>
-        <w:rPr>
-          <w:rFonts w:cstheme="minorHAnsi"/>
-          <w:sz w:val="24"/>
-          <w:szCs w:val="24"/>
-        </w:rPr>
-      </w:pPr>
-    </w:p>
-    <w:p>
-      <w:pPr>
-        <w:pStyle w:val="Prrafodelista"/>
-        <w:numPr>
-          <w:ilvl w:val="0"/>
-          <w:numId w:val="1"/>
-        </w:numPr>
         <w:tabs>
           <w:tab w:val="left" w:pos="1340"/>
         </w:tabs>
@@ -3708,41 +4251,35 @@
         <w:rPr>
           <w:rFonts w:cstheme="minorHAnsi"/>
           <w:b/>
-          <w:sz w:val="24"/>
-          <w:szCs w:val="24"/>
-        </w:rPr>
-      </w:pPr>
-      <w:r>
-        <w:rPr>
-          <w:rFonts w:cstheme="minorHAnsi"/>
-          <w:b/>
-          <w:sz w:val="24"/>
-          <w:szCs w:val="24"/>
-        </w:rPr>
-        <w:t>RECURSOS MATERIALES Y PERSONALES PARA REALIZARLO.</w:t>
+          <w:bCs/>
+          <w:sz w:val="24"/>
+          <w:szCs w:val="24"/>
+        </w:rPr>
+      </w:pPr>
+      <w:r>
+        <w:rPr>
+          <w:rFonts w:cstheme="minorHAnsi"/>
+          <w:b/>
+          <w:bCs/>
+          <w:sz w:val="24"/>
+          <w:szCs w:val="24"/>
+        </w:rPr>
+        <w:t xml:space="preserve">6.3 </w:t>
+      </w:r>
+      <w:r>
+        <w:rPr>
+          <w:rFonts w:cstheme="minorHAnsi"/>
+          <w:b/>
+          <w:bCs/>
+          <w:sz w:val="24"/>
+          <w:szCs w:val="24"/>
+        </w:rPr>
+        <w:t>Propuestas de mejora del proyecto</w:t>
       </w:r>
     </w:p>
     <w:p>
       <w:pPr>
         <w:pStyle w:val="Prrafodelista"/>
-        <w:tabs>
-          <w:tab w:val="left" w:pos="1340"/>
-        </w:tabs>
-        <w:ind w:left="0"/>
-        <w:rPr>
-          <w:rFonts w:cstheme="minorHAnsi"/>
-          <w:sz w:val="24"/>
-          <w:szCs w:val="24"/>
-        </w:rPr>
-      </w:pPr>
-    </w:p>
-    <w:p>
-      <w:pPr>
-        <w:pStyle w:val="Prrafodelista"/>
-        <w:numPr>
-          <w:ilvl w:val="0"/>
-          <w:numId w:val="1"/>
-        </w:numPr>
         <w:tabs>
           <w:tab w:val="left" w:pos="1340"/>
         </w:tabs>
@@ -3752,27 +4289,15 @@
         <w:rPr>
           <w:rFonts w:cstheme="minorHAnsi"/>
           <w:b/>
-          <w:sz w:val="24"/>
-          <w:szCs w:val="24"/>
-        </w:rPr>
-      </w:pPr>
-      <w:r>
-        <w:rPr>
-          <w:rFonts w:cstheme="minorHAnsi"/>
-          <w:b/>
-          <w:sz w:val="24"/>
-          <w:szCs w:val="24"/>
-        </w:rPr>
-        <w:t>FASES Y SECUENCIACIÓN DE LAS ACTIVIDADES DEL PROYECTO</w:t>
-      </w:r>
+          <w:bCs/>
+          <w:sz w:val="24"/>
+          <w:szCs w:val="24"/>
+        </w:rPr>
+      </w:pPr>
     </w:p>
     <w:p>
       <w:pPr>
         <w:pStyle w:val="Prrafodelista"/>
-        <w:numPr>
-          <w:ilvl w:val="1"/>
-          <w:numId w:val="1"/>
-        </w:numPr>
         <w:tabs>
           <w:tab w:val="left" w:pos="1340"/>
         </w:tabs>
@@ -3781,26 +4306,26 @@
         <w:jc w:val="both"/>
         <w:rPr>
           <w:rFonts w:cstheme="minorHAnsi"/>
-          <w:sz w:val="24"/>
-          <w:szCs w:val="24"/>
-        </w:rPr>
-      </w:pPr>
-      <w:r>
-        <w:rPr>
-          <w:rFonts w:cstheme="minorHAnsi"/>
-          <w:sz w:val="24"/>
-          <w:szCs w:val="24"/>
-        </w:rPr>
-        <w:t>Análisis de Requisitos: Diagrama de casos de uso</w:t>
+          <w:b/>
+          <w:bCs/>
+          <w:sz w:val="24"/>
+          <w:szCs w:val="24"/>
+        </w:rPr>
+      </w:pPr>
+      <w:r>
+        <w:rPr>
+          <w:rFonts w:cstheme="minorHAnsi"/>
+          <w:b/>
+          <w:bCs/>
+          <w:sz w:val="24"/>
+          <w:szCs w:val="24"/>
+        </w:rPr>
+        <w:t>7. Bibliografía</w:t>
       </w:r>
     </w:p>
     <w:p>
       <w:pPr>
         <w:pStyle w:val="Prrafodelista"/>
-        <w:numPr>
-          <w:ilvl w:val="1"/>
-          <w:numId w:val="1"/>
-        </w:numPr>
         <w:tabs>
           <w:tab w:val="left" w:pos="1340"/>
         </w:tabs>
@@ -3809,26 +4334,16 @@
         <w:jc w:val="both"/>
         <w:rPr>
           <w:rFonts w:cstheme="minorHAnsi"/>
-          <w:sz w:val="24"/>
-          <w:szCs w:val="24"/>
-        </w:rPr>
-      </w:pPr>
-      <w:r>
-        <w:rPr>
-          <w:rFonts w:cstheme="minorHAnsi"/>
-          <w:sz w:val="24"/>
-          <w:szCs w:val="24"/>
-        </w:rPr>
-        <w:t>Diseño. Capa persistencia: Diagrama E/R de la base de datos/Relacional</w:t>
-      </w:r>
+          <w:b/>
+          <w:bCs/>
+          <w:sz w:val="24"/>
+          <w:szCs w:val="24"/>
+        </w:rPr>
+      </w:pPr>
     </w:p>
     <w:p>
       <w:pPr>
         <w:pStyle w:val="Prrafodelista"/>
-        <w:numPr>
-          <w:ilvl w:val="1"/>
-          <w:numId w:val="1"/>
-        </w:numPr>
         <w:tabs>
           <w:tab w:val="left" w:pos="1340"/>
         </w:tabs>
@@ -3837,26 +4352,26 @@
         <w:jc w:val="both"/>
         <w:rPr>
           <w:rFonts w:cstheme="minorHAnsi"/>
-          <w:sz w:val="24"/>
-          <w:szCs w:val="24"/>
-        </w:rPr>
-      </w:pPr>
-      <w:r>
-        <w:rPr>
-          <w:rFonts w:cstheme="minorHAnsi"/>
-          <w:sz w:val="24"/>
-          <w:szCs w:val="24"/>
-        </w:rPr>
-        <w:t>Diseño. Capa de negocio: Diagrama de clases (UML).</w:t>
+          <w:b/>
+          <w:bCs/>
+          <w:sz w:val="24"/>
+          <w:szCs w:val="24"/>
+        </w:rPr>
+      </w:pPr>
+      <w:r>
+        <w:rPr>
+          <w:rFonts w:cstheme="minorHAnsi"/>
+          <w:b/>
+          <w:bCs/>
+          <w:sz w:val="24"/>
+          <w:szCs w:val="24"/>
+        </w:rPr>
+        <w:t>8. Anexos</w:t>
       </w:r>
     </w:p>
     <w:p>
       <w:pPr>
         <w:pStyle w:val="Prrafodelista"/>
-        <w:numPr>
-          <w:ilvl w:val="1"/>
-          <w:numId w:val="1"/>
-        </w:numPr>
         <w:tabs>
           <w:tab w:val="left" w:pos="1340"/>
         </w:tabs>
@@ -3865,26 +4380,36 @@
         <w:jc w:val="both"/>
         <w:rPr>
           <w:rFonts w:cstheme="minorHAnsi"/>
-          <w:sz w:val="24"/>
-          <w:szCs w:val="24"/>
-        </w:rPr>
-      </w:pPr>
-      <w:r>
-        <w:rPr>
-          <w:rFonts w:cstheme="minorHAnsi"/>
-          <w:sz w:val="24"/>
-          <w:szCs w:val="24"/>
-        </w:rPr>
-        <w:t>Diseño. Capa de presentación. Interfaces gráficas</w:t>
+          <w:b/>
+          <w:bCs/>
+          <w:sz w:val="24"/>
+          <w:szCs w:val="24"/>
+        </w:rPr>
+      </w:pPr>
+      <w:r>
+        <w:rPr>
+          <w:rFonts w:cstheme="minorHAnsi"/>
+          <w:b/>
+          <w:bCs/>
+          <w:sz w:val="24"/>
+          <w:szCs w:val="24"/>
+        </w:rPr>
+        <w:t xml:space="preserve">8.1 </w:t>
+      </w:r>
+      <w:r>
+        <w:rPr>
+          <w:rFonts w:cstheme="minorHAnsi"/>
+          <w:b/>
+          <w:bCs/>
+          <w:sz w:val="24"/>
+          <w:szCs w:val="24"/>
+        </w:rPr>
+        <w:t>Documentación metodología de desarrollo de proyecto</w:t>
       </w:r>
     </w:p>
     <w:p>
       <w:pPr>
         <w:pStyle w:val="Prrafodelista"/>
-        <w:numPr>
-          <w:ilvl w:val="1"/>
-          <w:numId w:val="1"/>
-        </w:numPr>
         <w:tabs>
           <w:tab w:val="left" w:pos="1340"/>
         </w:tabs>
@@ -3893,26 +4418,36 @@
         <w:jc w:val="both"/>
         <w:rPr>
           <w:rFonts w:cstheme="minorHAnsi"/>
-          <w:sz w:val="24"/>
-          <w:szCs w:val="24"/>
-        </w:rPr>
-      </w:pPr>
-      <w:r>
-        <w:rPr>
-          <w:rFonts w:cstheme="minorHAnsi"/>
-          <w:sz w:val="24"/>
-          <w:szCs w:val="24"/>
-        </w:rPr>
-        <w:t>Pruebas de Software.</w:t>
+          <w:b/>
+          <w:bCs/>
+          <w:sz w:val="24"/>
+          <w:szCs w:val="24"/>
+        </w:rPr>
+      </w:pPr>
+      <w:r>
+        <w:rPr>
+          <w:rFonts w:cstheme="minorHAnsi"/>
+          <w:b/>
+          <w:bCs/>
+          <w:sz w:val="24"/>
+          <w:szCs w:val="24"/>
+        </w:rPr>
+        <w:t xml:space="preserve">8.2 </w:t>
+      </w:r>
+      <w:r>
+        <w:rPr>
+          <w:rFonts w:cstheme="minorHAnsi"/>
+          <w:b/>
+          <w:bCs/>
+          <w:sz w:val="24"/>
+          <w:szCs w:val="24"/>
+        </w:rPr>
+        <w:t>Manual de usuario</w:t>
       </w:r>
     </w:p>
     <w:p>
       <w:pPr>
         <w:pStyle w:val="Prrafodelista"/>
-        <w:numPr>
-          <w:ilvl w:val="0"/>
-          <w:numId w:val="1"/>
-        </w:numPr>
         <w:tabs>
           <w:tab w:val="left" w:pos="1340"/>
         </w:tabs>
@@ -3922,27 +4457,35 @@
         <w:rPr>
           <w:rFonts w:cstheme="minorHAnsi"/>
           <w:b/>
-          <w:sz w:val="24"/>
-          <w:szCs w:val="24"/>
-        </w:rPr>
-      </w:pPr>
-      <w:r>
-        <w:rPr>
-          <w:rFonts w:cstheme="minorHAnsi"/>
-          <w:b/>
-          <w:sz w:val="24"/>
-          <w:szCs w:val="24"/>
-        </w:rPr>
-        <w:t>IMPLEMENTACIÓN E INTEGRACIÓN</w:t>
+          <w:bCs/>
+          <w:sz w:val="24"/>
+          <w:szCs w:val="24"/>
+        </w:rPr>
+      </w:pPr>
+      <w:r>
+        <w:rPr>
+          <w:rFonts w:cstheme="minorHAnsi"/>
+          <w:b/>
+          <w:bCs/>
+          <w:sz w:val="24"/>
+          <w:szCs w:val="24"/>
+        </w:rPr>
+        <w:t xml:space="preserve">8.3 </w:t>
+      </w:r>
+      <w:r>
+        <w:rPr>
+          <w:rFonts w:cstheme="minorHAnsi"/>
+          <w:b/>
+          <w:bCs/>
+          <w:sz w:val="24"/>
+          <w:szCs w:val="24"/>
+        </w:rPr>
+        <w:t>Manual de instalación y configuración de la herramienta</w:t>
       </w:r>
     </w:p>
     <w:p>
       <w:pPr>
         <w:pStyle w:val="Prrafodelista"/>
-        <w:numPr>
-          <w:ilvl w:val="1"/>
-          <w:numId w:val="1"/>
-        </w:numPr>
         <w:tabs>
           <w:tab w:val="left" w:pos="1340"/>
         </w:tabs>
@@ -3951,466 +4494,25 @@
         <w:jc w:val="both"/>
         <w:rPr>
           <w:rFonts w:cstheme="minorHAnsi"/>
-          <w:sz w:val="24"/>
-          <w:szCs w:val="24"/>
-        </w:rPr>
-      </w:pPr>
-      <w:r>
-        <w:rPr>
-          <w:rFonts w:cstheme="minorHAnsi"/>
-          <w:sz w:val="24"/>
-          <w:szCs w:val="24"/>
-        </w:rPr>
-        <w:t>Tecnologías</w:t>
-      </w:r>
-    </w:p>
-    <w:p>
-      <w:pPr>
-        <w:pStyle w:val="Prrafodelista"/>
-        <w:numPr>
-          <w:ilvl w:val="1"/>
-          <w:numId w:val="1"/>
-        </w:numPr>
-        <w:tabs>
-          <w:tab w:val="left" w:pos="1340"/>
-        </w:tabs>
-        <w:spacing w:after="200" w:line="240" w:lineRule="auto"/>
-        <w:ind w:left="0"/>
-        <w:jc w:val="both"/>
-        <w:rPr>
-          <w:rFonts w:cstheme="minorHAnsi"/>
-          <w:sz w:val="24"/>
-          <w:szCs w:val="24"/>
-        </w:rPr>
-      </w:pPr>
-      <w:r>
-        <w:rPr>
-          <w:rFonts w:cstheme="minorHAnsi"/>
-          <w:sz w:val="24"/>
-          <w:szCs w:val="24"/>
-        </w:rPr>
-        <w:lastRenderedPageBreak/>
-        <w:t>Herramientas usadas</w:t>
-      </w:r>
-    </w:p>
-    <w:p>
-      <w:pPr>
-        <w:pStyle w:val="Prrafodelista"/>
-        <w:numPr>
-          <w:ilvl w:val="1"/>
-          <w:numId w:val="1"/>
-        </w:numPr>
-        <w:tabs>
-          <w:tab w:val="left" w:pos="1340"/>
-        </w:tabs>
-        <w:spacing w:after="200" w:line="240" w:lineRule="auto"/>
-        <w:ind w:left="0" w:firstLine="0"/>
-        <w:jc w:val="both"/>
-        <w:rPr>
-          <w:rFonts w:cstheme="minorHAnsi"/>
-          <w:sz w:val="24"/>
-          <w:szCs w:val="24"/>
-        </w:rPr>
-      </w:pPr>
-      <w:r>
-        <w:rPr>
-          <w:rFonts w:cstheme="minorHAnsi"/>
-          <w:sz w:val="24"/>
-          <w:szCs w:val="24"/>
-        </w:rPr>
-        <w:t>Detalles de la Implementación</w:t>
-      </w:r>
-    </w:p>
-    <w:p>
-      <w:pPr>
-        <w:pStyle w:val="Prrafodelista"/>
-        <w:tabs>
-          <w:tab w:val="left" w:pos="1340"/>
-        </w:tabs>
-        <w:ind w:left="0"/>
-        <w:rPr>
-          <w:rFonts w:cstheme="minorHAnsi"/>
-          <w:sz w:val="24"/>
-          <w:szCs w:val="24"/>
-        </w:rPr>
-      </w:pPr>
-      <w:r>
-        <w:rPr>
-          <w:rFonts w:cstheme="minorHAnsi"/>
-          <w:sz w:val="24"/>
-          <w:szCs w:val="24"/>
-        </w:rPr>
-        <w:t>.</w:t>
-      </w:r>
-    </w:p>
-    <w:p>
-      <w:pPr>
-        <w:pStyle w:val="Prrafodelista"/>
-        <w:numPr>
-          <w:ilvl w:val="0"/>
-          <w:numId w:val="1"/>
-        </w:numPr>
-        <w:tabs>
-          <w:tab w:val="left" w:pos="1340"/>
-        </w:tabs>
-        <w:spacing w:after="200" w:line="240" w:lineRule="auto"/>
-        <w:ind w:left="0"/>
-        <w:jc w:val="both"/>
-        <w:rPr>
-          <w:rFonts w:cstheme="minorHAnsi"/>
-          <w:b/>
-          <w:sz w:val="24"/>
-          <w:szCs w:val="24"/>
-        </w:rPr>
-      </w:pPr>
-      <w:r>
-        <w:rPr>
-          <w:rFonts w:cstheme="minorHAnsi"/>
-          <w:b/>
-          <w:sz w:val="24"/>
-          <w:szCs w:val="24"/>
-        </w:rPr>
-        <w:t>EVALUACIÓN DEL PROYECTO</w:t>
-      </w:r>
-    </w:p>
-    <w:p>
-      <w:pPr>
-        <w:pStyle w:val="Prrafodelista"/>
-        <w:numPr>
-          <w:ilvl w:val="0"/>
-          <w:numId w:val="1"/>
-        </w:numPr>
-        <w:tabs>
-          <w:tab w:val="left" w:pos="1340"/>
-        </w:tabs>
-        <w:spacing w:after="200" w:line="240" w:lineRule="auto"/>
-        <w:ind w:left="0"/>
-        <w:jc w:val="both"/>
-        <w:rPr>
-          <w:rFonts w:cstheme="minorHAnsi"/>
-          <w:b/>
-          <w:sz w:val="24"/>
-          <w:szCs w:val="24"/>
-        </w:rPr>
-      </w:pPr>
-      <w:r>
-        <w:rPr>
-          <w:rFonts w:cstheme="minorHAnsi"/>
-          <w:b/>
-          <w:sz w:val="24"/>
-          <w:szCs w:val="24"/>
-        </w:rPr>
-        <w:t>CONCLUSIÓN</w:t>
-      </w:r>
-    </w:p>
-    <w:p>
-      <w:pPr>
-        <w:pStyle w:val="Prrafodelista"/>
-        <w:numPr>
-          <w:ilvl w:val="1"/>
-          <w:numId w:val="1"/>
-        </w:numPr>
-        <w:tabs>
-          <w:tab w:val="left" w:pos="1340"/>
-        </w:tabs>
-        <w:spacing w:after="200" w:line="240" w:lineRule="auto"/>
-        <w:ind w:left="0"/>
-        <w:jc w:val="both"/>
-        <w:rPr>
-          <w:rFonts w:cstheme="minorHAnsi"/>
-          <w:sz w:val="24"/>
-          <w:szCs w:val="24"/>
-        </w:rPr>
-      </w:pPr>
-      <w:r>
-        <w:rPr>
-          <w:rFonts w:cstheme="minorHAnsi"/>
-          <w:sz w:val="24"/>
-          <w:szCs w:val="24"/>
-        </w:rPr>
-        <w:t>Dificultades encontradas y soluciones adoptadas.</w:t>
-      </w:r>
-    </w:p>
-    <w:p>
-      <w:pPr>
-        <w:pStyle w:val="Prrafodelista"/>
-        <w:numPr>
-          <w:ilvl w:val="1"/>
-          <w:numId w:val="1"/>
-        </w:numPr>
-        <w:tabs>
-          <w:tab w:val="left" w:pos="1340"/>
-        </w:tabs>
-        <w:spacing w:after="200" w:line="240" w:lineRule="auto"/>
-        <w:ind w:left="0"/>
-        <w:jc w:val="both"/>
-        <w:rPr>
-          <w:rFonts w:cstheme="minorHAnsi"/>
-          <w:sz w:val="24"/>
-          <w:szCs w:val="24"/>
-        </w:rPr>
-      </w:pPr>
-      <w:r>
-        <w:rPr>
-          <w:rFonts w:cstheme="minorHAnsi"/>
-          <w:sz w:val="24"/>
-          <w:szCs w:val="24"/>
-        </w:rPr>
-        <w:t>Desviaciones temporales o técnicos y soluciones adoptadas.</w:t>
-      </w:r>
-    </w:p>
-    <w:p>
-      <w:pPr>
-        <w:pStyle w:val="Prrafodelista"/>
-        <w:numPr>
-          <w:ilvl w:val="1"/>
-          <w:numId w:val="1"/>
-        </w:numPr>
-        <w:tabs>
-          <w:tab w:val="left" w:pos="1340"/>
-        </w:tabs>
-        <w:spacing w:after="200" w:line="240" w:lineRule="auto"/>
-        <w:ind w:left="0"/>
-        <w:jc w:val="both"/>
-        <w:rPr>
-          <w:rFonts w:cstheme="minorHAnsi"/>
-          <w:sz w:val="24"/>
-          <w:szCs w:val="24"/>
-        </w:rPr>
-      </w:pPr>
-      <w:r>
-        <w:rPr>
-          <w:rFonts w:cstheme="minorHAnsi"/>
-          <w:sz w:val="24"/>
-          <w:szCs w:val="24"/>
-        </w:rPr>
-        <w:t>Propuestas de mejora del proyecto.</w:t>
-      </w:r>
-    </w:p>
-    <w:p>
-      <w:pPr>
-        <w:pStyle w:val="Prrafodelista"/>
-        <w:numPr>
-          <w:ilvl w:val="0"/>
-          <w:numId w:val="1"/>
-        </w:numPr>
-        <w:tabs>
-          <w:tab w:val="left" w:pos="1340"/>
-        </w:tabs>
-        <w:spacing w:after="200" w:line="240" w:lineRule="auto"/>
-        <w:ind w:left="0"/>
-        <w:jc w:val="both"/>
-        <w:rPr>
-          <w:rFonts w:cstheme="minorHAnsi"/>
-          <w:b/>
-          <w:sz w:val="24"/>
-          <w:szCs w:val="24"/>
-        </w:rPr>
-      </w:pPr>
-      <w:r>
-        <w:rPr>
-          <w:rFonts w:cstheme="minorHAnsi"/>
-          <w:b/>
-          <w:sz w:val="24"/>
-          <w:szCs w:val="24"/>
-        </w:rPr>
-        <w:t>BIBLIOGRAFÍA</w:t>
-      </w:r>
-    </w:p>
-    <w:p>
-      <w:pPr>
-        <w:pStyle w:val="Prrafodelista"/>
-        <w:numPr>
-          <w:ilvl w:val="0"/>
-          <w:numId w:val="1"/>
-        </w:numPr>
-        <w:tabs>
-          <w:tab w:val="left" w:pos="1340"/>
-        </w:tabs>
-        <w:spacing w:after="200" w:line="240" w:lineRule="auto"/>
-        <w:ind w:left="0"/>
-        <w:jc w:val="both"/>
-        <w:rPr>
-          <w:rFonts w:cstheme="minorHAnsi"/>
-          <w:b/>
-          <w:sz w:val="24"/>
-          <w:szCs w:val="24"/>
-        </w:rPr>
-      </w:pPr>
-      <w:r>
-        <w:rPr>
-          <w:rFonts w:cstheme="minorHAnsi"/>
-          <w:b/>
-          <w:sz w:val="24"/>
-          <w:szCs w:val="24"/>
-        </w:rPr>
-        <w:t>ANEXOS</w:t>
-      </w:r>
-    </w:p>
-    <w:p>
-      <w:pPr>
-        <w:pStyle w:val="Prrafodelista"/>
-        <w:numPr>
-          <w:ilvl w:val="1"/>
-          <w:numId w:val="1"/>
-        </w:numPr>
-        <w:tabs>
-          <w:tab w:val="left" w:pos="1340"/>
-        </w:tabs>
-        <w:spacing w:after="200" w:line="240" w:lineRule="auto"/>
-        <w:ind w:left="0"/>
-        <w:jc w:val="both"/>
-        <w:rPr>
-          <w:rFonts w:cstheme="minorHAnsi"/>
-          <w:sz w:val="24"/>
-          <w:szCs w:val="24"/>
-        </w:rPr>
-      </w:pPr>
-      <w:r>
-        <w:rPr>
-          <w:rFonts w:cstheme="minorHAnsi"/>
-          <w:sz w:val="24"/>
-          <w:szCs w:val="24"/>
-        </w:rPr>
-        <w:t>Documentación metodología de desarrollo de proyecto.</w:t>
-      </w:r>
-    </w:p>
-    <w:p>
-      <w:pPr>
-        <w:pStyle w:val="Prrafodelista"/>
-        <w:numPr>
-          <w:ilvl w:val="1"/>
-          <w:numId w:val="1"/>
-        </w:numPr>
-        <w:tabs>
-          <w:tab w:val="left" w:pos="1340"/>
-        </w:tabs>
-        <w:spacing w:after="200" w:line="240" w:lineRule="auto"/>
-        <w:ind w:left="0"/>
-        <w:jc w:val="both"/>
-        <w:rPr>
-          <w:rFonts w:cstheme="minorHAnsi"/>
-          <w:sz w:val="24"/>
-          <w:szCs w:val="24"/>
-        </w:rPr>
-      </w:pPr>
-      <w:r>
-        <w:rPr>
-          <w:rFonts w:cstheme="minorHAnsi"/>
-          <w:sz w:val="24"/>
-          <w:szCs w:val="24"/>
-        </w:rPr>
-        <w:t>Manual de usuario.</w:t>
-      </w:r>
-    </w:p>
-    <w:p>
-      <w:pPr>
-        <w:pStyle w:val="Prrafodelista"/>
-        <w:numPr>
-          <w:ilvl w:val="1"/>
-          <w:numId w:val="1"/>
-        </w:numPr>
-        <w:tabs>
-          <w:tab w:val="left" w:pos="1340"/>
-        </w:tabs>
-        <w:spacing w:after="200" w:line="240" w:lineRule="auto"/>
-        <w:ind w:left="0"/>
-        <w:jc w:val="both"/>
-        <w:rPr>
-          <w:rFonts w:cstheme="minorHAnsi"/>
-          <w:sz w:val="24"/>
-          <w:szCs w:val="24"/>
-        </w:rPr>
-      </w:pPr>
-      <w:r>
-        <w:rPr>
-          <w:rFonts w:cstheme="minorHAnsi"/>
-          <w:sz w:val="24"/>
-          <w:szCs w:val="24"/>
-        </w:rPr>
-        <w:t>Manual de instalación y configuración de la herramienta.</w:t>
-      </w:r>
-    </w:p>
-    <w:p>
-      <w:pPr>
-        <w:pStyle w:val="Prrafodelista"/>
-        <w:numPr>
-          <w:ilvl w:val="1"/>
-          <w:numId w:val="1"/>
-        </w:numPr>
-        <w:tabs>
-          <w:tab w:val="left" w:pos="1340"/>
-        </w:tabs>
-        <w:spacing w:after="200" w:line="240" w:lineRule="auto"/>
-        <w:ind w:left="0"/>
-        <w:jc w:val="both"/>
-        <w:rPr>
-          <w:rFonts w:cstheme="minorHAnsi"/>
-          <w:sz w:val="24"/>
-          <w:szCs w:val="24"/>
-        </w:rPr>
-      </w:pPr>
-      <w:r>
-        <w:rPr>
-          <w:rFonts w:cstheme="minorHAnsi"/>
-          <w:sz w:val="24"/>
-          <w:szCs w:val="24"/>
-        </w:rPr>
-        <w:t>Demo herramienta  (si procede).</w:t>
-      </w:r>
-    </w:p>
-    <w:p>
-      <w:pPr>
-        <w:pStyle w:val="Prrafodelista"/>
-        <w:numPr>
-          <w:ilvl w:val="1"/>
-          <w:numId w:val="1"/>
-        </w:numPr>
-        <w:tabs>
-          <w:tab w:val="left" w:pos="1340"/>
-        </w:tabs>
-        <w:spacing w:after="200" w:line="240" w:lineRule="auto"/>
-        <w:ind w:left="0"/>
-        <w:jc w:val="both"/>
-        <w:rPr>
-          <w:rFonts w:cstheme="minorHAnsi"/>
-          <w:sz w:val="24"/>
-          <w:szCs w:val="24"/>
-        </w:rPr>
-      </w:pPr>
-      <w:r>
-        <w:rPr>
-          <w:rFonts w:cstheme="minorHAnsi"/>
-          <w:sz w:val="24"/>
-          <w:szCs w:val="24"/>
-        </w:rPr>
-        <w:t>Otros</w:t>
-      </w:r>
-      <w:r>
-        <w:rPr>
-          <w:rFonts w:cstheme="minorHAnsi"/>
-          <w:sz w:val="24"/>
-          <w:szCs w:val="24"/>
-        </w:rPr>
-        <w:t>…</w:t>
-      </w:r>
-    </w:p>
-    <w:p>
-      <w:pPr>
-        <w:tabs>
-          <w:tab w:val="left" w:pos="1340"/>
-        </w:tabs>
-        <w:spacing w:after="200" w:line="240" w:lineRule="auto"/>
-        <w:jc w:val="both"/>
-        <w:rPr>
-          <w:rFonts w:ascii="Avenir Book" w:hAnsi="Avenir Book"/>
-          <w:szCs w:val="24"/>
-        </w:rPr>
-      </w:pPr>
-    </w:p>
-    <w:p/>
+          <w:b/>
+          <w:bCs/>
+          <w:sz w:val="24"/>
+          <w:szCs w:val="24"/>
+        </w:rPr>
+      </w:pPr>
+      <w:r>
+        <w:rPr>
+          <w:rFonts w:cstheme="minorHAnsi"/>
+          <w:b/>
+          <w:bCs/>
+          <w:sz w:val="24"/>
+          <w:szCs w:val="24"/>
+        </w:rPr>
+        <w:t>8.4 Otros…</w:t>
+      </w:r>
+    </w:p>
     <w:sectPr>
-      <w:footerReference w:type="default" r:id="rId12"/>
+      <w:footerReference w:type="default" r:id="rId13"/>
       <w:pgSz w:w="11906" w:h="16838"/>
       <w:pgMar w:top="1417" w:right="1701" w:bottom="1417" w:left="1701" w:header="708" w:footer="708" w:gutter="0"/>
       <w:cols w:space="708"/>
@@ -4504,7 +4606,7 @@
         <v:path o:extrusionok="f" gradientshapeok="t" o:connecttype="rect"/>
         <o:lock v:ext="edit" aspectratio="t"/>
       </v:shapetype>
-      <v:shape id="_x0000_i1128" type="#_x0000_t75" style="width:11.25pt;height:11.25pt" o:bullet="t">
+      <v:shape id="_x0000_i1345" type="#_x0000_t75" style="width:11.25pt;height:11.25pt" o:bullet="t">
         <v:imagedata r:id="rId1" o:title="mso759B"/>
       </v:shape>
     </w:pict>
@@ -4850,19 +4952,132 @@
     </w:lvl>
   </w:abstractNum>
   <w:abstractNum w:abstractNumId="3" w15:restartNumberingAfterBreak="0">
+    <w:nsid w:val="45702397"/>
+    <w:multiLevelType w:val="multilevel"/>
+    <w:tmpl w:val="2C54D716"/>
+    <w:lvl w:ilvl="0">
+      <w:start w:val="3"/>
+      <w:numFmt w:val="decimal"/>
+      <w:lvlText w:val="%1"/>
+      <w:lvlJc w:val="left"/>
+      <w:pPr>
+        <w:ind w:left="360" w:hanging="360"/>
+      </w:pPr>
+      <w:rPr>
+        <w:rFonts w:hint="default"/>
+      </w:rPr>
+    </w:lvl>
+    <w:lvl w:ilvl="1">
+      <w:start w:val="4"/>
+      <w:numFmt w:val="decimal"/>
+      <w:lvlText w:val="%1.%2"/>
+      <w:lvlJc w:val="left"/>
+      <w:pPr>
+        <w:ind w:left="360" w:hanging="360"/>
+      </w:pPr>
+      <w:rPr>
+        <w:rFonts w:hint="default"/>
+      </w:rPr>
+    </w:lvl>
+    <w:lvl w:ilvl="2">
+      <w:start w:val="1"/>
+      <w:numFmt w:val="decimal"/>
+      <w:lvlText w:val="%1.%2.%3"/>
+      <w:lvlJc w:val="left"/>
+      <w:pPr>
+        <w:ind w:left="720" w:hanging="720"/>
+      </w:pPr>
+      <w:rPr>
+        <w:rFonts w:hint="default"/>
+      </w:rPr>
+    </w:lvl>
+    <w:lvl w:ilvl="3">
+      <w:start w:val="1"/>
+      <w:numFmt w:val="decimal"/>
+      <w:lvlText w:val="%1.%2.%3.%4"/>
+      <w:lvlJc w:val="left"/>
+      <w:pPr>
+        <w:ind w:left="720" w:hanging="720"/>
+      </w:pPr>
+      <w:rPr>
+        <w:rFonts w:hint="default"/>
+      </w:rPr>
+    </w:lvl>
+    <w:lvl w:ilvl="4">
+      <w:start w:val="1"/>
+      <w:numFmt w:val="decimal"/>
+      <w:lvlText w:val="%1.%2.%3.%4.%5"/>
+      <w:lvlJc w:val="left"/>
+      <w:pPr>
+        <w:ind w:left="1080" w:hanging="1080"/>
+      </w:pPr>
+      <w:rPr>
+        <w:rFonts w:hint="default"/>
+      </w:rPr>
+    </w:lvl>
+    <w:lvl w:ilvl="5">
+      <w:start w:val="1"/>
+      <w:numFmt w:val="decimal"/>
+      <w:lvlText w:val="%1.%2.%3.%4.%5.%6"/>
+      <w:lvlJc w:val="left"/>
+      <w:pPr>
+        <w:ind w:left="1080" w:hanging="1080"/>
+      </w:pPr>
+      <w:rPr>
+        <w:rFonts w:hint="default"/>
+      </w:rPr>
+    </w:lvl>
+    <w:lvl w:ilvl="6">
+      <w:start w:val="1"/>
+      <w:numFmt w:val="decimal"/>
+      <w:lvlText w:val="%1.%2.%3.%4.%5.%6.%7"/>
+      <w:lvlJc w:val="left"/>
+      <w:pPr>
+        <w:ind w:left="1440" w:hanging="1440"/>
+      </w:pPr>
+      <w:rPr>
+        <w:rFonts w:hint="default"/>
+      </w:rPr>
+    </w:lvl>
+    <w:lvl w:ilvl="7">
+      <w:start w:val="1"/>
+      <w:numFmt w:val="decimal"/>
+      <w:lvlText w:val="%1.%2.%3.%4.%5.%6.%7.%8"/>
+      <w:lvlJc w:val="left"/>
+      <w:pPr>
+        <w:ind w:left="1440" w:hanging="1440"/>
+      </w:pPr>
+      <w:rPr>
+        <w:rFonts w:hint="default"/>
+      </w:rPr>
+    </w:lvl>
+    <w:lvl w:ilvl="8">
+      <w:start w:val="1"/>
+      <w:numFmt w:val="decimal"/>
+      <w:lvlText w:val="%1.%2.%3.%4.%5.%6.%7.%8.%9"/>
+      <w:lvlJc w:val="left"/>
+      <w:pPr>
+        <w:ind w:left="1800" w:hanging="1800"/>
+      </w:pPr>
+      <w:rPr>
+        <w:rFonts w:hint="default"/>
+      </w:rPr>
+    </w:lvl>
+  </w:abstractNum>
+  <w:abstractNum w:abstractNumId="4" w15:restartNumberingAfterBreak="0">
     <w:nsid w:val="50982CDA"/>
     <w:multiLevelType w:val="hybridMultilevel"/>
-    <w:tmpl w:val="9D08CA14"/>
-    <w:lvl w:ilvl="0" w:tplc="9BC2F15A">
-      <w:start w:val="1"/>
-      <w:numFmt w:val="bullet"/>
-      <w:lvlText w:val="-"/>
+    <w:tmpl w:val="520AC6A0"/>
+    <w:lvl w:ilvl="0" w:tplc="0C0A0001">
+      <w:start w:val="1"/>
+      <w:numFmt w:val="bullet"/>
+      <w:lvlText w:val=""/>
       <w:lvlJc w:val="left"/>
       <w:pPr>
         <w:ind w:left="720" w:hanging="360"/>
       </w:pPr>
       <w:rPr>
-        <w:rFonts w:ascii="Calibri" w:eastAsiaTheme="minorHAnsi" w:hAnsi="Calibri" w:cs="Calibri" w:hint="default"/>
+        <w:rFonts w:ascii="Symbol" w:hAnsi="Symbol" w:hint="default"/>
         <w:b/>
       </w:rPr>
     </w:lvl>
@@ -4963,7 +5178,7 @@
       </w:rPr>
     </w:lvl>
   </w:abstractNum>
-  <w:abstractNum w:abstractNumId="4" w15:restartNumberingAfterBreak="0">
+  <w:abstractNum w:abstractNumId="5" w15:restartNumberingAfterBreak="0">
     <w:nsid w:val="56F00268"/>
     <w:multiLevelType w:val="hybridMultilevel"/>
     <w:tmpl w:val="EB164E44"/>
@@ -5077,7 +5292,7 @@
       </w:rPr>
     </w:lvl>
   </w:abstractNum>
-  <w:abstractNum w:abstractNumId="5" w15:restartNumberingAfterBreak="0">
+  <w:abstractNum w:abstractNumId="6" w15:restartNumberingAfterBreak="0">
     <w:nsid w:val="587D0F34"/>
     <w:multiLevelType w:val="hybridMultilevel"/>
     <w:tmpl w:val="1C8EEFB4"/>
@@ -5190,7 +5405,96 @@
       </w:rPr>
     </w:lvl>
   </w:abstractNum>
-  <w:abstractNum w:abstractNumId="6" w15:restartNumberingAfterBreak="0">
+  <w:abstractNum w:abstractNumId="7" w15:restartNumberingAfterBreak="0">
+    <w:nsid w:val="65E416D5"/>
+    <w:multiLevelType w:val="hybridMultilevel"/>
+    <w:tmpl w:val="A1B2AECC"/>
+    <w:lvl w:ilvl="0" w:tplc="0C0A000F">
+      <w:start w:val="3"/>
+      <w:numFmt w:val="decimal"/>
+      <w:lvlText w:val="%1."/>
+      <w:lvlJc w:val="left"/>
+      <w:pPr>
+        <w:ind w:left="720" w:hanging="360"/>
+      </w:pPr>
+      <w:rPr>
+        <w:rFonts w:hint="default"/>
+      </w:rPr>
+    </w:lvl>
+    <w:lvl w:ilvl="1" w:tplc="0C0A0019">
+      <w:start w:val="1"/>
+      <w:numFmt w:val="lowerLetter"/>
+      <w:lvlText w:val="%2."/>
+      <w:lvlJc w:val="left"/>
+      <w:pPr>
+        <w:ind w:left="1440" w:hanging="360"/>
+      </w:pPr>
+    </w:lvl>
+    <w:lvl w:ilvl="2" w:tplc="0C0A001B" w:tentative="1">
+      <w:start w:val="1"/>
+      <w:numFmt w:val="lowerRoman"/>
+      <w:lvlText w:val="%3."/>
+      <w:lvlJc w:val="right"/>
+      <w:pPr>
+        <w:ind w:left="2160" w:hanging="180"/>
+      </w:pPr>
+    </w:lvl>
+    <w:lvl w:ilvl="3" w:tplc="0C0A000F" w:tentative="1">
+      <w:start w:val="1"/>
+      <w:numFmt w:val="decimal"/>
+      <w:lvlText w:val="%4."/>
+      <w:lvlJc w:val="left"/>
+      <w:pPr>
+        <w:ind w:left="2880" w:hanging="360"/>
+      </w:pPr>
+    </w:lvl>
+    <w:lvl w:ilvl="4" w:tplc="0C0A0019" w:tentative="1">
+      <w:start w:val="1"/>
+      <w:numFmt w:val="lowerLetter"/>
+      <w:lvlText w:val="%5."/>
+      <w:lvlJc w:val="left"/>
+      <w:pPr>
+        <w:ind w:left="3600" w:hanging="360"/>
+      </w:pPr>
+    </w:lvl>
+    <w:lvl w:ilvl="5" w:tplc="0C0A001B" w:tentative="1">
+      <w:start w:val="1"/>
+      <w:numFmt w:val="lowerRoman"/>
+      <w:lvlText w:val="%6."/>
+      <w:lvlJc w:val="right"/>
+      <w:pPr>
+        <w:ind w:left="4320" w:hanging="180"/>
+      </w:pPr>
+    </w:lvl>
+    <w:lvl w:ilvl="6" w:tplc="0C0A000F" w:tentative="1">
+      <w:start w:val="1"/>
+      <w:numFmt w:val="decimal"/>
+      <w:lvlText w:val="%7."/>
+      <w:lvlJc w:val="left"/>
+      <w:pPr>
+        <w:ind w:left="5040" w:hanging="360"/>
+      </w:pPr>
+    </w:lvl>
+    <w:lvl w:ilvl="7" w:tplc="0C0A0019" w:tentative="1">
+      <w:start w:val="1"/>
+      <w:numFmt w:val="lowerLetter"/>
+      <w:lvlText w:val="%8."/>
+      <w:lvlJc w:val="left"/>
+      <w:pPr>
+        <w:ind w:left="5760" w:hanging="360"/>
+      </w:pPr>
+    </w:lvl>
+    <w:lvl w:ilvl="8" w:tplc="0C0A001B" w:tentative="1">
+      <w:start w:val="1"/>
+      <w:numFmt w:val="lowerRoman"/>
+      <w:lvlText w:val="%9."/>
+      <w:lvlJc w:val="right"/>
+      <w:pPr>
+        <w:ind w:left="6480" w:hanging="180"/>
+      </w:pPr>
+    </w:lvl>
+  </w:abstractNum>
+  <w:abstractNum w:abstractNumId="8" w15:restartNumberingAfterBreak="0">
     <w:nsid w:val="69AF1C7E"/>
     <w:multiLevelType w:val="hybridMultilevel"/>
     <w:tmpl w:val="99304ABC"/>
@@ -5303,7 +5607,7 @@
       </w:rPr>
     </w:lvl>
   </w:abstractNum>
-  <w:abstractNum w:abstractNumId="7" w15:restartNumberingAfterBreak="0">
+  <w:abstractNum w:abstractNumId="9" w15:restartNumberingAfterBreak="0">
     <w:nsid w:val="6C8D2154"/>
     <w:multiLevelType w:val="hybridMultilevel"/>
     <w:tmpl w:val="8AC893EA"/>
@@ -5416,7 +5720,7 @@
       </w:rPr>
     </w:lvl>
   </w:abstractNum>
-  <w:abstractNum w:abstractNumId="8" w15:restartNumberingAfterBreak="0">
+  <w:abstractNum w:abstractNumId="10" w15:restartNumberingAfterBreak="0">
     <w:nsid w:val="73513DCB"/>
     <w:multiLevelType w:val="hybridMultilevel"/>
     <w:tmpl w:val="EFBE12F0"/>
@@ -5529,7 +5833,7 @@
       </w:rPr>
     </w:lvl>
   </w:abstractNum>
-  <w:abstractNum w:abstractNumId="9" w15:restartNumberingAfterBreak="0">
+  <w:abstractNum w:abstractNumId="11" w15:restartNumberingAfterBreak="0">
     <w:nsid w:val="77D875B8"/>
     <w:multiLevelType w:val="hybridMultilevel"/>
     <w:tmpl w:val="1988CD9C"/>
@@ -5618,7 +5922,7 @@
       </w:pPr>
     </w:lvl>
   </w:abstractNum>
-  <w:abstractNum w:abstractNumId="10" w15:restartNumberingAfterBreak="0">
+  <w:abstractNum w:abstractNumId="12" w15:restartNumberingAfterBreak="0">
     <w:nsid w:val="7DAA411D"/>
     <w:multiLevelType w:val="multilevel"/>
     <w:tmpl w:val="67349CF8"/>
@@ -5732,37 +6036,43 @@
     </w:lvl>
   </w:abstractNum>
   <w:num w:numId="1">
-    <w:abstractNumId w:val="9"/>
+    <w:abstractNumId w:val="11"/>
   </w:num>
   <w:num w:numId="2">
-    <w:abstractNumId w:val="10"/>
+    <w:abstractNumId w:val="12"/>
   </w:num>
   <w:num w:numId="3">
     <w:abstractNumId w:val="1"/>
   </w:num>
   <w:num w:numId="4">
-    <w:abstractNumId w:val="8"/>
+    <w:abstractNumId w:val="10"/>
   </w:num>
   <w:num w:numId="5">
     <w:abstractNumId w:val="2"/>
   </w:num>
   <w:num w:numId="6">
-    <w:abstractNumId w:val="3"/>
+    <w:abstractNumId w:val="4"/>
   </w:num>
   <w:num w:numId="7">
-    <w:abstractNumId w:val="4"/>
+    <w:abstractNumId w:val="5"/>
   </w:num>
   <w:num w:numId="8">
-    <w:abstractNumId w:val="7"/>
+    <w:abstractNumId w:val="9"/>
   </w:num>
   <w:num w:numId="9">
-    <w:abstractNumId w:val="5"/>
+    <w:abstractNumId w:val="6"/>
   </w:num>
   <w:num w:numId="10">
     <w:abstractNumId w:val="0"/>
   </w:num>
   <w:num w:numId="11">
-    <w:abstractNumId w:val="6"/>
+    <w:abstractNumId w:val="8"/>
+  </w:num>
+  <w:num w:numId="12">
+    <w:abstractNumId w:val="7"/>
+  </w:num>
+  <w:num w:numId="13">
+    <w:abstractNumId w:val="3"/>
   </w:num>
 </w:numbering>
 </file>

</xml_diff>

<commit_message>
documentacion final zerogluten terminada
</commit_message>
<xml_diff>
--- a/documentacion-app/documentacion-final-zerogluten.docx
+++ b/documentacion-app/documentacion-final-zerogluten.docx
@@ -436,33 +436,15 @@
           <w:b/>
           <w:sz w:val="32"/>
         </w:rPr>
-        <w:t xml:space="preserve">DNI                   </w:t>
-      </w:r>
-      <w:proofErr w:type="gramStart"/>
+        <w:t xml:space="preserve">DNI                     </w:t>
+      </w:r>
       <w:r>
         <w:rPr>
           <w:rFonts w:ascii="Trebuchet MS" w:eastAsia="Trebuchet MS" w:hAnsi="Trebuchet MS" w:cs="Trebuchet MS"/>
           <w:b/>
           <w:sz w:val="32"/>
         </w:rPr>
-        <w:t xml:space="preserve">  </w:t>
-      </w:r>
-      <w:r>
-        <w:rPr>
-          <w:rFonts w:ascii="Trebuchet MS" w:eastAsia="Trebuchet MS" w:hAnsi="Trebuchet MS" w:cs="Trebuchet MS"/>
-          <w:b/>
-          <w:sz w:val="32"/>
-        </w:rPr>
-        <w:t>:</w:t>
-      </w:r>
-      <w:proofErr w:type="gramEnd"/>
-      <w:r>
-        <w:rPr>
-          <w:rFonts w:ascii="Trebuchet MS" w:eastAsia="Trebuchet MS" w:hAnsi="Trebuchet MS" w:cs="Trebuchet MS"/>
-          <w:b/>
-          <w:sz w:val="32"/>
-        </w:rPr>
-        <w:t xml:space="preserve"> 05722163Q</w:t>
+        <w:t>: 05722163Q</w:t>
       </w:r>
     </w:p>
     <w:p>
@@ -626,22 +608,8 @@
             <w:szCs w:val="24"/>
             <w:u w:val="none"/>
           </w:rPr>
-          <w:t>…</w:t>
+          <w:t>……….</w:t>
         </w:r>
-        <w:proofErr w:type="gramStart"/>
-        <w:r>
-          <w:rPr>
-            <w:rStyle w:val="Hipervnculo"/>
-            <w:rFonts w:cstheme="minorHAnsi"/>
-            <w:bCs/>
-            <w:color w:val="auto"/>
-            <w:sz w:val="24"/>
-            <w:szCs w:val="24"/>
-            <w:u w:val="none"/>
-          </w:rPr>
-          <w:t>…….</w:t>
-        </w:r>
-        <w:proofErr w:type="gramEnd"/>
         <w:r>
           <w:rPr>
             <w:rStyle w:val="Hipervnculo"/>
@@ -699,22 +667,8 @@
             <w:szCs w:val="24"/>
             <w:u w:val="none"/>
           </w:rPr>
-          <w:t>…</w:t>
+          <w:t>……….</w:t>
         </w:r>
-        <w:proofErr w:type="gramStart"/>
-        <w:r>
-          <w:rPr>
-            <w:rStyle w:val="Hipervnculo"/>
-            <w:rFonts w:cstheme="minorHAnsi"/>
-            <w:bCs/>
-            <w:color w:val="auto"/>
-            <w:sz w:val="24"/>
-            <w:szCs w:val="24"/>
-            <w:u w:val="none"/>
-          </w:rPr>
-          <w:t>…….</w:t>
-        </w:r>
-        <w:proofErr w:type="gramEnd"/>
         <w:r>
           <w:rPr>
             <w:rStyle w:val="Hipervnculo"/>
@@ -775,20 +729,7 @@
             <w:szCs w:val="24"/>
             <w:u w:val="none"/>
           </w:rPr>
-          <w:t>……</w:t>
-        </w:r>
-        <w:proofErr w:type="gramStart"/>
-        <w:r>
-          <w:rPr>
-            <w:rStyle w:val="Hipervnculo"/>
-            <w:rFonts w:cstheme="minorHAnsi"/>
-            <w:bCs/>
-            <w:color w:val="auto"/>
-            <w:sz w:val="24"/>
-            <w:szCs w:val="24"/>
-            <w:u w:val="none"/>
-          </w:rPr>
-          <w:t>…</w:t>
+          <w:t>………</w:t>
         </w:r>
         <w:r>
           <w:rPr>
@@ -802,7 +743,6 @@
           </w:rPr>
           <w:t>….</w:t>
         </w:r>
-        <w:proofErr w:type="gramEnd"/>
         <w:r>
           <w:rPr>
             <w:rStyle w:val="Hipervnculo"/>
@@ -863,22 +803,8 @@
             <w:szCs w:val="24"/>
             <w:u w:val="none"/>
           </w:rPr>
-          <w:t>…</w:t>
+          <w:t>……….</w:t>
         </w:r>
-        <w:proofErr w:type="gramStart"/>
-        <w:r>
-          <w:rPr>
-            <w:rStyle w:val="Hipervnculo"/>
-            <w:rFonts w:cstheme="minorHAnsi"/>
-            <w:bCs/>
-            <w:color w:val="auto"/>
-            <w:sz w:val="24"/>
-            <w:szCs w:val="24"/>
-            <w:u w:val="none"/>
-          </w:rPr>
-          <w:t>…….</w:t>
-        </w:r>
-        <w:proofErr w:type="gramEnd"/>
         <w:r>
           <w:rPr>
             <w:rStyle w:val="Hipervnculo"/>
@@ -936,22 +862,8 @@
             <w:szCs w:val="24"/>
             <w:u w:val="none"/>
           </w:rPr>
-          <w:t>…</w:t>
+          <w:t>……….</w:t>
         </w:r>
-        <w:proofErr w:type="gramStart"/>
-        <w:r>
-          <w:rPr>
-            <w:rStyle w:val="Hipervnculo"/>
-            <w:rFonts w:cstheme="minorHAnsi"/>
-            <w:bCs/>
-            <w:color w:val="auto"/>
-            <w:sz w:val="24"/>
-            <w:szCs w:val="24"/>
-            <w:u w:val="none"/>
-          </w:rPr>
-          <w:t>…….</w:t>
-        </w:r>
-        <w:proofErr w:type="gramEnd"/>
         <w:r>
           <w:rPr>
             <w:rStyle w:val="Hipervnculo"/>
@@ -1000,20 +912,7 @@
             <w:szCs w:val="24"/>
             <w:u w:val="none"/>
           </w:rPr>
-          <w:t>…</w:t>
-        </w:r>
-        <w:proofErr w:type="gramStart"/>
-        <w:r>
-          <w:rPr>
-            <w:rStyle w:val="Hipervnculo"/>
-            <w:rFonts w:cstheme="minorHAnsi"/>
-            <w:bCs/>
-            <w:color w:val="auto"/>
-            <w:sz w:val="24"/>
-            <w:szCs w:val="24"/>
-            <w:u w:val="none"/>
-          </w:rPr>
-          <w:t>……</w:t>
+          <w:t>………</w:t>
         </w:r>
         <w:r>
           <w:rPr>
@@ -1027,7 +926,6 @@
           </w:rPr>
           <w:t>.</w:t>
         </w:r>
-        <w:proofErr w:type="gramEnd"/>
         <w:r>
           <w:rPr>
             <w:rStyle w:val="Hipervnculo"/>
@@ -1250,33 +1148,7 @@
             <w:szCs w:val="24"/>
             <w:u w:val="none"/>
           </w:rPr>
-          <w:t>…………</w:t>
-        </w:r>
-        <w:proofErr w:type="gramStart"/>
-        <w:r>
-          <w:rPr>
-            <w:rStyle w:val="Hipervnculo"/>
-            <w:rFonts w:cstheme="minorHAnsi"/>
-            <w:bCs/>
-            <w:color w:val="auto"/>
-            <w:sz w:val="24"/>
-            <w:szCs w:val="24"/>
-            <w:u w:val="none"/>
-          </w:rPr>
-          <w:t>…….</w:t>
-        </w:r>
-        <w:proofErr w:type="gramEnd"/>
-        <w:r>
-          <w:rPr>
-            <w:rStyle w:val="Hipervnculo"/>
-            <w:rFonts w:cstheme="minorHAnsi"/>
-            <w:bCs/>
-            <w:color w:val="auto"/>
-            <w:sz w:val="24"/>
-            <w:szCs w:val="24"/>
-            <w:u w:val="none"/>
-          </w:rPr>
-          <w:t>…</w:t>
+          <w:t>……………….…</w:t>
         </w:r>
         <w:r>
           <w:rPr>
@@ -1314,33 +1186,7 @@
             <w:szCs w:val="24"/>
             <w:u w:val="none"/>
           </w:rPr>
-          <w:t xml:space="preserve">5. </w:t>
-        </w:r>
-        <w:proofErr w:type="spellStart"/>
-        <w:r>
-          <w:rPr>
-            <w:rStyle w:val="Hipervnculo"/>
-            <w:rFonts w:cstheme="minorHAnsi"/>
-            <w:bCs/>
-            <w:color w:val="auto"/>
-            <w:sz w:val="24"/>
-            <w:szCs w:val="24"/>
-            <w:u w:val="none"/>
-          </w:rPr>
-          <w:t>Buyer</w:t>
-        </w:r>
-        <w:proofErr w:type="spellEnd"/>
-        <w:r>
-          <w:rPr>
-            <w:rStyle w:val="Hipervnculo"/>
-            <w:rFonts w:cstheme="minorHAnsi"/>
-            <w:bCs/>
-            <w:color w:val="auto"/>
-            <w:sz w:val="24"/>
-            <w:szCs w:val="24"/>
-            <w:u w:val="none"/>
-          </w:rPr>
-          <w:t xml:space="preserve"> persona………………………………………………………………………………………</w:t>
+          <w:t>5. Buyer persona………………………………………………………………………………………</w:t>
         </w:r>
         <w:r>
           <w:rPr>
@@ -1364,22 +1210,8 @@
             <w:szCs w:val="24"/>
             <w:u w:val="none"/>
           </w:rPr>
-          <w:t>…</w:t>
+          <w:t>……….</w:t>
         </w:r>
-        <w:proofErr w:type="gramStart"/>
-        <w:r>
-          <w:rPr>
-            <w:rStyle w:val="Hipervnculo"/>
-            <w:rFonts w:cstheme="minorHAnsi"/>
-            <w:bCs/>
-            <w:color w:val="auto"/>
-            <w:sz w:val="24"/>
-            <w:szCs w:val="24"/>
-            <w:u w:val="none"/>
-          </w:rPr>
-          <w:t>…….</w:t>
-        </w:r>
-        <w:proofErr w:type="gramEnd"/>
         <w:r>
           <w:rPr>
             <w:rStyle w:val="Hipervnculo"/>
@@ -1466,33 +1298,7 @@
             <w:szCs w:val="24"/>
             <w:u w:val="none"/>
           </w:rPr>
-          <w:t xml:space="preserve">7. </w:t>
-        </w:r>
-        <w:proofErr w:type="spellStart"/>
-        <w:r>
-          <w:rPr>
-            <w:rStyle w:val="Hipervnculo"/>
-            <w:rFonts w:cstheme="minorHAnsi"/>
-            <w:bCs/>
-            <w:color w:val="auto"/>
-            <w:sz w:val="24"/>
-            <w:szCs w:val="24"/>
-            <w:u w:val="none"/>
-          </w:rPr>
-          <w:t>Dafo</w:t>
-        </w:r>
-        <w:proofErr w:type="spellEnd"/>
-        <w:r>
-          <w:rPr>
-            <w:rStyle w:val="Hipervnculo"/>
-            <w:rFonts w:cstheme="minorHAnsi"/>
-            <w:bCs/>
-            <w:color w:val="auto"/>
-            <w:sz w:val="24"/>
-            <w:szCs w:val="24"/>
-            <w:u w:val="none"/>
-          </w:rPr>
-          <w:t>………………………………………………………………………………………………</w:t>
+          <w:t>7. Dafo………………………………………………………………………………………………</w:t>
         </w:r>
         <w:r>
           <w:rPr>
@@ -1544,7 +1350,6 @@
           </w:rPr>
           <w:t>8. Encaje problema-solución (propuesta de valor) …………………………………………………………</w:t>
         </w:r>
-        <w:proofErr w:type="gramStart"/>
         <w:r>
           <w:rPr>
             <w:rStyle w:val="Hipervnculo"/>
@@ -1557,7 +1362,6 @@
           </w:rPr>
           <w:t>…….</w:t>
         </w:r>
-        <w:proofErr w:type="gramEnd"/>
         <w:r>
           <w:rPr>
             <w:rStyle w:val="Hipervnculo"/>
@@ -1606,22 +1410,8 @@
             <w:szCs w:val="24"/>
             <w:u w:val="none"/>
           </w:rPr>
-          <w:t>…</w:t>
+          <w:t>……….</w:t>
         </w:r>
-        <w:proofErr w:type="gramStart"/>
-        <w:r>
-          <w:rPr>
-            <w:rStyle w:val="Hipervnculo"/>
-            <w:rFonts w:cstheme="minorHAnsi"/>
-            <w:bCs/>
-            <w:color w:val="auto"/>
-            <w:sz w:val="24"/>
-            <w:szCs w:val="24"/>
-            <w:u w:val="none"/>
-          </w:rPr>
-          <w:t>…….</w:t>
-        </w:r>
-        <w:proofErr w:type="gramEnd"/>
         <w:r>
           <w:rPr>
             <w:rStyle w:val="Hipervnculo"/>
@@ -1682,20 +1472,7 @@
             <w:szCs w:val="24"/>
             <w:u w:val="none"/>
           </w:rPr>
-          <w:t>………</w:t>
-        </w:r>
-        <w:proofErr w:type="gramStart"/>
-        <w:r>
-          <w:rPr>
-            <w:rStyle w:val="Hipervnculo"/>
-            <w:rFonts w:cstheme="minorHAnsi"/>
-            <w:bCs/>
-            <w:color w:val="auto"/>
-            <w:sz w:val="24"/>
-            <w:szCs w:val="24"/>
-            <w:u w:val="none"/>
-          </w:rPr>
-          <w:t>……</w:t>
+          <w:t>……………</w:t>
         </w:r>
         <w:r>
           <w:rPr>
@@ -1709,7 +1486,6 @@
           </w:rPr>
           <w:t>.</w:t>
         </w:r>
-        <w:proofErr w:type="gramEnd"/>
         <w:r>
           <w:rPr>
             <w:rStyle w:val="Hipervnculo"/>
@@ -1746,35 +1522,8 @@
             <w:szCs w:val="24"/>
             <w:u w:val="none"/>
           </w:rPr>
-          <w:t xml:space="preserve">10. </w:t>
+          <w:t>10. Canvas-modelo de negocio………………………………………………………………………………………</w:t>
         </w:r>
-        <w:proofErr w:type="spellStart"/>
-        <w:r>
-          <w:rPr>
-            <w:rStyle w:val="Hipervnculo"/>
-            <w:rFonts w:cstheme="minorHAnsi"/>
-            <w:bCs/>
-            <w:color w:val="auto"/>
-            <w:sz w:val="24"/>
-            <w:szCs w:val="24"/>
-            <w:u w:val="none"/>
-          </w:rPr>
-          <w:t>Canvas</w:t>
-        </w:r>
-        <w:proofErr w:type="spellEnd"/>
-        <w:r>
-          <w:rPr>
-            <w:rStyle w:val="Hipervnculo"/>
-            <w:rFonts w:cstheme="minorHAnsi"/>
-            <w:bCs/>
-            <w:color w:val="auto"/>
-            <w:sz w:val="24"/>
-            <w:szCs w:val="24"/>
-            <w:u w:val="none"/>
-          </w:rPr>
-          <w:t>-modelo de negocio………………………………………………………………………………………</w:t>
-        </w:r>
-        <w:proofErr w:type="gramStart"/>
         <w:r>
           <w:rPr>
             <w:rStyle w:val="Hipervnculo"/>
@@ -1787,7 +1536,6 @@
           </w:rPr>
           <w:t>…….</w:t>
         </w:r>
-        <w:proofErr w:type="gramEnd"/>
         <w:r>
           <w:rPr>
             <w:rStyle w:val="Hipervnculo"/>
@@ -1886,22 +1634,8 @@
             <w:szCs w:val="24"/>
             <w:u w:val="none"/>
           </w:rPr>
-          <w:t>……</w:t>
+          <w:t>………….</w:t>
         </w:r>
-        <w:proofErr w:type="gramStart"/>
-        <w:r>
-          <w:rPr>
-            <w:rStyle w:val="Hipervnculo"/>
-            <w:rFonts w:cstheme="minorHAnsi"/>
-            <w:bCs/>
-            <w:color w:val="auto"/>
-            <w:sz w:val="24"/>
-            <w:szCs w:val="24"/>
-            <w:u w:val="none"/>
-          </w:rPr>
-          <w:t>…….</w:t>
-        </w:r>
-        <w:proofErr w:type="gramEnd"/>
         <w:r>
           <w:rPr>
             <w:rStyle w:val="Hipervnculo"/>
@@ -2000,22 +1734,8 @@
             <w:szCs w:val="24"/>
             <w:u w:val="none"/>
           </w:rPr>
-          <w:t>………</w:t>
+          <w:t>…………….</w:t>
         </w:r>
-        <w:proofErr w:type="gramStart"/>
-        <w:r>
-          <w:rPr>
-            <w:rStyle w:val="Hipervnculo"/>
-            <w:rFonts w:cstheme="minorHAnsi"/>
-            <w:bCs/>
-            <w:color w:val="auto"/>
-            <w:sz w:val="24"/>
-            <w:szCs w:val="24"/>
-            <w:u w:val="none"/>
-          </w:rPr>
-          <w:t>…….</w:t>
-        </w:r>
-        <w:proofErr w:type="gramEnd"/>
         <w:r>
           <w:rPr>
             <w:rStyle w:val="Hipervnculo"/>
@@ -2064,33 +1784,7 @@
             <w:szCs w:val="24"/>
             <w:u w:val="none"/>
           </w:rPr>
-          <w:t>………</w:t>
-        </w:r>
-        <w:proofErr w:type="gramStart"/>
-        <w:r>
-          <w:rPr>
-            <w:rStyle w:val="Hipervnculo"/>
-            <w:rFonts w:cstheme="minorHAnsi"/>
-            <w:bCs/>
-            <w:color w:val="auto"/>
-            <w:sz w:val="24"/>
-            <w:szCs w:val="24"/>
-            <w:u w:val="none"/>
-          </w:rPr>
-          <w:t>…….</w:t>
-        </w:r>
-        <w:proofErr w:type="gramEnd"/>
-        <w:r>
-          <w:rPr>
-            <w:rStyle w:val="Hipervnculo"/>
-            <w:rFonts w:cstheme="minorHAnsi"/>
-            <w:bCs/>
-            <w:color w:val="auto"/>
-            <w:sz w:val="24"/>
-            <w:szCs w:val="24"/>
-            <w:u w:val="none"/>
-          </w:rPr>
-          <w:t>.</w:t>
+          <w:t>……………..</w:t>
         </w:r>
         <w:r>
           <w:rPr>
@@ -2202,33 +1896,7 @@
             <w:szCs w:val="24"/>
             <w:u w:val="none"/>
           </w:rPr>
-          <w:t>………</w:t>
-        </w:r>
-        <w:proofErr w:type="gramStart"/>
-        <w:r>
-          <w:rPr>
-            <w:rStyle w:val="Hipervnculo"/>
-            <w:rFonts w:cstheme="minorHAnsi"/>
-            <w:bCs/>
-            <w:color w:val="auto"/>
-            <w:sz w:val="24"/>
-            <w:szCs w:val="24"/>
-            <w:u w:val="none"/>
-          </w:rPr>
-          <w:t>…….</w:t>
-        </w:r>
-        <w:proofErr w:type="gramEnd"/>
-        <w:r>
-          <w:rPr>
-            <w:rStyle w:val="Hipervnculo"/>
-            <w:rFonts w:cstheme="minorHAnsi"/>
-            <w:bCs/>
-            <w:color w:val="auto"/>
-            <w:sz w:val="24"/>
-            <w:szCs w:val="24"/>
-            <w:u w:val="none"/>
-          </w:rPr>
-          <w:t>.</w:t>
+          <w:t>……………..</w:t>
         </w:r>
         <w:r>
           <w:rPr>
@@ -2278,22 +1946,8 @@
             <w:szCs w:val="24"/>
             <w:u w:val="none"/>
           </w:rPr>
-          <w:t>………</w:t>
+          <w:t>…………….</w:t>
         </w:r>
-        <w:proofErr w:type="gramStart"/>
-        <w:r>
-          <w:rPr>
-            <w:rStyle w:val="Hipervnculo"/>
-            <w:rFonts w:cstheme="minorHAnsi"/>
-            <w:bCs/>
-            <w:color w:val="auto"/>
-            <w:sz w:val="24"/>
-            <w:szCs w:val="24"/>
-            <w:u w:val="none"/>
-          </w:rPr>
-          <w:t>…….</w:t>
-        </w:r>
-        <w:proofErr w:type="gramEnd"/>
         <w:r>
           <w:rPr>
             <w:rStyle w:val="Hipervnculo"/>
@@ -2351,33 +2005,7 @@
             <w:szCs w:val="24"/>
             <w:u w:val="none"/>
           </w:rPr>
-          <w:t>……</w:t>
-        </w:r>
-        <w:proofErr w:type="gramStart"/>
-        <w:r>
-          <w:rPr>
-            <w:rStyle w:val="Hipervnculo"/>
-            <w:rFonts w:cstheme="minorHAnsi"/>
-            <w:bCs/>
-            <w:color w:val="auto"/>
-            <w:sz w:val="24"/>
-            <w:szCs w:val="24"/>
-            <w:u w:val="none"/>
-          </w:rPr>
-          <w:t>…….</w:t>
-        </w:r>
-        <w:proofErr w:type="gramEnd"/>
-        <w:r>
-          <w:rPr>
-            <w:rStyle w:val="Hipervnculo"/>
-            <w:rFonts w:cstheme="minorHAnsi"/>
-            <w:bCs/>
-            <w:color w:val="auto"/>
-            <w:sz w:val="24"/>
-            <w:szCs w:val="24"/>
-            <w:u w:val="none"/>
-          </w:rPr>
-          <w:t>.</w:t>
+          <w:t>…………..</w:t>
         </w:r>
         <w:r>
           <w:rPr>
@@ -2436,33 +2064,7 @@
             <w:szCs w:val="24"/>
             <w:u w:val="none"/>
           </w:rPr>
-          <w:t>……</w:t>
-        </w:r>
-        <w:proofErr w:type="gramStart"/>
-        <w:r>
-          <w:rPr>
-            <w:rStyle w:val="Hipervnculo"/>
-            <w:rFonts w:cstheme="minorHAnsi"/>
-            <w:bCs/>
-            <w:color w:val="auto"/>
-            <w:sz w:val="24"/>
-            <w:szCs w:val="24"/>
-            <w:u w:val="none"/>
-          </w:rPr>
-          <w:t>…….</w:t>
-        </w:r>
-        <w:proofErr w:type="gramEnd"/>
-        <w:r>
-          <w:rPr>
-            <w:rStyle w:val="Hipervnculo"/>
-            <w:rFonts w:cstheme="minorHAnsi"/>
-            <w:bCs/>
-            <w:color w:val="auto"/>
-            <w:sz w:val="24"/>
-            <w:szCs w:val="24"/>
-            <w:u w:val="none"/>
-          </w:rPr>
-          <w:t>.</w:t>
+          <w:t>…………..</w:t>
         </w:r>
         <w:r>
           <w:rPr>
@@ -2602,7 +2204,6 @@
           </w:rPr>
           <w:t>15.Conclusión………………………………………………………………………………………………………………</w:t>
         </w:r>
-        <w:proofErr w:type="gramStart"/>
         <w:r>
           <w:rPr>
             <w:rStyle w:val="Hipervnculo"/>
@@ -2613,20 +2214,7 @@
             <w:szCs w:val="24"/>
             <w:u w:val="none"/>
           </w:rPr>
-          <w:t>…….</w:t>
-        </w:r>
-        <w:proofErr w:type="gramEnd"/>
-        <w:r>
-          <w:rPr>
-            <w:rStyle w:val="Hipervnculo"/>
-            <w:rFonts w:cstheme="minorHAnsi"/>
-            <w:bCs/>
-            <w:color w:val="auto"/>
-            <w:sz w:val="24"/>
-            <w:szCs w:val="24"/>
-            <w:u w:val="none"/>
-          </w:rPr>
-          <w:t>.4</w:t>
+          <w:t>……..4</w:t>
         </w:r>
         <w:r>
           <w:rPr>
@@ -2666,7 +2254,6 @@
           </w:rPr>
           <w:t xml:space="preserve">     15.1 Dificultades encontradas y las soluciones adoptadas…………………………………………</w:t>
         </w:r>
-        <w:proofErr w:type="gramStart"/>
         <w:r>
           <w:rPr>
             <w:rStyle w:val="Hipervnculo"/>
@@ -2679,7 +2266,6 @@
           </w:rPr>
           <w:t>…….</w:t>
         </w:r>
-        <w:proofErr w:type="gramEnd"/>
         <w:r>
           <w:rPr>
             <w:rStyle w:val="Hipervnculo"/>
@@ -2728,22 +2314,8 @@
             <w:szCs w:val="24"/>
             <w:u w:val="none"/>
           </w:rPr>
-          <w:t>…</w:t>
+          <w:t>……….</w:t>
         </w:r>
-        <w:proofErr w:type="gramStart"/>
-        <w:r>
-          <w:rPr>
-            <w:rStyle w:val="Hipervnculo"/>
-            <w:rFonts w:cstheme="minorHAnsi"/>
-            <w:bCs/>
-            <w:color w:val="auto"/>
-            <w:sz w:val="24"/>
-            <w:szCs w:val="24"/>
-            <w:u w:val="none"/>
-          </w:rPr>
-          <w:t>…….</w:t>
-        </w:r>
-        <w:proofErr w:type="gramEnd"/>
         <w:r>
           <w:rPr>
             <w:rStyle w:val="Hipervnculo"/>
@@ -2782,7 +2354,6 @@
           </w:rPr>
           <w:t xml:space="preserve">     15.3 Propuestas de mejora del proyecto……………………………………………………………………</w:t>
         </w:r>
-        <w:proofErr w:type="gramStart"/>
         <w:r>
           <w:rPr>
             <w:rStyle w:val="Hipervnculo"/>
@@ -2795,7 +2366,6 @@
           </w:rPr>
           <w:t>…….</w:t>
         </w:r>
-        <w:proofErr w:type="gramEnd"/>
         <w:r>
           <w:rPr>
             <w:rStyle w:val="Hipervnculo"/>
@@ -2834,7 +2404,6 @@
           </w:rPr>
           <w:t>16. Bibliografía………………………………………………………………………………………………………………</w:t>
         </w:r>
-        <w:proofErr w:type="gramStart"/>
         <w:r>
           <w:rPr>
             <w:rStyle w:val="Hipervnculo"/>
@@ -2847,7 +2416,6 @@
           </w:rPr>
           <w:t>…….</w:t>
         </w:r>
-        <w:proofErr w:type="gramEnd"/>
         <w:r>
           <w:rPr>
             <w:rStyle w:val="Hipervnculo"/>
@@ -2896,33 +2464,7 @@
             <w:szCs w:val="24"/>
             <w:u w:val="none"/>
           </w:rPr>
-          <w:t>……</w:t>
-        </w:r>
-        <w:proofErr w:type="gramStart"/>
-        <w:r>
-          <w:rPr>
-            <w:rStyle w:val="Hipervnculo"/>
-            <w:rFonts w:cstheme="minorHAnsi"/>
-            <w:bCs/>
-            <w:color w:val="auto"/>
-            <w:sz w:val="24"/>
-            <w:szCs w:val="24"/>
-            <w:u w:val="none"/>
-          </w:rPr>
-          <w:t>…….</w:t>
-        </w:r>
-        <w:proofErr w:type="gramEnd"/>
-        <w:r>
-          <w:rPr>
-            <w:rStyle w:val="Hipervnculo"/>
-            <w:rFonts w:cstheme="minorHAnsi"/>
-            <w:bCs/>
-            <w:color w:val="auto"/>
-            <w:sz w:val="24"/>
-            <w:szCs w:val="24"/>
-            <w:u w:val="none"/>
-          </w:rPr>
-          <w:t>.</w:t>
+          <w:t>…………..</w:t>
         </w:r>
         <w:r>
           <w:rPr>
@@ -2977,33 +2519,7 @@
             <w:szCs w:val="24"/>
             <w:u w:val="none"/>
           </w:rPr>
-          <w:t>…</w:t>
-        </w:r>
-        <w:proofErr w:type="gramStart"/>
-        <w:r>
-          <w:rPr>
-            <w:rStyle w:val="Hipervnculo"/>
-            <w:rFonts w:cstheme="minorHAnsi"/>
-            <w:bCs/>
-            <w:color w:val="auto"/>
-            <w:sz w:val="24"/>
-            <w:szCs w:val="24"/>
-            <w:u w:val="none"/>
-          </w:rPr>
-          <w:t>…….</w:t>
-        </w:r>
-        <w:proofErr w:type="gramEnd"/>
-        <w:r>
-          <w:rPr>
-            <w:rStyle w:val="Hipervnculo"/>
-            <w:rFonts w:cstheme="minorHAnsi"/>
-            <w:bCs/>
-            <w:color w:val="auto"/>
-            <w:sz w:val="24"/>
-            <w:szCs w:val="24"/>
-            <w:u w:val="none"/>
-          </w:rPr>
-          <w:t>.</w:t>
+          <w:t>………..</w:t>
         </w:r>
         <w:r>
           <w:rPr>
@@ -3440,7 +2956,6 @@
           <w:szCs w:val="24"/>
         </w:rPr>
       </w:pPr>
-      <w:proofErr w:type="spellStart"/>
       <w:r>
         <w:rPr>
           <w:rFonts w:cstheme="minorHAnsi"/>
@@ -3448,17 +2963,7 @@
           <w:szCs w:val="24"/>
           <w:u w:val="single"/>
         </w:rPr>
-        <w:t>Yuka</w:t>
-      </w:r>
-      <w:proofErr w:type="spellEnd"/>
-      <w:r>
-        <w:rPr>
-          <w:rFonts w:cstheme="minorHAnsi"/>
-          <w:sz w:val="24"/>
-          <w:szCs w:val="24"/>
-          <w:u w:val="single"/>
-        </w:rPr>
-        <w:t>:</w:t>
+        <w:t>Yuka:</w:t>
       </w:r>
       <w:r>
         <w:rPr>
@@ -3523,7 +3028,6 @@
           <w:szCs w:val="24"/>
         </w:rPr>
       </w:pPr>
-      <w:proofErr w:type="spellStart"/>
       <w:r>
         <w:rPr>
           <w:rFonts w:cstheme="minorHAnsi"/>
@@ -3531,17 +3035,7 @@
           <w:szCs w:val="24"/>
           <w:u w:val="single"/>
         </w:rPr>
-        <w:t>Find</w:t>
-      </w:r>
-      <w:proofErr w:type="spellEnd"/>
-      <w:r>
-        <w:rPr>
-          <w:rFonts w:cstheme="minorHAnsi"/>
-          <w:sz w:val="24"/>
-          <w:szCs w:val="24"/>
-          <w:u w:val="single"/>
-        </w:rPr>
-        <w:t xml:space="preserve"> Me Gluten Free:</w:t>
+        <w:t>Find Me Gluten Free:</w:t>
       </w:r>
       <w:r>
         <w:rPr>
@@ -3570,7 +3064,6 @@
           <w:szCs w:val="24"/>
         </w:rPr>
       </w:pPr>
-      <w:proofErr w:type="spellStart"/>
       <w:r>
         <w:rPr>
           <w:rFonts w:cstheme="minorHAnsi"/>
@@ -3578,17 +3071,7 @@
           <w:szCs w:val="24"/>
           <w:u w:val="single"/>
         </w:rPr>
-        <w:t>ShopWell</w:t>
-      </w:r>
-      <w:proofErr w:type="spellEnd"/>
-      <w:r>
-        <w:rPr>
-          <w:rFonts w:cstheme="minorHAnsi"/>
-          <w:sz w:val="24"/>
-          <w:szCs w:val="24"/>
-          <w:u w:val="single"/>
-        </w:rPr>
-        <w:t>:</w:t>
+        <w:t>ShopWell:</w:t>
       </w:r>
       <w:r>
         <w:rPr>
@@ -4255,43 +3738,7 @@
           <w:szCs w:val="24"/>
         </w:rPr>
         <w:lastRenderedPageBreak/>
-        <w:t xml:space="preserve">En cuanto al software utilizado contamos con diferentes aplicaciones como visual Studio 2022, </w:t>
-      </w:r>
-      <w:proofErr w:type="spellStart"/>
-      <w:r>
-        <w:rPr>
-          <w:rFonts w:cstheme="minorHAnsi"/>
-          <w:sz w:val="24"/>
-          <w:szCs w:val="24"/>
-        </w:rPr>
-        <w:t>MySql</w:t>
-      </w:r>
-      <w:proofErr w:type="spellEnd"/>
-      <w:r>
-        <w:rPr>
-          <w:rFonts w:cstheme="minorHAnsi"/>
-          <w:sz w:val="24"/>
-          <w:szCs w:val="24"/>
-        </w:rPr>
-        <w:t xml:space="preserve"> </w:t>
-      </w:r>
-      <w:proofErr w:type="spellStart"/>
-      <w:r>
-        <w:rPr>
-          <w:rFonts w:cstheme="minorHAnsi"/>
-          <w:sz w:val="24"/>
-          <w:szCs w:val="24"/>
-        </w:rPr>
-        <w:t>Workbrench</w:t>
-      </w:r>
-      <w:proofErr w:type="spellEnd"/>
-      <w:r>
-        <w:rPr>
-          <w:rFonts w:cstheme="minorHAnsi"/>
-          <w:sz w:val="24"/>
-          <w:szCs w:val="24"/>
-        </w:rPr>
-        <w:t>, Git y GitHub las cuales no tienen ningún coste de licencias.</w:t>
+        <w:t>En cuanto al software utilizado contamos con diferentes aplicaciones como visual Studio 2022, MySql Workbrench, Git y GitHub las cuales no tienen ningún coste de licencias.</w:t>
       </w:r>
     </w:p>
     <w:p>
@@ -5236,43 +4683,7 @@
           <w:sz w:val="24"/>
           <w:szCs w:val="24"/>
         </w:rPr>
-        <w:t xml:space="preserve">: Esta fase ha sido la más larga como estaba previsto con una duración de 5 semanas. En ese tiempo hemos desarrollado la aplicación tanto el diseño (parte de </w:t>
-      </w:r>
-      <w:proofErr w:type="spellStart"/>
-      <w:r>
-        <w:rPr>
-          <w:rFonts w:cstheme="minorHAnsi"/>
-          <w:sz w:val="24"/>
-          <w:szCs w:val="24"/>
-        </w:rPr>
-        <w:t>frontend</w:t>
-      </w:r>
-      <w:proofErr w:type="spellEnd"/>
-      <w:r>
-        <w:rPr>
-          <w:rFonts w:cstheme="minorHAnsi"/>
-          <w:sz w:val="24"/>
-          <w:szCs w:val="24"/>
-        </w:rPr>
-        <w:t>) como la parte de código (</w:t>
-      </w:r>
-      <w:proofErr w:type="spellStart"/>
-      <w:r>
-        <w:rPr>
-          <w:rFonts w:cstheme="minorHAnsi"/>
-          <w:sz w:val="24"/>
-          <w:szCs w:val="24"/>
-        </w:rPr>
-        <w:t>backend</w:t>
-      </w:r>
-      <w:proofErr w:type="spellEnd"/>
-      <w:r>
-        <w:rPr>
-          <w:rFonts w:cstheme="minorHAnsi"/>
-          <w:sz w:val="24"/>
-          <w:szCs w:val="24"/>
-        </w:rPr>
-        <w:t>). Durante este tiempo hemos tenido que hacer cambios en algunos diseños realizados en la fase de inicio debido a los inconvenientes que hemos tenido. Esto nos ha llevado 4 semanas. La semana restante la hemos utilizado para perfeccionar tanto el diseño como la parte del código y a perfeccionar aquellas funcionalidades que son fundamentales para nuestra aplicación.</w:t>
+        <w:t>: Esta fase ha sido la más larga como estaba previsto con una duración de 5 semanas. En ese tiempo hemos desarrollado la aplicación tanto el diseño (parte de frontend) como la parte de código (backend). Durante este tiempo hemos tenido que hacer cambios en algunos diseños realizados en la fase de inicio debido a los inconvenientes que hemos tenido. Esto nos ha llevado 4 semanas. La semana restante la hemos utilizado para perfeccionar tanto el diseño como la parte del código y a perfeccionar aquellas funcionalidades que son fundamentales para nuestra aplicación.</w:t>
       </w:r>
     </w:p>
     <w:p>
@@ -5539,16 +4950,16 @@
         <w:br/>
         <w:t xml:space="preserve">Con el objetivo de mejorar estas alternativas, hemos decidido desarrollar </w:t>
       </w:r>
-      <w:proofErr w:type="spellStart"/>
       <w:r>
         <w:rPr>
           <w:rStyle w:val="nfasis"/>
+          <w:i w:val="0"/>
+          <w:iCs w:val="0"/>
           <w:sz w:val="24"/>
           <w:szCs w:val="24"/>
         </w:rPr>
         <w:t>ZeroGluten</w:t>
       </w:r>
-      <w:proofErr w:type="spellEnd"/>
       <w:r>
         <w:rPr>
           <w:sz w:val="24"/>
@@ -5654,7 +5065,6 @@
         </w:rPr>
         <w:t xml:space="preserve">Este producto podría encontrarse en varios tipos de mercado, ya que se basa en un concepto existente e incluso podría considerarse una versión adaptada de otras aplicaciones similares. Sin embargo, el mercado que mejor define a </w:t>
       </w:r>
-      <w:proofErr w:type="spellStart"/>
       <w:r>
         <w:rPr>
           <w:rStyle w:val="Textoennegrita"/>
@@ -5665,7 +5075,6 @@
         </w:rPr>
         <w:t>ZeroGluten</w:t>
       </w:r>
-      <w:proofErr w:type="spellEnd"/>
       <w:r>
         <w:rPr>
           <w:sz w:val="24"/>
@@ -5691,7 +5100,6 @@
         </w:rPr>
         <w:t xml:space="preserve"> </w:t>
       </w:r>
-      <w:proofErr w:type="spellStart"/>
       <w:r>
         <w:rPr>
           <w:rStyle w:val="Textoennegrita"/>
@@ -5702,7 +5110,6 @@
         </w:rPr>
         <w:t>resegmentado</w:t>
       </w:r>
-      <w:proofErr w:type="spellEnd"/>
       <w:r>
         <w:rPr>
           <w:sz w:val="24"/>
@@ -6227,25 +5634,14 @@
         <w:t xml:space="preserve">5. </w:t>
       </w:r>
       <w:bookmarkStart w:id="13" w:name="Buyerpersona"/>
-      <w:proofErr w:type="spellStart"/>
-      <w:r>
-        <w:rPr>
-          <w:b/>
-          <w:bCs/>
-          <w:sz w:val="24"/>
-          <w:szCs w:val="24"/>
-        </w:rPr>
-        <w:t>Buyer</w:t>
-      </w:r>
-      <w:proofErr w:type="spellEnd"/>
-      <w:r>
-        <w:rPr>
-          <w:b/>
-          <w:bCs/>
-          <w:sz w:val="24"/>
-          <w:szCs w:val="24"/>
-        </w:rPr>
-        <w:t xml:space="preserve"> persona</w:t>
+      <w:r>
+        <w:rPr>
+          <w:b/>
+          <w:bCs/>
+          <w:sz w:val="24"/>
+          <w:szCs w:val="24"/>
+        </w:rPr>
+        <w:t>Buyer persona</w:t>
       </w:r>
       <w:bookmarkEnd w:id="13"/>
     </w:p>
@@ -6393,23 +5789,13 @@
           <w:szCs w:val="24"/>
         </w:rPr>
       </w:pPr>
-      <w:proofErr w:type="spellStart"/>
       <w:r>
         <w:rPr>
           <w:sz w:val="24"/>
           <w:szCs w:val="24"/>
           <w:u w:val="single"/>
         </w:rPr>
-        <w:t>Yuka</w:t>
-      </w:r>
-      <w:proofErr w:type="spellEnd"/>
-      <w:r>
-        <w:rPr>
-          <w:sz w:val="24"/>
-          <w:szCs w:val="24"/>
-          <w:u w:val="single"/>
-        </w:rPr>
-        <w:t>:</w:t>
+        <w:t>Yuka:</w:t>
       </w:r>
       <w:r>
         <w:rPr>
@@ -6486,23 +5872,13 @@
           <w:szCs w:val="24"/>
         </w:rPr>
       </w:pPr>
-      <w:proofErr w:type="spellStart"/>
       <w:r>
         <w:rPr>
           <w:sz w:val="24"/>
           <w:szCs w:val="24"/>
           <w:u w:val="single"/>
         </w:rPr>
-        <w:t>Find</w:t>
-      </w:r>
-      <w:proofErr w:type="spellEnd"/>
-      <w:r>
-        <w:rPr>
-          <w:sz w:val="24"/>
-          <w:szCs w:val="24"/>
-          <w:u w:val="single"/>
-        </w:rPr>
-        <w:t xml:space="preserve"> Me Gluten Free: </w:t>
+        <w:t xml:space="preserve">Find Me Gluten Free: </w:t>
       </w:r>
       <w:r>
         <w:rPr>
@@ -6537,7 +5913,6 @@
           <w:szCs w:val="24"/>
         </w:rPr>
       </w:pPr>
-      <w:proofErr w:type="spellStart"/>
       <w:r>
         <w:rPr>
           <w:sz w:val="24"/>
@@ -6545,16 +5920,7 @@
           <w:u w:val="single"/>
         </w:rPr>
         <w:lastRenderedPageBreak/>
-        <w:t>ShopWell</w:t>
-      </w:r>
-      <w:proofErr w:type="spellEnd"/>
-      <w:r>
-        <w:rPr>
-          <w:sz w:val="24"/>
-          <w:szCs w:val="24"/>
-          <w:u w:val="single"/>
-        </w:rPr>
-        <w:t>:</w:t>
+        <w:t>ShopWell:</w:t>
       </w:r>
       <w:r>
         <w:rPr>
@@ -7071,21 +6437,12 @@
         </w:rPr>
         <w:t xml:space="preserve">: </w:t>
       </w:r>
-      <w:proofErr w:type="spellStart"/>
-      <w:r>
-        <w:rPr>
-          <w:sz w:val="24"/>
-          <w:szCs w:val="24"/>
-        </w:rPr>
-        <w:t>Zerogluten</w:t>
-      </w:r>
-      <w:proofErr w:type="spellEnd"/>
-      <w:r>
-        <w:rPr>
-          <w:sz w:val="24"/>
-          <w:szCs w:val="24"/>
-        </w:rPr>
-        <w:t xml:space="preserve"> no solo se centra en tener alimentos sin gluten, sino también puedes encontrar productos que contengan diferentes alergenos como lactosa o incluso recetas veganas o vegetarianas entre otras.</w:t>
+      <w:r>
+        <w:rPr>
+          <w:sz w:val="24"/>
+          <w:szCs w:val="24"/>
+        </w:rPr>
+        <w:t>Zerogluten no solo se centra en tener alimentos sin gluten, sino también puedes encontrar productos que contengan diferentes alergenos como lactosa o incluso recetas veganas o vegetarianas entre otras.</w:t>
       </w:r>
     </w:p>
     <w:p>
@@ -7392,6 +6749,13 @@
           <w:szCs w:val="24"/>
         </w:rPr>
         <w:t>Una gran oportunidad de crecimiento sería la combinación de dos mercados que están en alza: el de las intolerancias alimentarias y el de la inteligencia artificial. Implementar un chat con IA dentro de la aplicación permitiría a los usuarios comunicarse de forma más natural, expresando sus necesidades, preferencias o incluso su estado emocional. Esto facilitaría recomendaciones personalizadas de productos o recetas, mejorando notablemente la experiencia de usuario y ofreciendo un valor añadido único en el sector</w:t>
+      </w:r>
+      <w:r>
+        <w:rPr>
+          <w:sz w:val="24"/>
+          <w:szCs w:val="24"/>
+        </w:rPr>
+        <w:t>.</w:t>
       </w:r>
     </w:p>
     <w:p>
@@ -8682,6 +8046,13 @@
         </w:rPr>
         <w:t>Gracias a la aplicación y a las etiquetas de los productos el usuario puede sentirse cómodo comiendo cualquier alimento que no contenga trazas que puedan afectarle</w:t>
       </w:r>
+      <w:r>
+        <w:rPr>
+          <w:sz w:val="24"/>
+          <w:szCs w:val="24"/>
+        </w:rPr>
+        <w:t>.</w:t>
+      </w:r>
     </w:p>
     <w:p>
       <w:pPr>
@@ -8834,7 +8205,7 @@
           <w:sz w:val="24"/>
           <w:szCs w:val="24"/>
         </w:rPr>
-        <w:t xml:space="preserve"> </w:t>
+        <w:t>.</w:t>
       </w:r>
     </w:p>
     <w:p>
@@ -9659,23 +9030,7 @@
           <w:sz w:val="24"/>
           <w:szCs w:val="24"/>
         </w:rPr>
-        <w:t xml:space="preserve">La aplicación está desarrollada en C# con una ventana desarrollada en WPF con conexión a base de datos </w:t>
-      </w:r>
-      <w:proofErr w:type="spellStart"/>
-      <w:r>
-        <w:rPr>
-          <w:sz w:val="24"/>
-          <w:szCs w:val="24"/>
-        </w:rPr>
-        <w:t>MySql</w:t>
-      </w:r>
-      <w:proofErr w:type="spellEnd"/>
-      <w:r>
-        <w:rPr>
-          <w:sz w:val="24"/>
-          <w:szCs w:val="24"/>
-        </w:rPr>
-        <w:t>.</w:t>
+        <w:t>La aplicación está desarrollada en C# con una ventana desarrollada en WPF con conexión a base de datos MySql.</w:t>
       </w:r>
     </w:p>
     <w:p>
@@ -9709,23 +9064,7 @@
           <w:sz w:val="24"/>
           <w:szCs w:val="24"/>
         </w:rPr>
-        <w:t xml:space="preserve">Utilizo una API llamada </w:t>
-      </w:r>
-      <w:proofErr w:type="spellStart"/>
-      <w:r>
-        <w:rPr>
-          <w:sz w:val="24"/>
-          <w:szCs w:val="24"/>
-        </w:rPr>
-        <w:t>Spoonacular</w:t>
-      </w:r>
-      <w:proofErr w:type="spellEnd"/>
-      <w:r>
-        <w:rPr>
-          <w:sz w:val="24"/>
-          <w:szCs w:val="24"/>
-        </w:rPr>
-        <w:t xml:space="preserve"> donde saco la información de los alimentos y de los productos.</w:t>
+        <w:t>Utilizo una API llamada Spoonacular donde saco la información de los alimentos y de los productos.</w:t>
       </w:r>
     </w:p>
     <w:p>
@@ -9776,23 +9115,7 @@
           <w:sz w:val="24"/>
           <w:szCs w:val="24"/>
         </w:rPr>
-        <w:t xml:space="preserve">Crear un </w:t>
-      </w:r>
-      <w:proofErr w:type="spellStart"/>
-      <w:r>
-        <w:rPr>
-          <w:sz w:val="24"/>
-          <w:szCs w:val="24"/>
-        </w:rPr>
-        <w:t>chatBot</w:t>
-      </w:r>
-      <w:proofErr w:type="spellEnd"/>
-      <w:r>
-        <w:rPr>
-          <w:sz w:val="24"/>
-          <w:szCs w:val="24"/>
-        </w:rPr>
-        <w:t xml:space="preserve"> donde los usuarios escriban sus necesidades y este les devuelva alimentos o recetas que </w:t>
+        <w:t xml:space="preserve">Crear un chatBot donde los usuarios escriban sus necesidades y este les devuelva alimentos o recetas que </w:t>
       </w:r>
       <w:r>
         <w:rPr>
@@ -9887,23 +9210,7 @@
           <w:sz w:val="24"/>
           <w:szCs w:val="24"/>
         </w:rPr>
-        <w:t xml:space="preserve">Una especie de foro o </w:t>
-      </w:r>
-      <w:proofErr w:type="gramStart"/>
-      <w:r>
-        <w:rPr>
-          <w:sz w:val="24"/>
-          <w:szCs w:val="24"/>
-        </w:rPr>
-        <w:t>chat</w:t>
-      </w:r>
-      <w:proofErr w:type="gramEnd"/>
-      <w:r>
-        <w:rPr>
-          <w:sz w:val="24"/>
-          <w:szCs w:val="24"/>
-        </w:rPr>
-        <w:t xml:space="preserve"> pero entre los usuarios donde ellos puedan añadir productos o recetas que hayan encontrado y que no se encuentren en la aplicación</w:t>
+        <w:t>Una especie de foro o chat pero entre los usuarios donde ellos puedan añadir productos o recetas que hayan encontrado y que no se encuentren en la aplicación</w:t>
       </w:r>
       <w:r>
         <w:rPr>
@@ -9941,17 +9248,7 @@
           <w:sz w:val="24"/>
           <w:szCs w:val="24"/>
         </w:rPr>
-        <w:t xml:space="preserve">10. </w:t>
-      </w:r>
-      <w:proofErr w:type="spellStart"/>
-      <w:r>
-        <w:rPr>
-          <w:b/>
-          <w:bCs/>
-          <w:sz w:val="24"/>
-          <w:szCs w:val="24"/>
-        </w:rPr>
-        <w:t>Ca</w:t>
+        <w:t>10. Ca</w:t>
       </w:r>
       <w:bookmarkStart w:id="28" w:name="CanvasModelodenegocio"/>
       <w:r>
@@ -9961,17 +9258,7 @@
           <w:sz w:val="24"/>
           <w:szCs w:val="24"/>
         </w:rPr>
-        <w:t>nvas</w:t>
-      </w:r>
-      <w:proofErr w:type="spellEnd"/>
-      <w:r>
-        <w:rPr>
-          <w:b/>
-          <w:bCs/>
-          <w:sz w:val="24"/>
-          <w:szCs w:val="24"/>
-        </w:rPr>
-        <w:t>-Modelo de negocio</w:t>
+        <w:t>nvas-Modelo de negocio</w:t>
       </w:r>
       <w:bookmarkEnd w:id="28"/>
     </w:p>
@@ -10137,46 +9424,20 @@
           <w:szCs w:val="24"/>
         </w:rPr>
       </w:pPr>
-      <w:proofErr w:type="spellStart"/>
       <w:r>
         <w:rPr>
           <w:sz w:val="24"/>
           <w:szCs w:val="24"/>
           <w:u w:val="single"/>
         </w:rPr>
-        <w:t>Influencers</w:t>
-      </w:r>
-      <w:proofErr w:type="spellEnd"/>
-      <w:r>
-        <w:rPr>
-          <w:sz w:val="24"/>
-          <w:szCs w:val="24"/>
-          <w:u w:val="single"/>
-        </w:rPr>
-        <w:t xml:space="preserve"> en nutrición y alimentos saludables</w:t>
-      </w:r>
-      <w:r>
-        <w:rPr>
-          <w:sz w:val="24"/>
-          <w:szCs w:val="24"/>
-        </w:rPr>
-        <w:t xml:space="preserve">: Este socio está orientado a la parte de la publicidad, donde hoy en día es la mejor forma de vender los productos, a través de </w:t>
-      </w:r>
-      <w:proofErr w:type="spellStart"/>
-      <w:r>
-        <w:rPr>
-          <w:sz w:val="24"/>
-          <w:szCs w:val="24"/>
-        </w:rPr>
-        <w:t>influencers</w:t>
-      </w:r>
-      <w:proofErr w:type="spellEnd"/>
-      <w:r>
-        <w:rPr>
-          <w:sz w:val="24"/>
-          <w:szCs w:val="24"/>
-        </w:rPr>
-        <w:t xml:space="preserve"> y las redes sociales.</w:t>
+        <w:t>Influencers en nutrición y alimentos saludables</w:t>
+      </w:r>
+      <w:r>
+        <w:rPr>
+          <w:sz w:val="24"/>
+          <w:szCs w:val="24"/>
+        </w:rPr>
+        <w:t>: Este socio está orientado a la parte de la publicidad, donde hoy en día es la mejor forma de vender los productos, a través de influencers y las redes sociales.</w:t>
       </w:r>
     </w:p>
     <w:p>
@@ -10937,25 +10198,7 @@
           <w:szCs w:val="24"/>
           <w:u w:val="single"/>
         </w:rPr>
-        <w:t xml:space="preserve">Colaboraciones con </w:t>
-      </w:r>
-      <w:proofErr w:type="spellStart"/>
-      <w:r>
-        <w:rPr>
-          <w:sz w:val="24"/>
-          <w:szCs w:val="24"/>
-          <w:u w:val="single"/>
-        </w:rPr>
-        <w:t>influencers</w:t>
-      </w:r>
-      <w:proofErr w:type="spellEnd"/>
-      <w:r>
-        <w:rPr>
-          <w:sz w:val="24"/>
-          <w:szCs w:val="24"/>
-          <w:u w:val="single"/>
-        </w:rPr>
-        <w:t xml:space="preserve"> o profesionales</w:t>
+        <w:t>Colaboraciones con influencers o profesionales</w:t>
       </w:r>
       <w:r>
         <w:rPr>
@@ -11284,18 +10527,8 @@
           <w:szCs w:val="24"/>
           <w:u w:val="single"/>
         </w:rPr>
-        <w:t>Colaboraciones con expertos/</w:t>
-      </w:r>
-      <w:proofErr w:type="spellStart"/>
-      <w:r>
-        <w:rPr>
-          <w:sz w:val="24"/>
-          <w:szCs w:val="24"/>
-          <w:u w:val="single"/>
-        </w:rPr>
-        <w:t>influencers</w:t>
-      </w:r>
-      <w:proofErr w:type="spellEnd"/>
+        <w:t>Colaboraciones con expertos/influencers</w:t>
+      </w:r>
       <w:r>
         <w:rPr>
           <w:b/>
@@ -11355,23 +10588,7 @@
           <w:sz w:val="24"/>
           <w:szCs w:val="24"/>
         </w:rPr>
-        <w:t xml:space="preserve">: Uso de herramientas externas como </w:t>
-      </w:r>
-      <w:proofErr w:type="spellStart"/>
-      <w:r>
-        <w:rPr>
-          <w:sz w:val="24"/>
-          <w:szCs w:val="24"/>
-        </w:rPr>
-        <w:t>APIs</w:t>
-      </w:r>
-      <w:proofErr w:type="spellEnd"/>
-      <w:r>
-        <w:rPr>
-          <w:sz w:val="24"/>
-          <w:szCs w:val="24"/>
-        </w:rPr>
-        <w:t xml:space="preserve"> hay que pagar un coste extra por utilizarlas.</w:t>
+        <w:t>: Uso de herramientas externas como APIs hay que pagar un coste extra por utilizarlas.</w:t>
       </w:r>
     </w:p>
     <w:p>
@@ -11538,6 +10755,13 @@
           <w:szCs w:val="24"/>
         </w:rPr>
         <w:t>: Se ofrece a los usuarios una opción de que haga donaciones voluntarias para ayudar a la continuación del desarrollo</w:t>
+      </w:r>
+      <w:r>
+        <w:rPr>
+          <w:sz w:val="24"/>
+          <w:szCs w:val="24"/>
+        </w:rPr>
+        <w:t>.</w:t>
       </w:r>
     </w:p>
     <w:p>
@@ -11774,19 +10998,8 @@
           <w:szCs w:val="24"/>
           <w:u w:val="single"/>
         </w:rPr>
-        <w:t xml:space="preserve">API de </w:t>
-      </w:r>
-      <w:proofErr w:type="spellStart"/>
-      <w:r>
-        <w:rPr>
-          <w:rFonts w:cstheme="minorHAnsi"/>
-          <w:sz w:val="24"/>
-          <w:szCs w:val="24"/>
-          <w:u w:val="single"/>
-        </w:rPr>
-        <w:t>Spoonacular</w:t>
-      </w:r>
-      <w:proofErr w:type="spellEnd"/>
+        <w:t>API de Spoonacular</w:t>
+      </w:r>
       <w:r>
         <w:rPr>
           <w:rFonts w:cstheme="minorHAnsi"/>
@@ -12006,43 +11219,7 @@
           <w:sz w:val="24"/>
           <w:szCs w:val="24"/>
         </w:rPr>
-        <w:t xml:space="preserve"> con un seguimiento tutorizado de Rosa María Zapata Calle y ha sido desarrollado en un equipo con un </w:t>
-      </w:r>
-      <w:proofErr w:type="spellStart"/>
-      <w:r>
-        <w:rPr>
-          <w:rFonts w:cstheme="minorHAnsi"/>
-          <w:sz w:val="24"/>
-          <w:szCs w:val="24"/>
-        </w:rPr>
-        <w:t>ryzen</w:t>
-      </w:r>
-      <w:proofErr w:type="spellEnd"/>
-      <w:r>
-        <w:rPr>
-          <w:rFonts w:cstheme="minorHAnsi"/>
-          <w:sz w:val="24"/>
-          <w:szCs w:val="24"/>
-        </w:rPr>
-        <w:t xml:space="preserve"> 7, con 32 </w:t>
-      </w:r>
-      <w:proofErr w:type="spellStart"/>
-      <w:r>
-        <w:rPr>
-          <w:rFonts w:cstheme="minorHAnsi"/>
-          <w:sz w:val="24"/>
-          <w:szCs w:val="24"/>
-        </w:rPr>
-        <w:t>gb</w:t>
-      </w:r>
-      <w:proofErr w:type="spellEnd"/>
-      <w:r>
-        <w:rPr>
-          <w:rFonts w:cstheme="minorHAnsi"/>
-          <w:sz w:val="24"/>
-          <w:szCs w:val="24"/>
-        </w:rPr>
-        <w:t xml:space="preserve"> de RAM.</w:t>
+        <w:t xml:space="preserve"> con un seguimiento tutorizado de Rosa María Zapata Calle y ha sido desarrollado en un equipo con un ryzen 7, con 32 gb de RAM.</w:t>
       </w:r>
     </w:p>
     <w:p>
@@ -12605,36 +11782,149 @@
           <w:sz w:val="24"/>
           <w:szCs w:val="24"/>
         </w:rPr>
-        <w:t xml:space="preserve">En un primer momento vemos que a cada usuario se le “asigna” un perfil, este perfil se genera cuando el usuario se registra, gracias a nuestro formulario de registro y se guarda toda la información de ese formulario entre la tabla usuario y la tabla perfil. La relación entre ellos es de 1,1 puesto que un usuario tiene un único perfil, y un perfil solo puede ser tenido por un usuario, esto nos hace ver que aun que dos usuarios tengan las mismas respuestas en el estudio el perfil es único de cada usuario ya que el </w:t>
-      </w:r>
-      <w:proofErr w:type="spellStart"/>
-      <w:r>
-        <w:rPr>
-          <w:rFonts w:cstheme="minorHAnsi"/>
-          <w:sz w:val="24"/>
-          <w:szCs w:val="24"/>
-        </w:rPr>
-        <w:t>idPerfil</w:t>
-      </w:r>
-      <w:proofErr w:type="spellEnd"/>
-      <w:r>
-        <w:rPr>
-          <w:rFonts w:cstheme="minorHAnsi"/>
-          <w:sz w:val="24"/>
-          <w:szCs w:val="24"/>
-        </w:rPr>
-        <w:t xml:space="preserve"> siempre va a ser el mismo que el </w:t>
-      </w:r>
-      <w:proofErr w:type="spellStart"/>
-      <w:r>
-        <w:rPr>
-          <w:rFonts w:cstheme="minorHAnsi"/>
-          <w:sz w:val="24"/>
-          <w:szCs w:val="24"/>
-        </w:rPr>
-        <w:t>idUsuario</w:t>
-      </w:r>
-      <w:proofErr w:type="spellEnd"/>
+        <w:t>En un primer momento vemos que a cada usuario se le “asigna” un perfil, este perfil se genera cuando el usuario se registra, gracias a nuestro formulario de registro y se guarda toda la información de ese formulario entre la tabla usuario y la tabla perfil. La relación entre ellos es de 1,1 puesto que un usuario tiene un único perfil, y un perfil solo puede ser tenido por un usuario, esto nos hace ver que aun que dos usuarios tengan las mismas respuestas en el estudio el perfil es único de cada usuario ya que el idPerfil siempre va a ser el mismo que el idUsuario.</w:t>
+      </w:r>
+    </w:p>
+    <w:p>
+      <w:pPr>
+        <w:pStyle w:val="Sinespaciado"/>
+        <w:spacing w:line="360" w:lineRule="auto"/>
+        <w:jc w:val="both"/>
+        <w:rPr>
+          <w:rFonts w:cstheme="minorHAnsi"/>
+          <w:sz w:val="24"/>
+          <w:szCs w:val="24"/>
+        </w:rPr>
+      </w:pPr>
+    </w:p>
+    <w:p>
+      <w:pPr>
+        <w:pStyle w:val="Sinespaciado"/>
+        <w:spacing w:line="360" w:lineRule="auto"/>
+        <w:jc w:val="both"/>
+        <w:rPr>
+          <w:rFonts w:cstheme="minorHAnsi"/>
+          <w:sz w:val="24"/>
+          <w:szCs w:val="24"/>
+        </w:rPr>
+      </w:pPr>
+    </w:p>
+    <w:p>
+      <w:pPr>
+        <w:pStyle w:val="Sinespaciado"/>
+        <w:spacing w:line="360" w:lineRule="auto"/>
+        <w:jc w:val="both"/>
+        <w:rPr>
+          <w:rFonts w:cstheme="minorHAnsi"/>
+          <w:sz w:val="24"/>
+          <w:szCs w:val="24"/>
+        </w:rPr>
+      </w:pPr>
+      <w:r>
+        <w:rPr>
+          <w:rFonts w:cstheme="minorHAnsi"/>
+          <w:sz w:val="24"/>
+          <w:szCs w:val="24"/>
+        </w:rPr>
+        <w:lastRenderedPageBreak/>
+        <w:t xml:space="preserve">Después vemos como de usuario sale una segunda relación con la tabla alergia, lo hemos definido como una relación N,M porque nosotros no queremos cerrar al usuario a que ponga solo 1 alergia si este tiene más de una, por lo tanto se podría decir que un usuario padece ninguna o muchas alergias y una misma alergia pueden tenerla ninguno o muchos usuarios. Añadimos la opción de que no la tengan ningún usuario por que tal vez haya alguien que utilice nuestra aplicación de modo de </w:t>
+      </w:r>
+      <w:r>
+        <w:rPr>
+          <w:rFonts w:cstheme="minorHAnsi"/>
+          <w:sz w:val="24"/>
+          <w:szCs w:val="24"/>
+        </w:rPr>
+        <w:t>aprendizaje o</w:t>
+      </w:r>
+      <w:r>
+        <w:rPr>
+          <w:rFonts w:cstheme="minorHAnsi"/>
+          <w:sz w:val="24"/>
+          <w:szCs w:val="24"/>
+        </w:rPr>
+        <w:t xml:space="preserve"> le </w:t>
+      </w:r>
+      <w:r>
+        <w:rPr>
+          <w:rFonts w:cstheme="minorHAnsi"/>
+          <w:sz w:val="24"/>
+          <w:szCs w:val="24"/>
+        </w:rPr>
+        <w:t>dé</w:t>
+      </w:r>
+      <w:r>
+        <w:rPr>
+          <w:rFonts w:cstheme="minorHAnsi"/>
+          <w:sz w:val="24"/>
+          <w:szCs w:val="24"/>
+        </w:rPr>
+        <w:t xml:space="preserve"> un uso normal sin tener ninguna intolerancia. </w:t>
+      </w:r>
+    </w:p>
+    <w:p>
+      <w:pPr>
+        <w:pStyle w:val="Sinespaciado"/>
+        <w:spacing w:line="360" w:lineRule="auto"/>
+        <w:jc w:val="both"/>
+        <w:rPr>
+          <w:rFonts w:cstheme="minorHAnsi"/>
+          <w:sz w:val="24"/>
+          <w:szCs w:val="24"/>
+        </w:rPr>
+      </w:pPr>
+      <w:r>
+        <w:rPr>
+          <w:rFonts w:cstheme="minorHAnsi"/>
+          <w:sz w:val="24"/>
+          <w:szCs w:val="24"/>
+        </w:rPr>
+        <w:t>La tercera y última tabla que está unida a usuario es receta, esto lo hemos hecho así porque al tener una relación N,M</w:t>
+      </w:r>
+      <w:r>
+        <w:rPr>
+          <w:rFonts w:cstheme="minorHAnsi"/>
+          <w:sz w:val="24"/>
+          <w:szCs w:val="24"/>
+        </w:rPr>
+        <w:t xml:space="preserve"> (un usuario puede tener 0 o muchas recetas favoritas y una receta puede ser la favorita de ninguno o muchos usuarios)</w:t>
+      </w:r>
+      <w:r>
+        <w:rPr>
+          <w:rFonts w:cstheme="minorHAnsi"/>
+          <w:sz w:val="24"/>
+          <w:szCs w:val="24"/>
+        </w:rPr>
+        <w:t xml:space="preserve"> sale una tabla intermedia que podemos llamar recetas_favoritas donde se guardarán en un futuro las recetas que el usuario quiera tener marcadas como </w:t>
+      </w:r>
+      <w:r>
+        <w:rPr>
+          <w:rFonts w:cstheme="minorHAnsi"/>
+          <w:sz w:val="24"/>
+          <w:szCs w:val="24"/>
+        </w:rPr>
+        <w:t>favoritas.</w:t>
+      </w:r>
+    </w:p>
+    <w:p>
+      <w:pPr>
+        <w:pStyle w:val="Sinespaciado"/>
+        <w:spacing w:line="360" w:lineRule="auto"/>
+        <w:jc w:val="both"/>
+        <w:rPr>
+          <w:rFonts w:cstheme="minorHAnsi"/>
+          <w:sz w:val="24"/>
+          <w:szCs w:val="24"/>
+        </w:rPr>
+      </w:pPr>
+      <w:r>
+        <w:rPr>
+          <w:rFonts w:cstheme="minorHAnsi"/>
+          <w:sz w:val="24"/>
+          <w:szCs w:val="24"/>
+        </w:rPr>
+        <w:t>Otras tablas que hemos creado pero que no tienen relación con el usuario es la de producto, esta va unida receta puesto que dentro de una receta tenemos uno o varios productos. En cuanto a la cardinalidad la hemos hecho de N,M puesto que una receta se compone de mínimo 1 producto o muchos productos, sin embargo, un producto puede estar en ninguna o en muchas recetas. Al tener una cardinalidad N,M nos sale una tabla intermedia pero a diferencia con la tabla recetas_favoritas esta no tiene ninguna utilizad hasta el momento</w:t>
+      </w:r>
       <w:r>
         <w:rPr>
           <w:rFonts w:cstheme="minorHAnsi"/>
@@ -12655,298 +11945,13 @@
           <w:szCs w:val="24"/>
         </w:rPr>
       </w:pPr>
-    </w:p>
-    <w:p>
-      <w:pPr>
-        <w:pStyle w:val="Sinespaciado"/>
-        <w:spacing w:line="360" w:lineRule="auto"/>
-        <w:jc w:val="both"/>
-        <w:rPr>
-          <w:rFonts w:cstheme="minorHAnsi"/>
-          <w:sz w:val="24"/>
-          <w:szCs w:val="24"/>
-        </w:rPr>
-      </w:pPr>
-    </w:p>
-    <w:p>
-      <w:pPr>
-        <w:pStyle w:val="Sinespaciado"/>
-        <w:spacing w:line="360" w:lineRule="auto"/>
-        <w:jc w:val="both"/>
-        <w:rPr>
-          <w:rFonts w:cstheme="minorHAnsi"/>
-          <w:sz w:val="24"/>
-          <w:szCs w:val="24"/>
-        </w:rPr>
-      </w:pPr>
-      <w:r>
-        <w:rPr>
-          <w:rFonts w:cstheme="minorHAnsi"/>
-          <w:sz w:val="24"/>
-          <w:szCs w:val="24"/>
-        </w:rPr>
-        <w:lastRenderedPageBreak/>
-        <w:t xml:space="preserve">Después vemos como de usuario sale una segunda relación con la tabla alergia, lo hemos definido como una relación </w:t>
-      </w:r>
-      <w:proofErr w:type="gramStart"/>
-      <w:r>
-        <w:rPr>
-          <w:rFonts w:cstheme="minorHAnsi"/>
-          <w:sz w:val="24"/>
-          <w:szCs w:val="24"/>
-        </w:rPr>
-        <w:t>N,M</w:t>
-      </w:r>
-      <w:proofErr w:type="gramEnd"/>
-      <w:r>
-        <w:rPr>
-          <w:rFonts w:cstheme="minorHAnsi"/>
-          <w:sz w:val="24"/>
-          <w:szCs w:val="24"/>
-        </w:rPr>
-        <w:t xml:space="preserve"> porque nosotros no queremos cerrar al usuario a que ponga solo 1 alergia si este tiene más de una, por lo tanto se podría decir que un usuario padece ninguna o muchas alergias y una misma alergia pueden tenerla ninguno o muchos usuarios. Añadimos la opción de que no la tengan ningún usuario </w:t>
-      </w:r>
-      <w:proofErr w:type="spellStart"/>
-      <w:r>
-        <w:rPr>
-          <w:rFonts w:cstheme="minorHAnsi"/>
-          <w:sz w:val="24"/>
-          <w:szCs w:val="24"/>
-        </w:rPr>
-        <w:t>por que</w:t>
-      </w:r>
-      <w:proofErr w:type="spellEnd"/>
-      <w:r>
-        <w:rPr>
-          <w:rFonts w:cstheme="minorHAnsi"/>
-          <w:sz w:val="24"/>
-          <w:szCs w:val="24"/>
-        </w:rPr>
-        <w:t xml:space="preserve"> tal vez haya alguien que utilice nuestra aplicación de modo de </w:t>
-      </w:r>
-      <w:r>
-        <w:rPr>
-          <w:rFonts w:cstheme="minorHAnsi"/>
-          <w:sz w:val="24"/>
-          <w:szCs w:val="24"/>
-        </w:rPr>
-        <w:t>aprendizaje o</w:t>
-      </w:r>
-      <w:r>
-        <w:rPr>
-          <w:rFonts w:cstheme="minorHAnsi"/>
-          <w:sz w:val="24"/>
-          <w:szCs w:val="24"/>
-        </w:rPr>
-        <w:t xml:space="preserve"> le </w:t>
-      </w:r>
-      <w:r>
-        <w:rPr>
-          <w:rFonts w:cstheme="minorHAnsi"/>
-          <w:sz w:val="24"/>
-          <w:szCs w:val="24"/>
-        </w:rPr>
-        <w:t>dé</w:t>
-      </w:r>
-      <w:r>
-        <w:rPr>
-          <w:rFonts w:cstheme="minorHAnsi"/>
-          <w:sz w:val="24"/>
-          <w:szCs w:val="24"/>
-        </w:rPr>
-        <w:t xml:space="preserve"> un uso normal sin tener ninguna intolerancia. </w:t>
-      </w:r>
-    </w:p>
-    <w:p>
-      <w:pPr>
-        <w:pStyle w:val="Sinespaciado"/>
-        <w:spacing w:line="360" w:lineRule="auto"/>
-        <w:jc w:val="both"/>
-        <w:rPr>
-          <w:rFonts w:cstheme="minorHAnsi"/>
-          <w:sz w:val="24"/>
-          <w:szCs w:val="24"/>
-        </w:rPr>
-      </w:pPr>
-      <w:r>
-        <w:rPr>
-          <w:rFonts w:cstheme="minorHAnsi"/>
-          <w:sz w:val="24"/>
-          <w:szCs w:val="24"/>
-        </w:rPr>
-        <w:t xml:space="preserve">La tercera y última tabla que está unida a usuario es receta, esto lo hemos hecho así porque al tener una relación </w:t>
-      </w:r>
-      <w:proofErr w:type="gramStart"/>
-      <w:r>
-        <w:rPr>
-          <w:rFonts w:cstheme="minorHAnsi"/>
-          <w:sz w:val="24"/>
-          <w:szCs w:val="24"/>
-        </w:rPr>
-        <w:t>N,M</w:t>
-      </w:r>
-      <w:proofErr w:type="gramEnd"/>
-      <w:r>
-        <w:rPr>
-          <w:rFonts w:cstheme="minorHAnsi"/>
-          <w:sz w:val="24"/>
-          <w:szCs w:val="24"/>
-        </w:rPr>
-        <w:t xml:space="preserve"> (un usuario puede tener 0 o muchas recetas favoritas y una receta puede ser la favorita de ninguno o muchos usuarios)</w:t>
-      </w:r>
-      <w:r>
-        <w:rPr>
-          <w:rFonts w:cstheme="minorHAnsi"/>
-          <w:sz w:val="24"/>
-          <w:szCs w:val="24"/>
-        </w:rPr>
-        <w:t xml:space="preserve"> sale una tabla intermedia que podemos llamar </w:t>
-      </w:r>
-      <w:proofErr w:type="spellStart"/>
-      <w:r>
-        <w:rPr>
-          <w:rFonts w:cstheme="minorHAnsi"/>
-          <w:sz w:val="24"/>
-          <w:szCs w:val="24"/>
-        </w:rPr>
-        <w:t>recetas_favoritas</w:t>
-      </w:r>
-      <w:proofErr w:type="spellEnd"/>
-      <w:r>
-        <w:rPr>
-          <w:rFonts w:cstheme="minorHAnsi"/>
-          <w:sz w:val="24"/>
-          <w:szCs w:val="24"/>
-        </w:rPr>
-        <w:t xml:space="preserve"> donde se guardarán en un futuro las recetas que el usuario quiera tener marcadas como </w:t>
-      </w:r>
-      <w:r>
-        <w:rPr>
-          <w:rFonts w:cstheme="minorHAnsi"/>
-          <w:sz w:val="24"/>
-          <w:szCs w:val="24"/>
-        </w:rPr>
-        <w:t>favoritas.</w:t>
-      </w:r>
-    </w:p>
-    <w:p>
-      <w:pPr>
-        <w:pStyle w:val="Sinespaciado"/>
-        <w:spacing w:line="360" w:lineRule="auto"/>
-        <w:jc w:val="both"/>
-        <w:rPr>
-          <w:rFonts w:cstheme="minorHAnsi"/>
-          <w:sz w:val="24"/>
-          <w:szCs w:val="24"/>
-        </w:rPr>
-      </w:pPr>
-      <w:r>
-        <w:rPr>
-          <w:rFonts w:cstheme="minorHAnsi"/>
-          <w:sz w:val="24"/>
-          <w:szCs w:val="24"/>
-        </w:rPr>
-        <w:t xml:space="preserve">Otras tablas que hemos creado pero que no tienen relación con el usuario es la de producto, esta va unida receta puesto que dentro de una receta tenemos uno o varios productos. En cuanto a la cardinalidad la hemos hecho de </w:t>
-      </w:r>
-      <w:proofErr w:type="gramStart"/>
-      <w:r>
-        <w:rPr>
-          <w:rFonts w:cstheme="minorHAnsi"/>
-          <w:sz w:val="24"/>
-          <w:szCs w:val="24"/>
-        </w:rPr>
-        <w:t>N,M</w:t>
-      </w:r>
-      <w:proofErr w:type="gramEnd"/>
-      <w:r>
-        <w:rPr>
-          <w:rFonts w:cstheme="minorHAnsi"/>
-          <w:sz w:val="24"/>
-          <w:szCs w:val="24"/>
-        </w:rPr>
-        <w:t xml:space="preserve"> puesto que una receta se compone de mínimo 1 producto o muchos productos, sin embargo, un producto puede estar en ninguna o en muchas recetas. Al tener una cardinalidad </w:t>
-      </w:r>
-      <w:proofErr w:type="gramStart"/>
-      <w:r>
-        <w:rPr>
-          <w:rFonts w:cstheme="minorHAnsi"/>
-          <w:sz w:val="24"/>
-          <w:szCs w:val="24"/>
-        </w:rPr>
-        <w:t>N,M</w:t>
-      </w:r>
-      <w:proofErr w:type="gramEnd"/>
-      <w:r>
-        <w:rPr>
-          <w:rFonts w:cstheme="minorHAnsi"/>
-          <w:sz w:val="24"/>
-          <w:szCs w:val="24"/>
-        </w:rPr>
-        <w:t xml:space="preserve"> nos sale una tabla intermedia pero a diferencia con la tabla </w:t>
-      </w:r>
-      <w:proofErr w:type="spellStart"/>
-      <w:r>
-        <w:rPr>
-          <w:rFonts w:cstheme="minorHAnsi"/>
-          <w:sz w:val="24"/>
-          <w:szCs w:val="24"/>
-        </w:rPr>
-        <w:t>recetas_favoritas</w:t>
-      </w:r>
-      <w:proofErr w:type="spellEnd"/>
-      <w:r>
-        <w:rPr>
-          <w:rFonts w:cstheme="minorHAnsi"/>
-          <w:sz w:val="24"/>
-          <w:szCs w:val="24"/>
-        </w:rPr>
-        <w:t xml:space="preserve"> esta no tiene ninguna utilizad hasta el momento</w:t>
-      </w:r>
-      <w:r>
-        <w:rPr>
-          <w:rFonts w:cstheme="minorHAnsi"/>
-          <w:sz w:val="24"/>
-          <w:szCs w:val="24"/>
-        </w:rPr>
-        <w:t>.</w:t>
-      </w:r>
-    </w:p>
-    <w:p>
-      <w:pPr>
-        <w:pStyle w:val="Sinespaciado"/>
-        <w:spacing w:line="360" w:lineRule="auto"/>
-        <w:jc w:val="both"/>
-        <w:rPr>
-          <w:rFonts w:cstheme="minorHAnsi"/>
-          <w:sz w:val="24"/>
-          <w:szCs w:val="24"/>
-        </w:rPr>
-      </w:pPr>
-      <w:r>
-        <w:rPr>
-          <w:rFonts w:cstheme="minorHAnsi"/>
-          <w:sz w:val="24"/>
-          <w:szCs w:val="24"/>
-        </w:rPr>
-        <w:t xml:space="preserve">Y por último y como ayuda para la clasificación de los productos hemos pensado en crear la tabla </w:t>
-      </w:r>
-      <w:proofErr w:type="spellStart"/>
-      <w:r>
-        <w:rPr>
-          <w:rFonts w:cstheme="minorHAnsi"/>
-          <w:sz w:val="24"/>
-          <w:szCs w:val="24"/>
-        </w:rPr>
-        <w:t>tipoProducto</w:t>
-      </w:r>
-      <w:proofErr w:type="spellEnd"/>
-      <w:r>
-        <w:rPr>
-          <w:rFonts w:cstheme="minorHAnsi"/>
-          <w:sz w:val="24"/>
-          <w:szCs w:val="24"/>
-        </w:rPr>
-        <w:t xml:space="preserve">. La funcionalidad de esta tabla consiste en agrupar los diferentes productos (de la tabla producto) para que estos sean más </w:t>
+      <w:r>
+        <w:rPr>
+          <w:rFonts w:cstheme="minorHAnsi"/>
+          <w:sz w:val="24"/>
+          <w:szCs w:val="24"/>
+        </w:rPr>
+        <w:t xml:space="preserve">Y por último y como ayuda para la clasificación de los productos hemos pensado en crear la tabla tipoProducto. La funcionalidad de esta tabla consiste en agrupar los diferentes productos (de la tabla producto) para que estos sean más </w:t>
       </w:r>
       <w:r>
         <w:rPr>
@@ -13127,169 +12132,7 @@
           <w:sz w:val="24"/>
           <w:szCs w:val="24"/>
         </w:rPr>
-        <w:t xml:space="preserve">Nuestro proyecto se compone de 13 trece clases. En la capa de Dominio nos encontramos las clases Perfil, Producto, Receta, </w:t>
-      </w:r>
-      <w:proofErr w:type="spellStart"/>
-      <w:r>
-        <w:rPr>
-          <w:rFonts w:cstheme="minorHAnsi"/>
-          <w:sz w:val="24"/>
-          <w:szCs w:val="24"/>
-        </w:rPr>
-        <w:t>RespuestaProducto</w:t>
-      </w:r>
-      <w:proofErr w:type="spellEnd"/>
-      <w:r>
-        <w:rPr>
-          <w:rFonts w:cstheme="minorHAnsi"/>
-          <w:sz w:val="24"/>
-          <w:szCs w:val="24"/>
-        </w:rPr>
-        <w:t xml:space="preserve">, </w:t>
-      </w:r>
-      <w:proofErr w:type="spellStart"/>
-      <w:r>
-        <w:rPr>
-          <w:rFonts w:cstheme="minorHAnsi"/>
-          <w:sz w:val="24"/>
-          <w:szCs w:val="24"/>
-        </w:rPr>
-        <w:t>RespuestaReceta</w:t>
-      </w:r>
-      <w:proofErr w:type="spellEnd"/>
-      <w:r>
-        <w:rPr>
-          <w:rFonts w:cstheme="minorHAnsi"/>
-          <w:sz w:val="24"/>
-          <w:szCs w:val="24"/>
-        </w:rPr>
-        <w:t xml:space="preserve"> y Usuario. En la capa de persistencia encontramos las </w:t>
-      </w:r>
-      <w:proofErr w:type="spellStart"/>
-      <w:r>
-        <w:rPr>
-          <w:rFonts w:cstheme="minorHAnsi"/>
-          <w:sz w:val="24"/>
-          <w:szCs w:val="24"/>
-        </w:rPr>
-        <w:t>classes</w:t>
-      </w:r>
-      <w:proofErr w:type="spellEnd"/>
-      <w:r>
-        <w:rPr>
-          <w:rFonts w:cstheme="minorHAnsi"/>
-          <w:sz w:val="24"/>
-          <w:szCs w:val="24"/>
-        </w:rPr>
-        <w:t xml:space="preserve"> </w:t>
-      </w:r>
-      <w:proofErr w:type="spellStart"/>
-      <w:r>
-        <w:rPr>
-          <w:rFonts w:cstheme="minorHAnsi"/>
-          <w:sz w:val="24"/>
-          <w:szCs w:val="24"/>
-        </w:rPr>
-        <w:t>ApiManage</w:t>
-      </w:r>
-      <w:proofErr w:type="spellEnd"/>
-      <w:r>
-        <w:rPr>
-          <w:rFonts w:cstheme="minorHAnsi"/>
-          <w:sz w:val="24"/>
-          <w:szCs w:val="24"/>
-        </w:rPr>
-        <w:t xml:space="preserve">, </w:t>
-      </w:r>
-      <w:proofErr w:type="spellStart"/>
-      <w:r>
-        <w:rPr>
-          <w:rFonts w:cstheme="minorHAnsi"/>
-          <w:sz w:val="24"/>
-          <w:szCs w:val="24"/>
-        </w:rPr>
-        <w:t>ManagePerfil</w:t>
-      </w:r>
-      <w:proofErr w:type="spellEnd"/>
-      <w:r>
-        <w:rPr>
-          <w:rFonts w:cstheme="minorHAnsi"/>
-          <w:sz w:val="24"/>
-          <w:szCs w:val="24"/>
-        </w:rPr>
-        <w:t xml:space="preserve">, </w:t>
-      </w:r>
-      <w:proofErr w:type="spellStart"/>
-      <w:r>
-        <w:rPr>
-          <w:rFonts w:cstheme="minorHAnsi"/>
-          <w:sz w:val="24"/>
-          <w:szCs w:val="24"/>
-        </w:rPr>
-        <w:t>ManageUsuario</w:t>
-      </w:r>
-      <w:proofErr w:type="spellEnd"/>
-      <w:r>
-        <w:rPr>
-          <w:rFonts w:cstheme="minorHAnsi"/>
-          <w:sz w:val="24"/>
-          <w:szCs w:val="24"/>
-        </w:rPr>
-        <w:t xml:space="preserve">, </w:t>
-      </w:r>
-      <w:proofErr w:type="spellStart"/>
-      <w:r>
-        <w:rPr>
-          <w:rFonts w:cstheme="minorHAnsi"/>
-          <w:sz w:val="24"/>
-          <w:szCs w:val="24"/>
-        </w:rPr>
-        <w:t>DBBroker</w:t>
-      </w:r>
-      <w:proofErr w:type="spellEnd"/>
-      <w:r>
-        <w:rPr>
-          <w:rFonts w:cstheme="minorHAnsi"/>
-          <w:sz w:val="24"/>
-          <w:szCs w:val="24"/>
-        </w:rPr>
-        <w:t xml:space="preserve">. Y en la vista encontramos </w:t>
-      </w:r>
-      <w:proofErr w:type="spellStart"/>
-      <w:r>
-        <w:rPr>
-          <w:rFonts w:cstheme="minorHAnsi"/>
-          <w:sz w:val="24"/>
-          <w:szCs w:val="24"/>
-        </w:rPr>
-        <w:t>MainWindow</w:t>
-      </w:r>
-      <w:proofErr w:type="spellEnd"/>
-      <w:r>
-        <w:rPr>
-          <w:rFonts w:cstheme="minorHAnsi"/>
-          <w:sz w:val="24"/>
-          <w:szCs w:val="24"/>
-        </w:rPr>
-        <w:t>, Productos y Registro a estas tres últimas hay que añadirle una clase más de cada en .</w:t>
-      </w:r>
-      <w:proofErr w:type="spellStart"/>
-      <w:r>
-        <w:rPr>
-          <w:rFonts w:cstheme="minorHAnsi"/>
-          <w:sz w:val="24"/>
-          <w:szCs w:val="24"/>
-        </w:rPr>
-        <w:t>xaml</w:t>
-      </w:r>
-      <w:proofErr w:type="spellEnd"/>
-      <w:r>
-        <w:rPr>
-          <w:rFonts w:cstheme="minorHAnsi"/>
-          <w:sz w:val="24"/>
-          <w:szCs w:val="24"/>
-        </w:rPr>
-        <w:t xml:space="preserve"> que es la extensión de las ventanas de interfaz gráfica. A </w:t>
+        <w:t xml:space="preserve">Nuestro proyecto se compone de 13 trece clases. En la capa de Dominio nos encontramos las clases Perfil, Producto, Receta, RespuestaProducto, RespuestaReceta y Usuario. En la capa de persistencia encontramos las classes ApiManage, ManagePerfil, ManageUsuario, DBBroker. Y en la vista encontramos MainWindow, Productos y Registro a estas tres últimas hay que añadirle una clase más de cada en .xaml que es la extensión de las ventanas de interfaz gráfica. A </w:t>
       </w:r>
       <w:r>
         <w:rPr>
@@ -13338,107 +12181,15 @@
           <w:sz w:val="24"/>
           <w:szCs w:val="24"/>
         </w:rPr>
-        <w:t xml:space="preserve">: En esta clase hacemos referencia a los atributos personales que tiene un usuario con atributos como </w:t>
-      </w:r>
-      <w:proofErr w:type="spellStart"/>
-      <w:r>
-        <w:rPr>
-          <w:rFonts w:cstheme="minorHAnsi"/>
-          <w:sz w:val="24"/>
-          <w:szCs w:val="24"/>
-        </w:rPr>
-        <w:t>idUsuario</w:t>
-      </w:r>
-      <w:proofErr w:type="spellEnd"/>
-      <w:r>
-        <w:rPr>
-          <w:rFonts w:cstheme="minorHAnsi"/>
-          <w:sz w:val="24"/>
-          <w:szCs w:val="24"/>
-        </w:rPr>
-        <w:t xml:space="preserve"> el cual es único para cada usuario, nombre, </w:t>
-      </w:r>
-      <w:proofErr w:type="spellStart"/>
-      <w:r>
-        <w:rPr>
-          <w:rFonts w:cstheme="minorHAnsi"/>
-          <w:sz w:val="24"/>
-          <w:szCs w:val="24"/>
-        </w:rPr>
-        <w:t>primerApellido</w:t>
-      </w:r>
-      <w:proofErr w:type="spellEnd"/>
-      <w:r>
-        <w:rPr>
-          <w:rFonts w:cstheme="minorHAnsi"/>
-          <w:sz w:val="24"/>
-          <w:szCs w:val="24"/>
-        </w:rPr>
-        <w:t xml:space="preserve">, email, </w:t>
-      </w:r>
-      <w:proofErr w:type="spellStart"/>
-      <w:r>
-        <w:rPr>
-          <w:rFonts w:cstheme="minorHAnsi"/>
-          <w:sz w:val="24"/>
-          <w:szCs w:val="24"/>
-        </w:rPr>
-        <w:t>password</w:t>
-      </w:r>
-      <w:proofErr w:type="spellEnd"/>
-      <w:r>
-        <w:rPr>
-          <w:rFonts w:cstheme="minorHAnsi"/>
-          <w:sz w:val="24"/>
-          <w:szCs w:val="24"/>
-        </w:rPr>
-        <w:t xml:space="preserve">, </w:t>
-      </w:r>
-      <w:proofErr w:type="spellStart"/>
-      <w:r>
-        <w:rPr>
-          <w:rFonts w:cstheme="minorHAnsi"/>
-          <w:sz w:val="24"/>
-          <w:szCs w:val="24"/>
-        </w:rPr>
-        <w:t>fechaNacimiento</w:t>
-      </w:r>
-      <w:proofErr w:type="spellEnd"/>
-      <w:r>
-        <w:rPr>
-          <w:rFonts w:cstheme="minorHAnsi"/>
-          <w:sz w:val="24"/>
-          <w:szCs w:val="24"/>
-        </w:rPr>
-        <w:t xml:space="preserve"> y sexo. Y como métodos encontramos </w:t>
-      </w:r>
-      <w:proofErr w:type="spellStart"/>
-      <w:proofErr w:type="gramStart"/>
-      <w:r>
-        <w:rPr>
-          <w:rFonts w:cstheme="minorHAnsi"/>
-          <w:sz w:val="24"/>
-          <w:szCs w:val="24"/>
-        </w:rPr>
-        <w:t>obtenerTodosLosUsuarios</w:t>
-      </w:r>
-      <w:proofErr w:type="spellEnd"/>
-      <w:r>
-        <w:rPr>
-          <w:rFonts w:cstheme="minorHAnsi"/>
-          <w:sz w:val="24"/>
-          <w:szCs w:val="24"/>
-        </w:rPr>
-        <w:t>(</w:t>
-      </w:r>
-      <w:proofErr w:type="gramEnd"/>
-      <w:r>
-        <w:rPr>
-          <w:rFonts w:cstheme="minorHAnsi"/>
-          <w:sz w:val="24"/>
-          <w:szCs w:val="24"/>
-        </w:rPr>
-        <w:t>)</w:t>
+        <w:t>: En esta clase hacemos referencia a los atributos personales que tiene un usuario con atributos como idUsuario el cual es único para cada usuario, nombre, primerApellido, email, password, fechaNacimiento y sexo. Y como métodos encontramos obtenerTodosLosUsuarios</w:t>
+      </w:r>
+      <w:r>
+        <w:rPr>
+          <w:rFonts w:cstheme="minorHAnsi"/>
+          <w:sz w:val="24"/>
+          <w:szCs w:val="24"/>
+        </w:rPr>
+        <w:t>()</w:t>
       </w:r>
       <w:r>
         <w:rPr>
@@ -13470,35 +12221,7 @@
           <w:sz w:val="24"/>
           <w:szCs w:val="24"/>
         </w:rPr>
-        <w:t xml:space="preserve">inicie sesión en la aplicación, para comprobar que inserta correctamente el nombre y la contraseña. </w:t>
-      </w:r>
-      <w:proofErr w:type="spellStart"/>
-      <w:proofErr w:type="gramStart"/>
-      <w:r>
-        <w:rPr>
-          <w:rFonts w:cstheme="minorHAnsi"/>
-          <w:sz w:val="24"/>
-          <w:szCs w:val="24"/>
-        </w:rPr>
-        <w:t>InsertarUsuario</w:t>
-      </w:r>
-      <w:proofErr w:type="spellEnd"/>
-      <w:r>
-        <w:rPr>
-          <w:rFonts w:cstheme="minorHAnsi"/>
-          <w:sz w:val="24"/>
-          <w:szCs w:val="24"/>
-        </w:rPr>
-        <w:t>(</w:t>
-      </w:r>
-      <w:proofErr w:type="gramEnd"/>
-      <w:r>
-        <w:rPr>
-          <w:rFonts w:cstheme="minorHAnsi"/>
-          <w:sz w:val="24"/>
-          <w:szCs w:val="24"/>
-        </w:rPr>
-        <w:t>) se ejecuta internamente cuando el usuario se registra, lo inserta en la base de datos</w:t>
+        <w:t>inicie sesión en la aplicación, para comprobar que inserta correctamente el nombre y la contraseña. InsertarUsuario() se ejecuta internamente cuando el usuario se registra, lo inserta en la base de datos</w:t>
       </w:r>
       <w:r>
         <w:rPr>
@@ -13552,115 +12275,7 @@
           <w:sz w:val="24"/>
           <w:szCs w:val="24"/>
         </w:rPr>
-        <w:t xml:space="preserve">: En esta clase vemos los atributos que tienen las recetas. Nos encontramos </w:t>
-      </w:r>
-      <w:proofErr w:type="spellStart"/>
-      <w:r>
-        <w:rPr>
-          <w:rFonts w:cstheme="minorHAnsi"/>
-          <w:sz w:val="24"/>
-          <w:szCs w:val="24"/>
-        </w:rPr>
-        <w:t>idReceta</w:t>
-      </w:r>
-      <w:proofErr w:type="spellEnd"/>
-      <w:r>
-        <w:rPr>
-          <w:rFonts w:cstheme="minorHAnsi"/>
-          <w:sz w:val="24"/>
-          <w:szCs w:val="24"/>
-        </w:rPr>
-        <w:t xml:space="preserve"> </w:t>
-      </w:r>
-      <w:proofErr w:type="spellStart"/>
-      <w:r>
-        <w:rPr>
-          <w:rFonts w:cstheme="minorHAnsi"/>
-          <w:sz w:val="24"/>
-          <w:szCs w:val="24"/>
-        </w:rPr>
-        <w:t>unico</w:t>
-      </w:r>
-      <w:proofErr w:type="spellEnd"/>
-      <w:r>
-        <w:rPr>
-          <w:rFonts w:cstheme="minorHAnsi"/>
-          <w:sz w:val="24"/>
-          <w:szCs w:val="24"/>
-        </w:rPr>
-        <w:t xml:space="preserve"> para cada receta, </w:t>
-      </w:r>
-      <w:proofErr w:type="spellStart"/>
-      <w:r>
-        <w:rPr>
-          <w:rFonts w:cstheme="minorHAnsi"/>
-          <w:sz w:val="24"/>
-          <w:szCs w:val="24"/>
-        </w:rPr>
-        <w:t>nombreReceta</w:t>
-      </w:r>
-      <w:proofErr w:type="spellEnd"/>
-      <w:r>
-        <w:rPr>
-          <w:rFonts w:cstheme="minorHAnsi"/>
-          <w:sz w:val="24"/>
-          <w:szCs w:val="24"/>
-        </w:rPr>
-        <w:t xml:space="preserve">, </w:t>
-      </w:r>
-      <w:proofErr w:type="spellStart"/>
-      <w:r>
-        <w:rPr>
-          <w:rFonts w:cstheme="minorHAnsi"/>
-          <w:sz w:val="24"/>
-          <w:szCs w:val="24"/>
-        </w:rPr>
-        <w:t>tiempoPreparación</w:t>
-      </w:r>
-      <w:proofErr w:type="spellEnd"/>
-      <w:r>
-        <w:rPr>
-          <w:rFonts w:cstheme="minorHAnsi"/>
-          <w:sz w:val="24"/>
-          <w:szCs w:val="24"/>
-        </w:rPr>
-        <w:t xml:space="preserve"> del plato/receta, </w:t>
-      </w:r>
-      <w:proofErr w:type="spellStart"/>
-      <w:r>
-        <w:rPr>
-          <w:rFonts w:cstheme="minorHAnsi"/>
-          <w:sz w:val="24"/>
-          <w:szCs w:val="24"/>
-        </w:rPr>
-        <w:t>urlImagen</w:t>
-      </w:r>
-      <w:proofErr w:type="spellEnd"/>
-      <w:r>
-        <w:rPr>
-          <w:rFonts w:cstheme="minorHAnsi"/>
-          <w:sz w:val="24"/>
-          <w:szCs w:val="24"/>
-        </w:rPr>
-        <w:t xml:space="preserve"> del alimento o receta, descripción breve explicación de que se compone el plato, vegetariano, vegano, </w:t>
-      </w:r>
-      <w:proofErr w:type="spellStart"/>
-      <w:r>
-        <w:rPr>
-          <w:rFonts w:cstheme="minorHAnsi"/>
-          <w:sz w:val="24"/>
-          <w:szCs w:val="24"/>
-        </w:rPr>
-        <w:t>sinGluten</w:t>
-      </w:r>
-      <w:proofErr w:type="spellEnd"/>
-      <w:r>
-        <w:rPr>
-          <w:rFonts w:cstheme="minorHAnsi"/>
-          <w:sz w:val="24"/>
-          <w:szCs w:val="24"/>
-        </w:rPr>
-        <w:t>, son 3 atributos que indican si es apto o no para personas que comen comidas con estas características, instrucciones de como se hace el plato y las calorías que contiene el plato</w:t>
+        <w:t>: En esta clase vemos los atributos que tienen las recetas. Nos encontramos idReceta unico para cada receta, nombreReceta, tiempoPreparación del plato/receta, urlImagen del alimento o receta, descripción breve explicación de que se compone el plato, vegetariano, vegano, sinGluten, son 3 atributos que indican si es apto o no para personas que comen comidas con estas características, instrucciones de como se hace el plato y las calorías que contiene el plato</w:t>
       </w:r>
       <w:r>
         <w:rPr>
@@ -13713,61 +12328,7 @@
           <w:sz w:val="24"/>
           <w:szCs w:val="24"/>
         </w:rPr>
-        <w:t xml:space="preserve">: Hacemos referencia a los productos de la API con atributos como </w:t>
-      </w:r>
-      <w:proofErr w:type="spellStart"/>
-      <w:r>
-        <w:rPr>
-          <w:rFonts w:cstheme="minorHAnsi"/>
-          <w:sz w:val="24"/>
-          <w:szCs w:val="24"/>
-        </w:rPr>
-        <w:t>idProducto</w:t>
-      </w:r>
-      <w:proofErr w:type="spellEnd"/>
-      <w:r>
-        <w:rPr>
-          <w:rFonts w:cstheme="minorHAnsi"/>
-          <w:sz w:val="24"/>
-          <w:szCs w:val="24"/>
-        </w:rPr>
-        <w:t xml:space="preserve"> el cuál es único para cada producto, </w:t>
-      </w:r>
-      <w:proofErr w:type="spellStart"/>
-      <w:r>
-        <w:rPr>
-          <w:rFonts w:cstheme="minorHAnsi"/>
-          <w:sz w:val="24"/>
-          <w:szCs w:val="24"/>
-        </w:rPr>
-        <w:t>nombreProducto</w:t>
-      </w:r>
-      <w:proofErr w:type="spellEnd"/>
-      <w:r>
-        <w:rPr>
-          <w:rFonts w:cstheme="minorHAnsi"/>
-          <w:sz w:val="24"/>
-          <w:szCs w:val="24"/>
-        </w:rPr>
-        <w:t xml:space="preserve">, </w:t>
-      </w:r>
-      <w:proofErr w:type="spellStart"/>
-      <w:r>
-        <w:rPr>
-          <w:rFonts w:cstheme="minorHAnsi"/>
-          <w:sz w:val="24"/>
-          <w:szCs w:val="24"/>
-        </w:rPr>
-        <w:t>urlImagen</w:t>
-      </w:r>
-      <w:proofErr w:type="spellEnd"/>
-      <w:r>
-        <w:rPr>
-          <w:rFonts w:cstheme="minorHAnsi"/>
-          <w:sz w:val="24"/>
-          <w:szCs w:val="24"/>
-        </w:rPr>
-        <w:t xml:space="preserve"> del producto, lista de las alergias que contiene el producto y el precio del producto</w:t>
+        <w:t>: Hacemos referencia a los productos de la API con atributos como idProducto el cuál es único para cada producto, nombreProducto, urlImagen del producto, lista de las alergias que contiene el producto y el precio del producto</w:t>
       </w:r>
       <w:r>
         <w:rPr>
@@ -13875,133 +12436,7 @@
           <w:sz w:val="24"/>
           <w:szCs w:val="24"/>
         </w:rPr>
-        <w:t xml:space="preserve"> como el </w:t>
-      </w:r>
-      <w:proofErr w:type="spellStart"/>
-      <w:r>
-        <w:rPr>
-          <w:rFonts w:cstheme="minorHAnsi"/>
-          <w:sz w:val="24"/>
-          <w:szCs w:val="24"/>
-        </w:rPr>
-        <w:t>idPerfil</w:t>
-      </w:r>
-      <w:proofErr w:type="spellEnd"/>
-      <w:r>
-        <w:rPr>
-          <w:rFonts w:cstheme="minorHAnsi"/>
-          <w:sz w:val="24"/>
-          <w:szCs w:val="24"/>
-        </w:rPr>
-        <w:t xml:space="preserve"> (este atributo se crea automáticamente de forma </w:t>
-      </w:r>
-      <w:proofErr w:type="spellStart"/>
-      <w:r>
-        <w:rPr>
-          <w:rFonts w:cstheme="minorHAnsi"/>
-          <w:sz w:val="24"/>
-          <w:szCs w:val="24"/>
-        </w:rPr>
-        <w:t>autoincremental</w:t>
-      </w:r>
-      <w:proofErr w:type="spellEnd"/>
-      <w:r>
-        <w:rPr>
-          <w:rFonts w:cstheme="minorHAnsi"/>
-          <w:sz w:val="24"/>
-          <w:szCs w:val="24"/>
-        </w:rPr>
-        <w:t xml:space="preserve">), peso, altura, </w:t>
-      </w:r>
-      <w:proofErr w:type="spellStart"/>
-      <w:r>
-        <w:rPr>
-          <w:rFonts w:cstheme="minorHAnsi"/>
-          <w:sz w:val="24"/>
-          <w:szCs w:val="24"/>
-        </w:rPr>
-        <w:t>actividadFisica</w:t>
-      </w:r>
-      <w:proofErr w:type="spellEnd"/>
-      <w:r>
-        <w:rPr>
-          <w:rFonts w:cstheme="minorHAnsi"/>
-          <w:sz w:val="24"/>
-          <w:szCs w:val="24"/>
-        </w:rPr>
-        <w:t xml:space="preserve">, </w:t>
-      </w:r>
-      <w:proofErr w:type="spellStart"/>
-      <w:r>
-        <w:rPr>
-          <w:rFonts w:cstheme="minorHAnsi"/>
-          <w:sz w:val="24"/>
-          <w:szCs w:val="24"/>
-        </w:rPr>
-        <w:t>condicionMedica</w:t>
-      </w:r>
-      <w:proofErr w:type="spellEnd"/>
-      <w:r>
-        <w:rPr>
-          <w:rFonts w:cstheme="minorHAnsi"/>
-          <w:sz w:val="24"/>
-          <w:szCs w:val="24"/>
-        </w:rPr>
-        <w:t xml:space="preserve">, medicación, </w:t>
-      </w:r>
-      <w:proofErr w:type="spellStart"/>
-      <w:r>
-        <w:rPr>
-          <w:rFonts w:cstheme="minorHAnsi"/>
-          <w:sz w:val="24"/>
-          <w:szCs w:val="24"/>
-        </w:rPr>
-        <w:t>puntuacionAlimentación</w:t>
-      </w:r>
-      <w:proofErr w:type="spellEnd"/>
-      <w:r>
-        <w:rPr>
-          <w:rFonts w:cstheme="minorHAnsi"/>
-          <w:sz w:val="24"/>
-          <w:szCs w:val="24"/>
-        </w:rPr>
-        <w:t xml:space="preserve">, si es fumador o no, si tiene enfermedades y/o intolerancias, el </w:t>
-      </w:r>
-      <w:proofErr w:type="spellStart"/>
-      <w:r>
-        <w:rPr>
-          <w:rFonts w:cstheme="minorHAnsi"/>
-          <w:sz w:val="24"/>
-          <w:szCs w:val="24"/>
-        </w:rPr>
-        <w:t>tipoDieta</w:t>
-      </w:r>
-      <w:proofErr w:type="spellEnd"/>
-      <w:r>
-        <w:rPr>
-          <w:rFonts w:cstheme="minorHAnsi"/>
-          <w:sz w:val="24"/>
-          <w:szCs w:val="24"/>
-        </w:rPr>
-        <w:t xml:space="preserve"> que sigue. En cuanto a los métodos encontramos el </w:t>
-      </w:r>
-      <w:proofErr w:type="spellStart"/>
-      <w:r>
-        <w:rPr>
-          <w:rFonts w:cstheme="minorHAnsi"/>
-          <w:sz w:val="24"/>
-          <w:szCs w:val="24"/>
-        </w:rPr>
-        <w:t>insertarPerfil</w:t>
-      </w:r>
-      <w:proofErr w:type="spellEnd"/>
-      <w:r>
-        <w:rPr>
-          <w:rFonts w:cstheme="minorHAnsi"/>
-          <w:sz w:val="24"/>
-          <w:szCs w:val="24"/>
-        </w:rPr>
-        <w:t xml:space="preserve"> que inserta el perfil en la base de datos.</w:t>
+        <w:t xml:space="preserve"> como el idPerfil (este atributo se crea automáticamente de forma autoincremental), peso, altura, actividadFisica, condicionMedica, medicación, puntuacionAlimentación, si es fumador o no, si tiene enfermedades y/o intolerancias, el tipoDieta que sigue. En cuanto a los métodos encontramos el insertarPerfil que inserta el perfil en la base de datos.</w:t>
       </w:r>
     </w:p>
     <w:p>
@@ -14047,25 +12482,7 @@
           <w:sz w:val="24"/>
           <w:szCs w:val="24"/>
         </w:rPr>
-        <w:t>: La cual solamente tiene la funcionalidad de dar de alta al usuario (</w:t>
-      </w:r>
-      <w:proofErr w:type="spellStart"/>
-      <w:r>
-        <w:rPr>
-          <w:rFonts w:cstheme="minorHAnsi"/>
-          <w:sz w:val="24"/>
-          <w:szCs w:val="24"/>
-        </w:rPr>
-        <w:t>btnDarAlta_Click</w:t>
-      </w:r>
-      <w:proofErr w:type="spellEnd"/>
-      <w:r>
-        <w:rPr>
-          <w:rFonts w:cstheme="minorHAnsi"/>
-          <w:sz w:val="24"/>
-          <w:szCs w:val="24"/>
-        </w:rPr>
-        <w:t>) y otros métodos para que el botón de minimizar y cerrar de la ventana haga sus funciones.</w:t>
+        <w:t>: La cual solamente tiene la funcionalidad de dar de alta al usuario (btnDarAlta_Click) y otros métodos para que el botón de minimizar y cerrar de la ventana haga sus funciones.</w:t>
       </w:r>
     </w:p>
     <w:p>
@@ -14108,115 +12525,7 @@
           <w:sz w:val="24"/>
           <w:szCs w:val="24"/>
         </w:rPr>
-        <w:t xml:space="preserve">: esta clase tiene toda la funcionalidad que puede utilizar el usuario con los productos (y recetas) como </w:t>
-      </w:r>
-      <w:proofErr w:type="spellStart"/>
-      <w:r>
-        <w:rPr>
-          <w:rFonts w:cstheme="minorHAnsi"/>
-          <w:sz w:val="24"/>
-          <w:szCs w:val="24"/>
-        </w:rPr>
-        <w:t>cargarTodosProductos</w:t>
-      </w:r>
-      <w:proofErr w:type="spellEnd"/>
-      <w:r>
-        <w:rPr>
-          <w:rFonts w:cstheme="minorHAnsi"/>
-          <w:sz w:val="24"/>
-          <w:szCs w:val="24"/>
-        </w:rPr>
-        <w:t xml:space="preserve"> y </w:t>
-      </w:r>
-      <w:proofErr w:type="spellStart"/>
-      <w:r>
-        <w:rPr>
-          <w:rFonts w:cstheme="minorHAnsi"/>
-          <w:sz w:val="24"/>
-          <w:szCs w:val="24"/>
-        </w:rPr>
-        <w:t>cargarTodasRecetas</w:t>
-      </w:r>
-      <w:proofErr w:type="spellEnd"/>
-      <w:r>
-        <w:rPr>
-          <w:rFonts w:cstheme="minorHAnsi"/>
-          <w:sz w:val="24"/>
-          <w:szCs w:val="24"/>
-        </w:rPr>
-        <w:t xml:space="preserve"> que son los métodos que se ejecutan nada más seleccionar el botón productos o recetas respectivamente, para que en un primer momento el usuario tenga una lista de productos aleatorios que le ayuden en su búsqueda. Métodos que hacen la ventana dinámica como </w:t>
-      </w:r>
-      <w:proofErr w:type="spellStart"/>
-      <w:r>
-        <w:rPr>
-          <w:rFonts w:cstheme="minorHAnsi"/>
-          <w:sz w:val="24"/>
-          <w:szCs w:val="24"/>
-        </w:rPr>
-        <w:t>mostrarFiltrosProductos</w:t>
-      </w:r>
-      <w:proofErr w:type="spellEnd"/>
-      <w:r>
-        <w:rPr>
-          <w:rFonts w:cstheme="minorHAnsi"/>
-          <w:sz w:val="24"/>
-          <w:szCs w:val="24"/>
-        </w:rPr>
-        <w:t xml:space="preserve"> o </w:t>
-      </w:r>
-      <w:proofErr w:type="spellStart"/>
-      <w:r>
-        <w:rPr>
-          <w:rFonts w:cstheme="minorHAnsi"/>
-          <w:sz w:val="24"/>
-          <w:szCs w:val="24"/>
-        </w:rPr>
-        <w:t>mostrarFiltroREcetas</w:t>
-      </w:r>
-      <w:proofErr w:type="spellEnd"/>
-      <w:r>
-        <w:rPr>
-          <w:rFonts w:cstheme="minorHAnsi"/>
-          <w:sz w:val="24"/>
-          <w:szCs w:val="24"/>
-        </w:rPr>
-        <w:t xml:space="preserve"> los cuales cambian los filtros dinámicamente según si el usuario esté viendo recetas o productos. </w:t>
-      </w:r>
-      <w:proofErr w:type="spellStart"/>
-      <w:r>
-        <w:rPr>
-          <w:rFonts w:cstheme="minorHAnsi"/>
-          <w:sz w:val="24"/>
-          <w:szCs w:val="24"/>
-        </w:rPr>
-        <w:t>buscarProductosPorFiltros</w:t>
-      </w:r>
-      <w:proofErr w:type="spellEnd"/>
-      <w:r>
-        <w:rPr>
-          <w:rFonts w:cstheme="minorHAnsi"/>
-          <w:sz w:val="24"/>
-          <w:szCs w:val="24"/>
-        </w:rPr>
-        <w:t xml:space="preserve"> o </w:t>
-      </w:r>
-      <w:proofErr w:type="spellStart"/>
-      <w:r>
-        <w:rPr>
-          <w:rFonts w:cstheme="minorHAnsi"/>
-          <w:sz w:val="24"/>
-          <w:szCs w:val="24"/>
-        </w:rPr>
-        <w:t>buscarRecetasPorFiltros</w:t>
-      </w:r>
-      <w:proofErr w:type="spellEnd"/>
-      <w:r>
-        <w:rPr>
-          <w:rFonts w:cstheme="minorHAnsi"/>
-          <w:sz w:val="24"/>
-          <w:szCs w:val="24"/>
-        </w:rPr>
-        <w:t xml:space="preserve"> que sirven para buscar productos o recetas según los filtros que haya seleccionado el usuario</w:t>
+        <w:t>: esta clase tiene toda la funcionalidad que puede utilizar el usuario con los productos (y recetas) como cargarTodosProductos y cargarTodasRecetas que son los métodos que se ejecutan nada más seleccionar el botón productos o recetas respectivamente, para que en un primer momento el usuario tenga una lista de productos aleatorios que le ayuden en su búsqueda. Métodos que hacen la ventana dinámica como mostrarFiltrosProductos o mostrarFiltroREcetas los cuales cambian los filtros dinámicamente según si el usuario esté viendo recetas o productos. buscarProductosPorFiltros o buscarRecetasPorFiltros que sirven para buscar productos o recetas según los filtros que haya seleccionado el usuario</w:t>
       </w:r>
       <w:r>
         <w:rPr>
@@ -14259,100 +12568,15 @@
           <w:szCs w:val="24"/>
           <w:u w:val="single"/>
         </w:rPr>
-        <w:t xml:space="preserve">Clase </w:t>
-      </w:r>
-      <w:proofErr w:type="spellStart"/>
-      <w:r>
-        <w:rPr>
-          <w:rFonts w:cstheme="minorHAnsi"/>
-          <w:sz w:val="24"/>
-          <w:szCs w:val="24"/>
-          <w:u w:val="single"/>
-        </w:rPr>
-        <w:t>RespuestaProductos</w:t>
-      </w:r>
-      <w:proofErr w:type="spellEnd"/>
-      <w:r>
-        <w:rPr>
-          <w:rFonts w:cstheme="minorHAnsi"/>
-          <w:sz w:val="24"/>
-          <w:szCs w:val="24"/>
-          <w:u w:val="single"/>
-        </w:rPr>
-        <w:t xml:space="preserve"> y </w:t>
-      </w:r>
-      <w:proofErr w:type="spellStart"/>
-      <w:r>
-        <w:rPr>
-          <w:rFonts w:cstheme="minorHAnsi"/>
-          <w:sz w:val="24"/>
-          <w:szCs w:val="24"/>
-          <w:u w:val="single"/>
-        </w:rPr>
-        <w:t>RespuestaRecetas</w:t>
-      </w:r>
-      <w:proofErr w:type="spellEnd"/>
-      <w:r>
-        <w:rPr>
-          <w:rFonts w:cstheme="minorHAnsi"/>
-          <w:sz w:val="24"/>
-          <w:szCs w:val="24"/>
-        </w:rPr>
-        <w:t xml:space="preserve">: Estas solamente tienen un atributo </w:t>
-      </w:r>
-      <w:proofErr w:type="spellStart"/>
-      <w:r>
-        <w:rPr>
-          <w:rFonts w:cstheme="minorHAnsi"/>
-          <w:sz w:val="24"/>
-          <w:szCs w:val="24"/>
-        </w:rPr>
-        <w:t>listaProductos</w:t>
-      </w:r>
-      <w:proofErr w:type="spellEnd"/>
-      <w:r>
-        <w:rPr>
-          <w:rFonts w:cstheme="minorHAnsi"/>
-          <w:sz w:val="24"/>
-          <w:szCs w:val="24"/>
-        </w:rPr>
-        <w:t xml:space="preserve"> y </w:t>
-      </w:r>
-      <w:proofErr w:type="spellStart"/>
-      <w:r>
-        <w:rPr>
-          <w:rFonts w:cstheme="minorHAnsi"/>
-          <w:sz w:val="24"/>
-          <w:szCs w:val="24"/>
-        </w:rPr>
-        <w:t>listaRecetas</w:t>
-      </w:r>
-      <w:proofErr w:type="spellEnd"/>
-      <w:r>
-        <w:rPr>
-          <w:rFonts w:cstheme="minorHAnsi"/>
-          <w:sz w:val="24"/>
-          <w:szCs w:val="24"/>
-        </w:rPr>
-        <w:t xml:space="preserve"> respectivamente y sirven para </w:t>
-      </w:r>
-      <w:proofErr w:type="spellStart"/>
-      <w:r>
-        <w:rPr>
-          <w:rFonts w:cstheme="minorHAnsi"/>
-          <w:sz w:val="24"/>
-          <w:szCs w:val="24"/>
-        </w:rPr>
-        <w:t>deserializar</w:t>
-      </w:r>
-      <w:proofErr w:type="spellEnd"/>
-      <w:r>
-        <w:rPr>
-          <w:rFonts w:cstheme="minorHAnsi"/>
-          <w:sz w:val="24"/>
-          <w:szCs w:val="24"/>
-        </w:rPr>
-        <w:t xml:space="preserve"> el JSON de la respuesta </w:t>
+        <w:t>Clase RespuestaProductos y RespuestaRecetas</w:t>
+      </w:r>
+      <w:r>
+        <w:rPr>
+          <w:rFonts w:cstheme="minorHAnsi"/>
+          <w:sz w:val="24"/>
+          <w:szCs w:val="24"/>
+        </w:rPr>
+        <w:t xml:space="preserve">: Estas solamente tienen un atributo listaProductos y listaRecetas respectivamente y sirven para deserializar el JSON de la respuesta </w:t>
       </w:r>
       <w:r>
         <w:rPr>
@@ -14403,62 +12627,15 @@
           <w:szCs w:val="24"/>
           <w:u w:val="single"/>
         </w:rPr>
-        <w:t xml:space="preserve">Clase </w:t>
-      </w:r>
-      <w:proofErr w:type="spellStart"/>
-      <w:r>
-        <w:rPr>
-          <w:rFonts w:cstheme="minorHAnsi"/>
-          <w:sz w:val="24"/>
-          <w:szCs w:val="24"/>
-          <w:u w:val="single"/>
-        </w:rPr>
-        <w:t>DBBroker</w:t>
-      </w:r>
-      <w:proofErr w:type="spellEnd"/>
-      <w:r>
-        <w:rPr>
-          <w:rFonts w:cstheme="minorHAnsi"/>
-          <w:sz w:val="24"/>
-          <w:szCs w:val="24"/>
-        </w:rPr>
-        <w:t xml:space="preserve">: Esta clase es la que interactúa directamente con la base de datos con atributos como _instancia, conexión y la </w:t>
-      </w:r>
-      <w:proofErr w:type="spellStart"/>
-      <w:r>
-        <w:rPr>
-          <w:rFonts w:cstheme="minorHAnsi"/>
-          <w:sz w:val="24"/>
-          <w:szCs w:val="24"/>
-        </w:rPr>
-        <w:t>cadenaConexion</w:t>
-      </w:r>
-      <w:proofErr w:type="spellEnd"/>
-      <w:r>
-        <w:rPr>
-          <w:rFonts w:cstheme="minorHAnsi"/>
-          <w:sz w:val="24"/>
-          <w:szCs w:val="24"/>
-        </w:rPr>
-        <w:t xml:space="preserve">. Y algunos métodos como conectar/desconectar de la base de datos, el método </w:t>
-      </w:r>
-      <w:proofErr w:type="spellStart"/>
-      <w:r>
-        <w:rPr>
-          <w:rFonts w:cstheme="minorHAnsi"/>
-          <w:sz w:val="24"/>
-          <w:szCs w:val="24"/>
-        </w:rPr>
-        <w:t>modifier</w:t>
-      </w:r>
-      <w:proofErr w:type="spellEnd"/>
-      <w:r>
-        <w:rPr>
-          <w:rFonts w:cstheme="minorHAnsi"/>
-          <w:sz w:val="24"/>
-          <w:szCs w:val="24"/>
-        </w:rPr>
-        <w:t xml:space="preserve"> que es el que realiza alguna operación de insertar, modificar y eliminar.</w:t>
+        <w:t>Clase DBBroker</w:t>
+      </w:r>
+      <w:r>
+        <w:rPr>
+          <w:rFonts w:cstheme="minorHAnsi"/>
+          <w:sz w:val="24"/>
+          <w:szCs w:val="24"/>
+        </w:rPr>
+        <w:t>: Esta clase es la que interactúa directamente con la base de datos con atributos como _instancia, conexión y la cadenaConexion. Y algunos métodos como conectar/desconectar de la base de datos, el método modifier que es el que realiza alguna operación de insertar, modificar y eliminar.</w:t>
       </w:r>
     </w:p>
     <w:p>
@@ -14494,62 +12671,15 @@
           <w:u w:val="single"/>
         </w:rPr>
         <w:lastRenderedPageBreak/>
-        <w:t xml:space="preserve">Clase </w:t>
-      </w:r>
-      <w:proofErr w:type="spellStart"/>
-      <w:r>
-        <w:rPr>
-          <w:rFonts w:cstheme="minorHAnsi"/>
-          <w:sz w:val="24"/>
-          <w:szCs w:val="24"/>
-          <w:u w:val="single"/>
-        </w:rPr>
-        <w:t>ManajeUsuario</w:t>
-      </w:r>
-      <w:proofErr w:type="spellEnd"/>
-      <w:r>
-        <w:rPr>
-          <w:rFonts w:cstheme="minorHAnsi"/>
-          <w:sz w:val="24"/>
-          <w:szCs w:val="24"/>
-        </w:rPr>
-        <w:t xml:space="preserve">: Esta clase lleva todas las acciones del usuario. Lo más destacado son los métodos insertar, modificar y eliminar usuario que estos hacen peticiones a la clase </w:t>
-      </w:r>
-      <w:proofErr w:type="spellStart"/>
-      <w:r>
-        <w:rPr>
-          <w:rFonts w:cstheme="minorHAnsi"/>
-          <w:sz w:val="24"/>
-          <w:szCs w:val="24"/>
-        </w:rPr>
-        <w:t>DBBroker</w:t>
-      </w:r>
-      <w:proofErr w:type="spellEnd"/>
-      <w:r>
-        <w:rPr>
-          <w:rFonts w:cstheme="minorHAnsi"/>
-          <w:sz w:val="24"/>
-          <w:szCs w:val="24"/>
-        </w:rPr>
-        <w:t xml:space="preserve"> para realizar la acción correspondiente en la base de datos. Tenemos que tener en cuenta también el método </w:t>
-      </w:r>
-      <w:proofErr w:type="spellStart"/>
-      <w:r>
-        <w:rPr>
-          <w:rFonts w:cstheme="minorHAnsi"/>
-          <w:sz w:val="24"/>
-          <w:szCs w:val="24"/>
-        </w:rPr>
-        <w:t>getLastId</w:t>
-      </w:r>
-      <w:proofErr w:type="spellEnd"/>
-      <w:r>
-        <w:rPr>
-          <w:rFonts w:cstheme="minorHAnsi"/>
-          <w:sz w:val="24"/>
-          <w:szCs w:val="24"/>
-        </w:rPr>
-        <w:t xml:space="preserve"> para obtener un id nuevo sin que se repita de la base de datos.</w:t>
+        <w:t>Clase ManajeUsuario</w:t>
+      </w:r>
+      <w:r>
+        <w:rPr>
+          <w:rFonts w:cstheme="minorHAnsi"/>
+          <w:sz w:val="24"/>
+          <w:szCs w:val="24"/>
+        </w:rPr>
+        <w:t>: Esta clase lleva todas las acciones del usuario. Lo más destacado son los métodos insertar, modificar y eliminar usuario que estos hacen peticiones a la clase DBBroker para realizar la acción correspondiente en la base de datos. Tenemos que tener en cuenta también el método getLastId para obtener un id nuevo sin que se repita de la base de datos.</w:t>
       </w:r>
     </w:p>
     <w:p>
@@ -14584,62 +12714,15 @@
           <w:szCs w:val="24"/>
           <w:u w:val="single"/>
         </w:rPr>
-        <w:t xml:space="preserve">Clase </w:t>
-      </w:r>
-      <w:proofErr w:type="spellStart"/>
-      <w:r>
-        <w:rPr>
-          <w:rFonts w:cstheme="minorHAnsi"/>
-          <w:sz w:val="24"/>
-          <w:szCs w:val="24"/>
-          <w:u w:val="single"/>
-        </w:rPr>
-        <w:t>ManajePerfil</w:t>
-      </w:r>
-      <w:proofErr w:type="spellEnd"/>
-      <w:r>
-        <w:rPr>
-          <w:rFonts w:cstheme="minorHAnsi"/>
-          <w:sz w:val="24"/>
-          <w:szCs w:val="24"/>
-        </w:rPr>
-        <w:t xml:space="preserve">: Lleva las acciones del perfil, igual que en la clase anterior los más </w:t>
-      </w:r>
-      <w:proofErr w:type="spellStart"/>
-      <w:r>
-        <w:rPr>
-          <w:rFonts w:cstheme="minorHAnsi"/>
-          <w:sz w:val="24"/>
-          <w:szCs w:val="24"/>
-        </w:rPr>
-        <w:t>destado</w:t>
-      </w:r>
-      <w:proofErr w:type="spellEnd"/>
-      <w:r>
-        <w:rPr>
-          <w:rFonts w:cstheme="minorHAnsi"/>
-          <w:sz w:val="24"/>
-          <w:szCs w:val="24"/>
-        </w:rPr>
-        <w:t xml:space="preserve"> es el insertar, modificar y eliminar perfil de la base de datos, sin olvidarnos del </w:t>
-      </w:r>
-      <w:proofErr w:type="spellStart"/>
-      <w:r>
-        <w:rPr>
-          <w:rFonts w:cstheme="minorHAnsi"/>
-          <w:sz w:val="24"/>
-          <w:szCs w:val="24"/>
-        </w:rPr>
-        <w:t>getLastId</w:t>
-      </w:r>
-      <w:proofErr w:type="spellEnd"/>
-      <w:r>
-        <w:rPr>
-          <w:rFonts w:cstheme="minorHAnsi"/>
-          <w:sz w:val="24"/>
-          <w:szCs w:val="24"/>
-        </w:rPr>
-        <w:t xml:space="preserve"> para asignarle un id nuevo al perfil.</w:t>
+        <w:t>Clase ManajePerfil</w:t>
+      </w:r>
+      <w:r>
+        <w:rPr>
+          <w:rFonts w:cstheme="minorHAnsi"/>
+          <w:sz w:val="24"/>
+          <w:szCs w:val="24"/>
+        </w:rPr>
+        <w:t>: Lleva las acciones del perfil, igual que en la clase anterior los más destado es el insertar, modificar y eliminar perfil de la base de datos, sin olvidarnos del getLastId para asignarle un id nuevo al perfil.</w:t>
       </w:r>
     </w:p>
     <w:p>
@@ -14674,98 +12757,15 @@
           <w:szCs w:val="24"/>
           <w:u w:val="single"/>
         </w:rPr>
-        <w:t xml:space="preserve">Clase </w:t>
-      </w:r>
-      <w:proofErr w:type="spellStart"/>
-      <w:r>
-        <w:rPr>
-          <w:rFonts w:cstheme="minorHAnsi"/>
-          <w:sz w:val="24"/>
-          <w:szCs w:val="24"/>
-          <w:u w:val="single"/>
-        </w:rPr>
-        <w:t>ApiManaje</w:t>
-      </w:r>
-      <w:proofErr w:type="spellEnd"/>
-      <w:r>
-        <w:rPr>
-          <w:rFonts w:cstheme="minorHAnsi"/>
-          <w:sz w:val="24"/>
-          <w:szCs w:val="24"/>
-        </w:rPr>
-        <w:t xml:space="preserve">: Lleva el manejo de las acciones con la API. Aquí nos encontramos métodos como </w:t>
-      </w:r>
-      <w:proofErr w:type="spellStart"/>
-      <w:r>
-        <w:rPr>
-          <w:rFonts w:cstheme="minorHAnsi"/>
-          <w:sz w:val="24"/>
-          <w:szCs w:val="24"/>
-        </w:rPr>
-        <w:t>obtenerTodosProdcutos</w:t>
-      </w:r>
-      <w:proofErr w:type="spellEnd"/>
-      <w:r>
-        <w:rPr>
-          <w:rFonts w:cstheme="minorHAnsi"/>
-          <w:sz w:val="24"/>
-          <w:szCs w:val="24"/>
-        </w:rPr>
-        <w:t xml:space="preserve"> o </w:t>
-      </w:r>
-      <w:proofErr w:type="spellStart"/>
-      <w:r>
-        <w:rPr>
-          <w:rFonts w:cstheme="minorHAnsi"/>
-          <w:sz w:val="24"/>
-          <w:szCs w:val="24"/>
-        </w:rPr>
-        <w:t>obtenerTodasRecetas</w:t>
-      </w:r>
-      <w:proofErr w:type="spellEnd"/>
-      <w:r>
-        <w:rPr>
-          <w:rFonts w:cstheme="minorHAnsi"/>
-          <w:sz w:val="24"/>
-          <w:szCs w:val="24"/>
-        </w:rPr>
-        <w:t xml:space="preserve"> las cuales obtienen una lista de productos/recetas sin ningún filtro y los métodos </w:t>
-      </w:r>
-      <w:proofErr w:type="spellStart"/>
-      <w:r>
-        <w:rPr>
-          <w:rFonts w:cstheme="minorHAnsi"/>
-          <w:sz w:val="24"/>
-          <w:szCs w:val="24"/>
-        </w:rPr>
-        <w:t>obtenerProductosConFiltros</w:t>
-      </w:r>
-      <w:proofErr w:type="spellEnd"/>
-      <w:r>
-        <w:rPr>
-          <w:rFonts w:cstheme="minorHAnsi"/>
-          <w:sz w:val="24"/>
-          <w:szCs w:val="24"/>
-        </w:rPr>
-        <w:t xml:space="preserve"> y </w:t>
-      </w:r>
-      <w:proofErr w:type="spellStart"/>
-      <w:r>
-        <w:rPr>
-          <w:rFonts w:cstheme="minorHAnsi"/>
-          <w:sz w:val="24"/>
-          <w:szCs w:val="24"/>
-        </w:rPr>
-        <w:t>obtenerRecetasConFiltros</w:t>
-      </w:r>
-      <w:proofErr w:type="spellEnd"/>
-      <w:r>
-        <w:rPr>
-          <w:rFonts w:cstheme="minorHAnsi"/>
-          <w:sz w:val="24"/>
-          <w:szCs w:val="24"/>
-        </w:rPr>
-        <w:t xml:space="preserve"> los cuales</w:t>
+        <w:t>Clase ApiManaje</w:t>
+      </w:r>
+      <w:r>
+        <w:rPr>
+          <w:rFonts w:cstheme="minorHAnsi"/>
+          <w:sz w:val="24"/>
+          <w:szCs w:val="24"/>
+        </w:rPr>
+        <w:t>: Lleva el manejo de las acciones con la API. Aquí nos encontramos métodos como obtenerTodosProdcutos o obtenerTodasRecetas las cuales obtienen una lista de productos/recetas sin ningún filtro y los métodos obtenerProductosConFiltros y obtenerRecetasConFiltros los cuales</w:t>
       </w:r>
       <w:r>
         <w:rPr>
@@ -14789,25 +12789,7 @@
           <w:sz w:val="24"/>
           <w:szCs w:val="24"/>
         </w:rPr>
-        <w:t xml:space="preserve"> como </w:t>
-      </w:r>
-      <w:proofErr w:type="spellStart"/>
-      <w:r>
-        <w:rPr>
-          <w:rFonts w:cstheme="minorHAnsi"/>
-          <w:sz w:val="24"/>
-          <w:szCs w:val="24"/>
-        </w:rPr>
-        <w:t>obtenerDetalleReceta</w:t>
-      </w:r>
-      <w:proofErr w:type="spellEnd"/>
-      <w:r>
-        <w:rPr>
-          <w:rFonts w:cstheme="minorHAnsi"/>
-          <w:sz w:val="24"/>
-          <w:szCs w:val="24"/>
-        </w:rPr>
-        <w:t xml:space="preserve"> es una búsqueda secundaria de cada receta para obtener más datos y proporcionar al usuario una mayor información.</w:t>
+        <w:t xml:space="preserve"> como obtenerDetalleReceta es una búsqueda secundaria de cada receta para obtener más datos y proporcionar al usuario una mayor información.</w:t>
       </w:r>
     </w:p>
     <w:p>
@@ -14842,62 +12824,15 @@
           <w:szCs w:val="24"/>
           <w:u w:val="single"/>
         </w:rPr>
-        <w:t xml:space="preserve">Clase </w:t>
-      </w:r>
-      <w:proofErr w:type="spellStart"/>
-      <w:r>
-        <w:rPr>
-          <w:rFonts w:cstheme="minorHAnsi"/>
-          <w:sz w:val="24"/>
-          <w:szCs w:val="24"/>
-          <w:u w:val="single"/>
-        </w:rPr>
-        <w:t>MainWindow</w:t>
-      </w:r>
-      <w:proofErr w:type="spellEnd"/>
-      <w:r>
-        <w:rPr>
-          <w:rFonts w:cstheme="minorHAnsi"/>
-          <w:sz w:val="24"/>
-          <w:szCs w:val="24"/>
-        </w:rPr>
-        <w:t xml:space="preserve">: Lo más a destacar de esta clase son los métodos </w:t>
-      </w:r>
-      <w:proofErr w:type="spellStart"/>
-      <w:r>
-        <w:rPr>
-          <w:rFonts w:cstheme="minorHAnsi"/>
-          <w:sz w:val="24"/>
-          <w:szCs w:val="24"/>
-        </w:rPr>
-        <w:t>btnRegistrarse_Click</w:t>
-      </w:r>
-      <w:proofErr w:type="spellEnd"/>
-      <w:r>
-        <w:rPr>
-          <w:rFonts w:cstheme="minorHAnsi"/>
-          <w:sz w:val="24"/>
-          <w:szCs w:val="24"/>
-        </w:rPr>
-        <w:t xml:space="preserve"> que sirve para que te lleve a la pantalla de registro y </w:t>
-      </w:r>
-      <w:proofErr w:type="spellStart"/>
-      <w:r>
-        <w:rPr>
-          <w:rFonts w:cstheme="minorHAnsi"/>
-          <w:sz w:val="24"/>
-          <w:szCs w:val="24"/>
-        </w:rPr>
-        <w:t>btnIniciarSesicion_Click</w:t>
-      </w:r>
-      <w:proofErr w:type="spellEnd"/>
-      <w:r>
-        <w:rPr>
-          <w:rFonts w:cstheme="minorHAnsi"/>
-          <w:sz w:val="24"/>
-          <w:szCs w:val="24"/>
-        </w:rPr>
-        <w:t xml:space="preserve"> que una vez tengas escrito el correo y la contraseña comprueba si lo has escrito bien o no</w:t>
+        <w:t>Clase MainWindow</w:t>
+      </w:r>
+      <w:r>
+        <w:rPr>
+          <w:rFonts w:cstheme="minorHAnsi"/>
+          <w:sz w:val="24"/>
+          <w:szCs w:val="24"/>
+        </w:rPr>
+        <w:t>: Lo más a destacar de esta clase son los métodos btnRegistrarse_Click que sirve para que te lleve a la pantalla de registro y btnIniciarSesicion_Click que una vez tengas escrito el correo y la contraseña comprueba si lo has escrito bien o no</w:t>
       </w:r>
       <w:r>
         <w:rPr>
@@ -15968,25 +13903,7 @@
           <w:szCs w:val="24"/>
         </w:rPr>
         <w:lastRenderedPageBreak/>
-        <w:t xml:space="preserve">Para llevar un seguimiento de las tareas que nos permite organizar mejor nuestro día a día sin dejar funcionalidades a medias hemos utilizado </w:t>
-      </w:r>
-      <w:proofErr w:type="spellStart"/>
-      <w:r>
-        <w:rPr>
-          <w:rFonts w:cstheme="minorHAnsi"/>
-          <w:sz w:val="24"/>
-          <w:szCs w:val="24"/>
-        </w:rPr>
-        <w:t>Notion</w:t>
-      </w:r>
-      <w:proofErr w:type="spellEnd"/>
-      <w:r>
-        <w:rPr>
-          <w:rFonts w:cstheme="minorHAnsi"/>
-          <w:sz w:val="24"/>
-          <w:szCs w:val="24"/>
-        </w:rPr>
-        <w:t>. Para el control de versiones de la aplicación se ha utilizado GitHub con GitHub Desktop</w:t>
+        <w:t>Para llevar un seguimiento de las tareas que nos permite organizar mejor nuestro día a día sin dejar funcionalidades a medias hemos utilizado Notion. Para el control de versiones de la aplicación se ha utilizado GitHub con GitHub Desktop</w:t>
       </w:r>
       <w:r>
         <w:rPr>
@@ -16514,43 +14431,7 @@
           <w:sz w:val="24"/>
           <w:szCs w:val="24"/>
         </w:rPr>
-        <w:t xml:space="preserve">En cuanto a las tecnologías implementadas hemos considerado que estas eran las mejores debido a la facilidad que nos proporcionan combinar el </w:t>
-      </w:r>
-      <w:proofErr w:type="spellStart"/>
-      <w:r>
-        <w:rPr>
-          <w:rFonts w:cstheme="minorHAnsi"/>
-          <w:sz w:val="24"/>
-          <w:szCs w:val="24"/>
-        </w:rPr>
-        <w:t>frontend</w:t>
-      </w:r>
-      <w:proofErr w:type="spellEnd"/>
-      <w:r>
-        <w:rPr>
-          <w:rFonts w:cstheme="minorHAnsi"/>
-          <w:sz w:val="24"/>
-          <w:szCs w:val="24"/>
-        </w:rPr>
-        <w:t xml:space="preserve"> con el </w:t>
-      </w:r>
-      <w:proofErr w:type="spellStart"/>
-      <w:r>
-        <w:rPr>
-          <w:rFonts w:cstheme="minorHAnsi"/>
-          <w:sz w:val="24"/>
-          <w:szCs w:val="24"/>
-        </w:rPr>
-        <w:t>backend</w:t>
-      </w:r>
-      <w:proofErr w:type="spellEnd"/>
-      <w:r>
-        <w:rPr>
-          <w:rFonts w:cstheme="minorHAnsi"/>
-          <w:sz w:val="24"/>
-          <w:szCs w:val="24"/>
-        </w:rPr>
-        <w:t>. Las tecnologías utilizadas son:</w:t>
+        <w:t>En cuanto a las tecnologías implementadas hemos considerado que estas eran las mejores debido a la facilidad que nos proporcionan combinar el frontend con el backend. Las tecnologías utilizadas son:</w:t>
       </w:r>
     </w:p>
     <w:p>
@@ -16737,19 +14618,8 @@
           <w:szCs w:val="24"/>
           <w:u w:val="single"/>
         </w:rPr>
-        <w:t xml:space="preserve">MySQL </w:t>
-      </w:r>
-      <w:proofErr w:type="spellStart"/>
-      <w:r>
-        <w:rPr>
-          <w:rFonts w:cstheme="minorHAnsi"/>
-          <w:sz w:val="24"/>
-          <w:szCs w:val="24"/>
-          <w:u w:val="single"/>
-        </w:rPr>
-        <w:t>Workbench</w:t>
-      </w:r>
-      <w:proofErr w:type="spellEnd"/>
+        <w:t>MySQL Workbench</w:t>
+      </w:r>
       <w:r>
         <w:rPr>
           <w:rFonts w:cstheme="minorHAnsi"/>
@@ -16847,25 +14717,7 @@
           <w:sz w:val="24"/>
           <w:szCs w:val="24"/>
         </w:rPr>
-        <w:t xml:space="preserve">API </w:t>
-      </w:r>
-      <w:proofErr w:type="spellStart"/>
-      <w:r>
-        <w:rPr>
-          <w:rFonts w:cstheme="minorHAnsi"/>
-          <w:sz w:val="24"/>
-          <w:szCs w:val="24"/>
-        </w:rPr>
-        <w:t>Spoonacular</w:t>
-      </w:r>
-      <w:proofErr w:type="spellEnd"/>
-      <w:r>
-        <w:rPr>
-          <w:rFonts w:cstheme="minorHAnsi"/>
-          <w:sz w:val="24"/>
-          <w:szCs w:val="24"/>
-        </w:rPr>
-        <w:t>: Como base de nuestra aplicación que nos ayuda a obtener los datos e información de los productos y recetas.</w:t>
+        <w:t>API Spoonacular: Como base de nuestra aplicación que nos ayuda a obtener los datos e información de los productos y recetas.</w:t>
       </w:r>
     </w:p>
     <w:p>
@@ -17025,43 +14877,7 @@
           <w:sz w:val="24"/>
           <w:szCs w:val="24"/>
         </w:rPr>
-        <w:t xml:space="preserve">: Ha sido el entorno de desarrollo principal de nuestra aplicación aquí se ha desarrollado tanto el </w:t>
-      </w:r>
-      <w:proofErr w:type="spellStart"/>
-      <w:r>
-        <w:rPr>
-          <w:rFonts w:cstheme="minorHAnsi"/>
-          <w:sz w:val="24"/>
-          <w:szCs w:val="24"/>
-        </w:rPr>
-        <w:t>backend</w:t>
-      </w:r>
-      <w:proofErr w:type="spellEnd"/>
-      <w:r>
-        <w:rPr>
-          <w:rFonts w:cstheme="minorHAnsi"/>
-          <w:sz w:val="24"/>
-          <w:szCs w:val="24"/>
-        </w:rPr>
-        <w:t xml:space="preserve"> como el </w:t>
-      </w:r>
-      <w:proofErr w:type="spellStart"/>
-      <w:r>
-        <w:rPr>
-          <w:rFonts w:cstheme="minorHAnsi"/>
-          <w:sz w:val="24"/>
-          <w:szCs w:val="24"/>
-        </w:rPr>
-        <w:t>fronted</w:t>
-      </w:r>
-      <w:proofErr w:type="spellEnd"/>
-      <w:r>
-        <w:rPr>
-          <w:rFonts w:cstheme="minorHAnsi"/>
-          <w:sz w:val="24"/>
-          <w:szCs w:val="24"/>
-        </w:rPr>
-        <w:t>.</w:t>
+        <w:t>: Ha sido el entorno de desarrollo principal de nuestra aplicación aquí se ha desarrollado tanto el backend como el fronted.</w:t>
       </w:r>
     </w:p>
     <w:p>
@@ -17104,19 +14920,8 @@
           <w:szCs w:val="24"/>
           <w:u w:val="single"/>
         </w:rPr>
-        <w:t xml:space="preserve">MySQL </w:t>
-      </w:r>
-      <w:proofErr w:type="spellStart"/>
-      <w:r>
-        <w:rPr>
-          <w:rFonts w:cstheme="minorHAnsi"/>
-          <w:sz w:val="24"/>
-          <w:szCs w:val="24"/>
-          <w:u w:val="single"/>
-        </w:rPr>
-        <w:t>Workbrench</w:t>
-      </w:r>
-      <w:proofErr w:type="spellEnd"/>
+        <w:t>MySQL Workbrench</w:t>
+      </w:r>
       <w:r>
         <w:rPr>
           <w:rFonts w:cstheme="minorHAnsi"/>
@@ -17268,7 +15073,6 @@
           <w:szCs w:val="24"/>
         </w:rPr>
       </w:pPr>
-      <w:proofErr w:type="spellStart"/>
       <w:r>
         <w:rPr>
           <w:rFonts w:cstheme="minorHAnsi"/>
@@ -17278,7 +15082,6 @@
         </w:rPr>
         <w:t>Postman</w:t>
       </w:r>
-      <w:proofErr w:type="spellEnd"/>
       <w:r>
         <w:rPr>
           <w:rFonts w:cstheme="minorHAnsi"/>
@@ -17329,7 +15132,6 @@
           <w:szCs w:val="24"/>
         </w:rPr>
       </w:pPr>
-      <w:proofErr w:type="spellStart"/>
       <w:r>
         <w:rPr>
           <w:rFonts w:cstheme="minorHAnsi"/>
@@ -17339,7 +15141,6 @@
         </w:rPr>
         <w:t>Canva</w:t>
       </w:r>
-      <w:proofErr w:type="spellEnd"/>
       <w:r>
         <w:rPr>
           <w:rFonts w:cstheme="minorHAnsi"/>
@@ -17459,19 +15260,8 @@
           <w:szCs w:val="24"/>
           <w:u w:val="single"/>
         </w:rPr>
-        <w:t xml:space="preserve">Paquete </w:t>
-      </w:r>
-      <w:proofErr w:type="spellStart"/>
-      <w:r>
-        <w:rPr>
-          <w:rFonts w:cstheme="minorHAnsi"/>
-          <w:sz w:val="24"/>
-          <w:szCs w:val="24"/>
-          <w:u w:val="single"/>
-        </w:rPr>
-        <w:t>Database</w:t>
-      </w:r>
-      <w:proofErr w:type="spellEnd"/>
+        <w:t>Paquete Database</w:t>
+      </w:r>
       <w:r>
         <w:rPr>
           <w:rFonts w:cstheme="minorHAnsi"/>
@@ -17521,19 +15311,8 @@
           <w:szCs w:val="24"/>
           <w:u w:val="single"/>
         </w:rPr>
-        <w:t xml:space="preserve">Paquete </w:t>
-      </w:r>
-      <w:proofErr w:type="spellStart"/>
-      <w:r>
-        <w:rPr>
-          <w:rFonts w:cstheme="minorHAnsi"/>
-          <w:sz w:val="24"/>
-          <w:szCs w:val="24"/>
-          <w:u w:val="single"/>
-        </w:rPr>
-        <w:t>Domain</w:t>
-      </w:r>
-      <w:proofErr w:type="spellEnd"/>
+        <w:t>Paquete Domain</w:t>
+      </w:r>
       <w:r>
         <w:rPr>
           <w:rFonts w:cstheme="minorHAnsi"/>
@@ -17548,61 +15327,7 @@
           <w:sz w:val="24"/>
           <w:szCs w:val="24"/>
         </w:rPr>
-        <w:t xml:space="preserve"> Y las clases </w:t>
-      </w:r>
-      <w:proofErr w:type="spellStart"/>
-      <w:r>
-        <w:rPr>
-          <w:rFonts w:cstheme="minorHAnsi"/>
-          <w:sz w:val="24"/>
-          <w:szCs w:val="24"/>
-        </w:rPr>
-        <w:t>RespuestaProductos</w:t>
-      </w:r>
-      <w:proofErr w:type="spellEnd"/>
-      <w:r>
-        <w:rPr>
-          <w:rFonts w:cstheme="minorHAnsi"/>
-          <w:sz w:val="24"/>
-          <w:szCs w:val="24"/>
-        </w:rPr>
-        <w:t xml:space="preserve"> y </w:t>
-      </w:r>
-      <w:proofErr w:type="spellStart"/>
-      <w:r>
-        <w:rPr>
-          <w:rFonts w:cstheme="minorHAnsi"/>
-          <w:sz w:val="24"/>
-          <w:szCs w:val="24"/>
-        </w:rPr>
-        <w:t>RespuestaRecetas</w:t>
-      </w:r>
-      <w:proofErr w:type="spellEnd"/>
-      <w:r>
-        <w:rPr>
-          <w:rFonts w:cstheme="minorHAnsi"/>
-          <w:sz w:val="24"/>
-          <w:szCs w:val="24"/>
-        </w:rPr>
-        <w:t xml:space="preserve"> que nos sirven de apoyo para </w:t>
-      </w:r>
-      <w:proofErr w:type="spellStart"/>
-      <w:r>
-        <w:rPr>
-          <w:rFonts w:cstheme="minorHAnsi"/>
-          <w:sz w:val="24"/>
-          <w:szCs w:val="24"/>
-        </w:rPr>
-        <w:t>deserializar</w:t>
-      </w:r>
-      <w:proofErr w:type="spellEnd"/>
-      <w:r>
-        <w:rPr>
-          <w:rFonts w:cstheme="minorHAnsi"/>
-          <w:sz w:val="24"/>
-          <w:szCs w:val="24"/>
-        </w:rPr>
-        <w:t xml:space="preserve"> los JSON de las respuestas de la API.</w:t>
+        <w:t xml:space="preserve"> Y las clases RespuestaProductos y RespuestaRecetas que nos sirven de apoyo para deserializar los JSON de las respuestas de la API.</w:t>
       </w:r>
     </w:p>
     <w:p>
@@ -17702,19 +15427,8 @@
           <w:szCs w:val="24"/>
           <w:u w:val="single"/>
         </w:rPr>
-        <w:t xml:space="preserve">Paquete </w:t>
-      </w:r>
-      <w:proofErr w:type="spellStart"/>
-      <w:r>
-        <w:rPr>
-          <w:rFonts w:cstheme="minorHAnsi"/>
-          <w:sz w:val="24"/>
-          <w:szCs w:val="24"/>
-          <w:u w:val="single"/>
-        </w:rPr>
-        <w:t>images</w:t>
-      </w:r>
-      <w:proofErr w:type="spellEnd"/>
+        <w:t>Paquete images</w:t>
+      </w:r>
       <w:r>
         <w:rPr>
           <w:rFonts w:cstheme="minorHAnsi"/>
@@ -17771,82 +15485,23 @@
           <w:szCs w:val="24"/>
           <w:u w:val="single"/>
         </w:rPr>
-        <w:t xml:space="preserve">Paquete </w:t>
-      </w:r>
-      <w:proofErr w:type="spellStart"/>
-      <w:r>
-        <w:rPr>
-          <w:rFonts w:cstheme="minorHAnsi"/>
-          <w:sz w:val="24"/>
-          <w:szCs w:val="24"/>
-          <w:u w:val="single"/>
-        </w:rPr>
-        <w:t>persistence</w:t>
-      </w:r>
-      <w:proofErr w:type="spellEnd"/>
-      <w:r>
-        <w:rPr>
-          <w:rFonts w:cstheme="minorHAnsi"/>
-          <w:sz w:val="24"/>
-          <w:szCs w:val="24"/>
-        </w:rPr>
-        <w:t xml:space="preserve">: Este paquete que contiene una carpeta más en su interior llamada manages la funcionalidad consiste en manejar/utilizar clases creadas en el paquete domain. Estas clases tiene la gran parte de la funcionalidad de la aplicación. Destacamos las clases de ApiManage que es la que se encarga de realizar las peticiones a la API, el ManagePerfil y el ManageUsuario las cuales hacen todas las funciones necesarias en cuanto al usuario y perfil como insertarlos en la base de datos, eliminarlos etc. También mencionar que la clase </w:t>
-      </w:r>
-      <w:proofErr w:type="spellStart"/>
-      <w:r>
-        <w:rPr>
-          <w:rFonts w:cstheme="minorHAnsi"/>
-          <w:sz w:val="24"/>
-          <w:szCs w:val="24"/>
-        </w:rPr>
-        <w:t>Config.cs</w:t>
-      </w:r>
-      <w:proofErr w:type="spellEnd"/>
-      <w:r>
-        <w:rPr>
-          <w:rFonts w:cstheme="minorHAnsi"/>
-          <w:sz w:val="24"/>
-          <w:szCs w:val="24"/>
-        </w:rPr>
-        <w:t xml:space="preserve"> sirve para leer la configuración de un archivo de </w:t>
-      </w:r>
-      <w:proofErr w:type="spellStart"/>
-      <w:proofErr w:type="gramStart"/>
-      <w:r>
-        <w:rPr>
-          <w:rFonts w:cstheme="minorHAnsi"/>
-          <w:sz w:val="24"/>
-          <w:szCs w:val="24"/>
-        </w:rPr>
-        <w:t>configuración.json</w:t>
-      </w:r>
-      <w:proofErr w:type="spellEnd"/>
-      <w:proofErr w:type="gramEnd"/>
-      <w:r>
-        <w:rPr>
-          <w:rFonts w:cstheme="minorHAnsi"/>
-          <w:sz w:val="24"/>
-          <w:szCs w:val="24"/>
-        </w:rPr>
-        <w:t xml:space="preserve"> y la clase </w:t>
-      </w:r>
-      <w:proofErr w:type="spellStart"/>
-      <w:r>
-        <w:rPr>
-          <w:rFonts w:cstheme="minorHAnsi"/>
-          <w:sz w:val="24"/>
-          <w:szCs w:val="24"/>
-        </w:rPr>
-        <w:t>DBBroker</w:t>
-      </w:r>
-      <w:proofErr w:type="spellEnd"/>
-      <w:r>
-        <w:rPr>
-          <w:rFonts w:cstheme="minorHAnsi"/>
-          <w:sz w:val="24"/>
-          <w:szCs w:val="24"/>
-        </w:rPr>
-        <w:t xml:space="preserve"> es la que tiene toda la interacción con la base de datos.</w:t>
+        <w:t>Paquete persistence</w:t>
+      </w:r>
+      <w:r>
+        <w:rPr>
+          <w:rFonts w:cstheme="minorHAnsi"/>
+          <w:sz w:val="24"/>
+          <w:szCs w:val="24"/>
+        </w:rPr>
+        <w:t>: Este paquete que contiene una carpeta más en su interior llamada manages la funcionalidad consiste en manejar/utilizar clases creadas en el paquete domain. Estas clases tiene la gran parte de la funcionalidad de la aplicación. Destacamos las clases de ApiManage que es la que se encarga de realizar las peticiones a la API, el ManagePerfil y el ManageUsuario las cuales hacen todas las funciones necesarias en cuanto al usuario y perfil como insertarlos en la base de datos, eliminarlos etc. También mencionar que la clase Config.cs sirve para leer la configuración de un archivo de configuración.json</w:t>
+      </w:r>
+      <w:r>
+        <w:rPr>
+          <w:rFonts w:cstheme="minorHAnsi"/>
+          <w:sz w:val="24"/>
+          <w:szCs w:val="24"/>
+        </w:rPr>
+        <w:t xml:space="preserve"> y la clase DBBroker es la que tiene toda la interacción con la base de datos.</w:t>
       </w:r>
     </w:p>
     <w:p>
@@ -17888,98 +15543,15 @@
           <w:szCs w:val="24"/>
           <w:u w:val="single"/>
         </w:rPr>
-        <w:t xml:space="preserve">Paquete </w:t>
-      </w:r>
-      <w:proofErr w:type="spellStart"/>
-      <w:r>
-        <w:rPr>
-          <w:rFonts w:cstheme="minorHAnsi"/>
-          <w:sz w:val="24"/>
-          <w:szCs w:val="24"/>
-          <w:u w:val="single"/>
-        </w:rPr>
-        <w:t>view</w:t>
-      </w:r>
-      <w:proofErr w:type="spellEnd"/>
-      <w:r>
-        <w:rPr>
-          <w:rFonts w:cstheme="minorHAnsi"/>
-          <w:sz w:val="24"/>
-          <w:szCs w:val="24"/>
-        </w:rPr>
-        <w:t>: Contiene todas las clases dedicadas a la interfaz gráfica (.</w:t>
-      </w:r>
-      <w:proofErr w:type="spellStart"/>
-      <w:r>
-        <w:rPr>
-          <w:rFonts w:cstheme="minorHAnsi"/>
-          <w:sz w:val="24"/>
-          <w:szCs w:val="24"/>
-        </w:rPr>
-        <w:t>xaml</w:t>
-      </w:r>
-      <w:proofErr w:type="spellEnd"/>
-      <w:r>
-        <w:rPr>
-          <w:rFonts w:cstheme="minorHAnsi"/>
-          <w:sz w:val="24"/>
-          <w:szCs w:val="24"/>
-        </w:rPr>
-        <w:t xml:space="preserve">), la clase </w:t>
-      </w:r>
-      <w:proofErr w:type="spellStart"/>
-      <w:r>
-        <w:rPr>
-          <w:rFonts w:cstheme="minorHAnsi"/>
-          <w:sz w:val="24"/>
-          <w:szCs w:val="24"/>
-        </w:rPr>
-        <w:t>MainWindow</w:t>
-      </w:r>
-      <w:proofErr w:type="spellEnd"/>
-      <w:r>
-        <w:rPr>
-          <w:rFonts w:cstheme="minorHAnsi"/>
-          <w:sz w:val="24"/>
-          <w:szCs w:val="24"/>
-        </w:rPr>
-        <w:t xml:space="preserve"> es la ventana principal de la aplicación o (inicio de sesión), </w:t>
-      </w:r>
-      <w:proofErr w:type="spellStart"/>
-      <w:r>
-        <w:rPr>
-          <w:rFonts w:cstheme="minorHAnsi"/>
-          <w:sz w:val="24"/>
-          <w:szCs w:val="24"/>
-        </w:rPr>
-        <w:t>Productos.xaml</w:t>
-      </w:r>
-      <w:proofErr w:type="spellEnd"/>
-      <w:r>
-        <w:rPr>
-          <w:rFonts w:cstheme="minorHAnsi"/>
-          <w:sz w:val="24"/>
-          <w:szCs w:val="24"/>
-        </w:rPr>
-        <w:t xml:space="preserve"> se muestran los productos y filtros y </w:t>
-      </w:r>
-      <w:proofErr w:type="spellStart"/>
-      <w:r>
-        <w:rPr>
-          <w:rFonts w:cstheme="minorHAnsi"/>
-          <w:sz w:val="24"/>
-          <w:szCs w:val="24"/>
-        </w:rPr>
-        <w:t>Registro.xaml</w:t>
-      </w:r>
-      <w:proofErr w:type="spellEnd"/>
-      <w:r>
-        <w:rPr>
-          <w:rFonts w:cstheme="minorHAnsi"/>
-          <w:sz w:val="24"/>
-          <w:szCs w:val="24"/>
-        </w:rPr>
-        <w:t xml:space="preserve"> es la pantalla donde se encuentra el formulario que el usuario tiene que rellenar para registrarse.</w:t>
+        <w:t>Paquete view</w:t>
+      </w:r>
+      <w:r>
+        <w:rPr>
+          <w:rFonts w:cstheme="minorHAnsi"/>
+          <w:sz w:val="24"/>
+          <w:szCs w:val="24"/>
+        </w:rPr>
+        <w:t>: Contiene todas las clases dedicadas a la interfaz gráfica (.xaml), la clase MainWindow es la ventana principal de la aplicación o (inicio de sesión), Productos.xaml se muestran los productos y filtros y Registro.xaml es la pantalla donde se encuentra el formulario que el usuario tiene que rellenar para registrarse.</w:t>
       </w:r>
     </w:p>
     <w:p>
@@ -18173,23 +15745,7 @@
           <w:sz w:val="24"/>
           <w:szCs w:val="24"/>
         </w:rPr>
-        <w:t xml:space="preserve">En este proyecto se han cumplido todos los requisitos que se establecieron inicialmente, haciendo uso de los conocimientos adquiridos a lo largo de estos dos últimos años. La aplicación final está alineada con nuestro nivel de experiencia y se ha desarrollado utilizando tecnologías que han sido explicadas, trabajadas y probadas en clase. </w:t>
-      </w:r>
-      <w:proofErr w:type="spellStart"/>
-      <w:r>
-        <w:rPr>
-          <w:sz w:val="24"/>
-          <w:szCs w:val="24"/>
-        </w:rPr>
-        <w:t>ZeroGluten</w:t>
-      </w:r>
-      <w:proofErr w:type="spellEnd"/>
-      <w:r>
-        <w:rPr>
-          <w:sz w:val="24"/>
-          <w:szCs w:val="24"/>
-        </w:rPr>
-        <w:t xml:space="preserve"> es una herramienta funcional, pensada para ser completamente operativa y útil desde su entrega, aunque también deja margen para futuras mejoras tanto a nivel técnico como funcional. Este proyecto ha supuesto una excelente oportunidad para aplicar de forma práctica todo lo aprendido, y refuerza nuestra preparación para afrontar nuevos retos dentro del ámbito profesional del desarrollo de software.</w:t>
+        <w:t>En este proyecto se han cumplido todos los requisitos que se establecieron inicialmente, haciendo uso de los conocimientos adquiridos a lo largo de estos dos últimos años. La aplicación final está alineada con nuestro nivel de experiencia y se ha desarrollado utilizando tecnologías que han sido explicadas, trabajadas y probadas en clase. ZeroGluten es una herramienta funcional, pensada para ser completamente operativa y útil desde su entrega, aunque también deja margen para futuras mejoras tanto a nivel técnico como funcional. Este proyecto ha supuesto una excelente oportunidad para aplicar de forma práctica todo lo aprendido, y refuerza nuestra preparación para afrontar nuevos retos dentro del ámbito profesional del desarrollo de software.</w:t>
       </w:r>
     </w:p>
     <w:p>
@@ -18577,7 +16133,6 @@
           <w:szCs w:val="24"/>
         </w:rPr>
       </w:pPr>
-      <w:proofErr w:type="spellStart"/>
       <w:r>
         <w:rPr>
           <w:rFonts w:cstheme="minorHAnsi"/>
@@ -18587,7 +16142,6 @@
         </w:rPr>
         <w:t>ChatBot</w:t>
       </w:r>
-      <w:proofErr w:type="spellEnd"/>
       <w:r>
         <w:rPr>
           <w:rFonts w:cstheme="minorHAnsi"/>
@@ -18923,23 +16477,13 @@
           <w:szCs w:val="24"/>
         </w:rPr>
       </w:pPr>
-      <w:proofErr w:type="spellStart"/>
-      <w:r>
-        <w:rPr>
-          <w:rFonts w:cstheme="minorHAnsi"/>
-          <w:sz w:val="24"/>
-          <w:szCs w:val="24"/>
-        </w:rPr>
-        <w:t>Spoonacular</w:t>
-      </w:r>
-      <w:proofErr w:type="spellEnd"/>
-      <w:r>
-        <w:rPr>
-          <w:rFonts w:cstheme="minorHAnsi"/>
-          <w:sz w:val="24"/>
-          <w:szCs w:val="24"/>
-        </w:rPr>
-        <w:t xml:space="preserve">. Guardada el 24 de mayo de 2025: </w:t>
+      <w:r>
+        <w:rPr>
+          <w:rFonts w:cstheme="minorHAnsi"/>
+          <w:sz w:val="24"/>
+          <w:szCs w:val="24"/>
+        </w:rPr>
+        <w:t xml:space="preserve">Spoonacular. Guardada el 24 de mayo de 2025: </w:t>
       </w:r>
       <w:hyperlink r:id="rId24" w:history="1">
         <w:r>
@@ -19283,27 +16827,7 @@
           <w:szCs w:val="24"/>
           <w:lang w:eastAsia="es-ES"/>
         </w:rPr>
-        <w:t xml:space="preserve">Scrum es una metodología ágil utilizada para gestionar proyectos, especialmente en el desarrollo de software. Se basa en ciclos de trabajo cortos y repetitivos llamados </w:t>
-      </w:r>
-      <w:proofErr w:type="spellStart"/>
-      <w:r>
-        <w:rPr>
-          <w:rFonts w:eastAsia="Times New Roman" w:cstheme="minorHAnsi"/>
-          <w:sz w:val="24"/>
-          <w:szCs w:val="24"/>
-          <w:lang w:eastAsia="es-ES"/>
-        </w:rPr>
-        <w:t>sprints</w:t>
-      </w:r>
-      <w:proofErr w:type="spellEnd"/>
-      <w:r>
-        <w:rPr>
-          <w:rFonts w:eastAsia="Times New Roman" w:cstheme="minorHAnsi"/>
-          <w:sz w:val="24"/>
-          <w:szCs w:val="24"/>
-          <w:lang w:eastAsia="es-ES"/>
-        </w:rPr>
-        <w:t>, que suelen durar entre una y cuatro semanas. En cada sprint, el equipo trabaja en un conjunto específico de tareas con el objetivo de entregar un producto funcional al final de ese periodo.</w:t>
+        <w:t>Scrum es una metodología ágil utilizada para gestionar proyectos, especialmente en el desarrollo de software. Se basa en ciclos de trabajo cortos y repetitivos llamados sprints, que suelen durar entre una y cuatro semanas. En cada sprint, el equipo trabaja en un conjunto específico de tareas con el objetivo de entregar un producto funcional al final de ese periodo.</w:t>
       </w:r>
     </w:p>
     <w:p>
@@ -19329,27 +16853,7 @@
           <w:szCs w:val="24"/>
           <w:lang w:eastAsia="es-ES"/>
         </w:rPr>
-        <w:t xml:space="preserve">Uno de los pilares de Scrum es el trabajo en equipo y la mejora continua. El equipo se autoorganiza y colabora estrechamente, adaptándose a los cambios de forma rápida. Se realizan reuniones diarias llamadas </w:t>
-      </w:r>
-      <w:proofErr w:type="spellStart"/>
-      <w:r>
-        <w:rPr>
-          <w:rFonts w:eastAsia="Times New Roman" w:cstheme="minorHAnsi"/>
-          <w:sz w:val="24"/>
-          <w:szCs w:val="24"/>
-          <w:lang w:eastAsia="es-ES"/>
-        </w:rPr>
-        <w:t>Daily</w:t>
-      </w:r>
-      <w:proofErr w:type="spellEnd"/>
-      <w:r>
-        <w:rPr>
-          <w:rFonts w:eastAsia="Times New Roman" w:cstheme="minorHAnsi"/>
-          <w:sz w:val="24"/>
-          <w:szCs w:val="24"/>
-          <w:lang w:eastAsia="es-ES"/>
-        </w:rPr>
-        <w:t xml:space="preserve"> Scrum para compartir el progreso, detectar bloqueos y planificar el trabajo del día.</w:t>
+        <w:t>Uno de los pilares de Scrum es el trabajo en equipo y la mejora continua. El equipo se autoorganiza y colabora estrechamente, adaptándose a los cambios de forma rápida. Se realizan reuniones diarias llamadas Daily Scrum para compartir el progreso, detectar bloqueos y planificar el trabajo del día.</w:t>
       </w:r>
     </w:p>
     <w:p>
@@ -19375,67 +16879,7 @@
           <w:szCs w:val="24"/>
           <w:lang w:eastAsia="es-ES"/>
         </w:rPr>
-        <w:t xml:space="preserve">Scrum define tres roles principales: el </w:t>
-      </w:r>
-      <w:proofErr w:type="spellStart"/>
-      <w:r>
-        <w:rPr>
-          <w:rFonts w:eastAsia="Times New Roman" w:cstheme="minorHAnsi"/>
-          <w:sz w:val="24"/>
-          <w:szCs w:val="24"/>
-          <w:lang w:eastAsia="es-ES"/>
-        </w:rPr>
-        <w:t>Product</w:t>
-      </w:r>
-      <w:proofErr w:type="spellEnd"/>
-      <w:r>
-        <w:rPr>
-          <w:rFonts w:eastAsia="Times New Roman" w:cstheme="minorHAnsi"/>
-          <w:sz w:val="24"/>
-          <w:szCs w:val="24"/>
-          <w:lang w:eastAsia="es-ES"/>
-        </w:rPr>
-        <w:t xml:space="preserve"> </w:t>
-      </w:r>
-      <w:proofErr w:type="spellStart"/>
-      <w:r>
-        <w:rPr>
-          <w:rFonts w:eastAsia="Times New Roman" w:cstheme="minorHAnsi"/>
-          <w:sz w:val="24"/>
-          <w:szCs w:val="24"/>
-          <w:lang w:eastAsia="es-ES"/>
-        </w:rPr>
-        <w:t>Owner</w:t>
-      </w:r>
-      <w:proofErr w:type="spellEnd"/>
-      <w:r>
-        <w:rPr>
-          <w:rFonts w:eastAsia="Times New Roman" w:cstheme="minorHAnsi"/>
-          <w:sz w:val="24"/>
-          <w:szCs w:val="24"/>
-          <w:lang w:eastAsia="es-ES"/>
-        </w:rPr>
-        <w:t xml:space="preserve">, que representa al cliente y define las prioridades del producto; el Scrum Master, que guía al equipo y elimina obstáculos; y el equipo de desarrollo, que se encarga de construir el producto. Además, se utilizan herramientas como el </w:t>
-      </w:r>
-      <w:proofErr w:type="spellStart"/>
-      <w:r>
-        <w:rPr>
-          <w:rFonts w:eastAsia="Times New Roman" w:cstheme="minorHAnsi"/>
-          <w:sz w:val="24"/>
-          <w:szCs w:val="24"/>
-          <w:lang w:eastAsia="es-ES"/>
-        </w:rPr>
-        <w:t>Product</w:t>
-      </w:r>
-      <w:proofErr w:type="spellEnd"/>
-      <w:r>
-        <w:rPr>
-          <w:rFonts w:eastAsia="Times New Roman" w:cstheme="minorHAnsi"/>
-          <w:sz w:val="24"/>
-          <w:szCs w:val="24"/>
-          <w:lang w:eastAsia="es-ES"/>
-        </w:rPr>
-        <w:t xml:space="preserve"> Backlog (lista de tareas pendientes) y el Sprint Backlog (tareas seleccionadas para el sprint actual).</w:t>
+        <w:t>Scrum define tres roles principales: el Product Owner, que representa al cliente y define las prioridades del producto; el Scrum Master, que guía al equipo y elimina obstáculos; y el equipo de desarrollo, que se encarga de construir el producto. Además, se utilizan herramientas como el Product Backlog (lista de tareas pendientes) y el Sprint Backlog (tareas seleccionadas para el sprint actual).</w:t>
       </w:r>
     </w:p>
     <w:p>
@@ -19773,61 +17217,7 @@
           <w:sz w:val="24"/>
           <w:szCs w:val="24"/>
         </w:rPr>
-        <w:t xml:space="preserve"> </w:t>
-      </w:r>
-      <w:proofErr w:type="spellStart"/>
-      <w:r>
-        <w:rPr>
-          <w:rFonts w:cstheme="minorHAnsi"/>
-          <w:sz w:val="24"/>
-          <w:szCs w:val="24"/>
-        </w:rPr>
-        <w:t>Intala</w:t>
-      </w:r>
-      <w:proofErr w:type="spellEnd"/>
-      <w:r>
-        <w:rPr>
-          <w:rFonts w:cstheme="minorHAnsi"/>
-          <w:sz w:val="24"/>
-          <w:szCs w:val="24"/>
-        </w:rPr>
-        <w:t xml:space="preserve"> la aplicación de </w:t>
-      </w:r>
-      <w:proofErr w:type="spellStart"/>
-      <w:r>
-        <w:rPr>
-          <w:rFonts w:cstheme="minorHAnsi"/>
-          <w:sz w:val="24"/>
-          <w:szCs w:val="24"/>
-        </w:rPr>
-        <w:t>Mysql</w:t>
-      </w:r>
-      <w:proofErr w:type="spellEnd"/>
-      <w:r>
-        <w:rPr>
-          <w:rFonts w:cstheme="minorHAnsi"/>
-          <w:sz w:val="24"/>
-          <w:szCs w:val="24"/>
-        </w:rPr>
-        <w:t xml:space="preserve"> </w:t>
-      </w:r>
-      <w:proofErr w:type="spellStart"/>
-      <w:r>
-        <w:rPr>
-          <w:rFonts w:cstheme="minorHAnsi"/>
-          <w:sz w:val="24"/>
-          <w:szCs w:val="24"/>
-        </w:rPr>
-        <w:t>Worbrench</w:t>
-      </w:r>
-      <w:proofErr w:type="spellEnd"/>
-      <w:r>
-        <w:rPr>
-          <w:rFonts w:cstheme="minorHAnsi"/>
-          <w:sz w:val="24"/>
-          <w:szCs w:val="24"/>
-        </w:rPr>
-        <w:t xml:space="preserve"> desde la plataforma oficial </w:t>
+        <w:t xml:space="preserve"> Intala la aplicación de Mysql Worbrench desde la plataforma oficial </w:t>
       </w:r>
     </w:p>
     <w:p>
@@ -19973,7 +17363,6 @@
         </w:rPr>
         <w:t xml:space="preserve">Haz clic en </w:t>
       </w:r>
-      <w:proofErr w:type="spellStart"/>
       <w:r>
         <w:rPr>
           <w:rFonts w:cstheme="minorHAnsi"/>
@@ -19982,31 +17371,8 @@
           <w:sz w:val="24"/>
           <w:szCs w:val="24"/>
         </w:rPr>
-        <w:t>download</w:t>
-      </w:r>
-      <w:proofErr w:type="spellEnd"/>
-      <w:r>
-        <w:rPr>
-          <w:rFonts w:cstheme="minorHAnsi"/>
-          <w:i/>
-          <w:iCs/>
-          <w:sz w:val="24"/>
-          <w:szCs w:val="24"/>
-        </w:rPr>
-        <w:t xml:space="preserve"> </w:t>
-      </w:r>
-      <w:proofErr w:type="spellStart"/>
-      <w:r>
-        <w:rPr>
-          <w:rFonts w:cstheme="minorHAnsi"/>
-          <w:i/>
-          <w:iCs/>
-          <w:sz w:val="24"/>
-          <w:szCs w:val="24"/>
-        </w:rPr>
-        <w:t>now</w:t>
-      </w:r>
-      <w:proofErr w:type="spellEnd"/>
+        <w:t>download now</w:t>
+      </w:r>
       <w:r>
         <w:rPr>
           <w:rFonts w:cstheme="minorHAnsi"/>
@@ -20117,7 +17483,6 @@
         <w:lastRenderedPageBreak/>
         <w:t xml:space="preserve">Posteriormente haga clic en el botón </w:t>
       </w:r>
-      <w:proofErr w:type="spellStart"/>
       <w:r>
         <w:rPr>
           <w:rFonts w:cstheme="minorHAnsi"/>
@@ -20128,7 +17493,6 @@
         </w:rPr>
         <w:t>Download</w:t>
       </w:r>
-      <w:proofErr w:type="spellEnd"/>
       <w:r>
         <w:rPr>
           <w:rFonts w:cstheme="minorHAnsi"/>
@@ -20167,97 +17531,7 @@
           <w:sz w:val="24"/>
           <w:szCs w:val="24"/>
         </w:rPr>
-        <w:t xml:space="preserve">Se le redirigirá a una nueva ventana para que te registres o inicies sesión, para la instalación no es necesario, simplemente haga clic en la frase No </w:t>
-      </w:r>
-      <w:proofErr w:type="spellStart"/>
-      <w:r>
-        <w:rPr>
-          <w:rFonts w:cstheme="minorHAnsi"/>
-          <w:sz w:val="24"/>
-          <w:szCs w:val="24"/>
-        </w:rPr>
-        <w:t>thanks</w:t>
-      </w:r>
-      <w:proofErr w:type="spellEnd"/>
-      <w:r>
-        <w:rPr>
-          <w:rFonts w:cstheme="minorHAnsi"/>
-          <w:sz w:val="24"/>
-          <w:szCs w:val="24"/>
-        </w:rPr>
-        <w:t xml:space="preserve">, </w:t>
-      </w:r>
-      <w:proofErr w:type="spellStart"/>
-      <w:r>
-        <w:rPr>
-          <w:rFonts w:cstheme="minorHAnsi"/>
-          <w:sz w:val="24"/>
-          <w:szCs w:val="24"/>
-        </w:rPr>
-        <w:t>just</w:t>
-      </w:r>
-      <w:proofErr w:type="spellEnd"/>
-      <w:r>
-        <w:rPr>
-          <w:rFonts w:cstheme="minorHAnsi"/>
-          <w:sz w:val="24"/>
-          <w:szCs w:val="24"/>
-        </w:rPr>
-        <w:t xml:space="preserve"> </w:t>
-      </w:r>
-      <w:proofErr w:type="spellStart"/>
-      <w:r>
-        <w:rPr>
-          <w:rFonts w:cstheme="minorHAnsi"/>
-          <w:sz w:val="24"/>
-          <w:szCs w:val="24"/>
-        </w:rPr>
-        <w:t>start</w:t>
-      </w:r>
-      <w:proofErr w:type="spellEnd"/>
-      <w:r>
-        <w:rPr>
-          <w:rFonts w:cstheme="minorHAnsi"/>
-          <w:sz w:val="24"/>
-          <w:szCs w:val="24"/>
-        </w:rPr>
-        <w:t xml:space="preserve"> </w:t>
-      </w:r>
-      <w:proofErr w:type="spellStart"/>
-      <w:r>
-        <w:rPr>
-          <w:rFonts w:cstheme="minorHAnsi"/>
-          <w:sz w:val="24"/>
-          <w:szCs w:val="24"/>
-        </w:rPr>
-        <w:t>my</w:t>
-      </w:r>
-      <w:proofErr w:type="spellEnd"/>
-      <w:r>
-        <w:rPr>
-          <w:rFonts w:cstheme="minorHAnsi"/>
-          <w:sz w:val="24"/>
-          <w:szCs w:val="24"/>
-        </w:rPr>
-        <w:t xml:space="preserve"> </w:t>
-      </w:r>
-      <w:proofErr w:type="spellStart"/>
-      <w:r>
-        <w:rPr>
-          <w:rFonts w:cstheme="minorHAnsi"/>
-          <w:sz w:val="24"/>
-          <w:szCs w:val="24"/>
-        </w:rPr>
-        <w:t>download</w:t>
-      </w:r>
-      <w:proofErr w:type="spellEnd"/>
-      <w:r>
-        <w:rPr>
-          <w:rFonts w:cstheme="minorHAnsi"/>
-          <w:sz w:val="24"/>
-          <w:szCs w:val="24"/>
-        </w:rPr>
-        <w:t>.</w:t>
+        <w:t>Se le redirigirá a una nueva ventana para que te registres o inicies sesión, para la instalación no es necesario, simplemente haga clic en la frase No thanks, just start my download.</w:t>
       </w:r>
     </w:p>
     <w:p>
@@ -20580,25 +17854,7 @@
           <w:sz w:val="24"/>
           <w:szCs w:val="24"/>
         </w:rPr>
-        <w:t xml:space="preserve">. Para ello tendrá que poner un nombre, cambiar el </w:t>
-      </w:r>
-      <w:proofErr w:type="spellStart"/>
-      <w:r>
-        <w:rPr>
-          <w:rFonts w:cstheme="minorHAnsi"/>
-          <w:sz w:val="24"/>
-          <w:szCs w:val="24"/>
-        </w:rPr>
-        <w:t>Username</w:t>
-      </w:r>
-      <w:proofErr w:type="spellEnd"/>
-      <w:r>
-        <w:rPr>
-          <w:rFonts w:cstheme="minorHAnsi"/>
-          <w:sz w:val="24"/>
-          <w:szCs w:val="24"/>
-        </w:rPr>
-        <w:t xml:space="preserve"> (si el usuario lo cree conveniente, no es obligatorio) y escribir una contraseña. </w:t>
+        <w:t xml:space="preserve">. Para ello tendrá que poner un nombre, cambiar el Username (si el usuario lo cree conveniente, no es obligatorio) y escribir una contraseña. </w:t>
       </w:r>
     </w:p>
     <w:p>
@@ -20681,61 +17937,7 @@
           <w:sz w:val="24"/>
           <w:szCs w:val="24"/>
         </w:rPr>
-        <w:t xml:space="preserve">Para ello haga clic en Store in </w:t>
-      </w:r>
-      <w:proofErr w:type="spellStart"/>
-      <w:r>
-        <w:rPr>
-          <w:rFonts w:cstheme="minorHAnsi"/>
-          <w:sz w:val="24"/>
-          <w:szCs w:val="24"/>
-        </w:rPr>
-        <w:t>Vault</w:t>
-      </w:r>
-      <w:proofErr w:type="spellEnd"/>
-      <w:r>
-        <w:rPr>
-          <w:rFonts w:cstheme="minorHAnsi"/>
-          <w:sz w:val="24"/>
-          <w:szCs w:val="24"/>
-        </w:rPr>
-        <w:t xml:space="preserve"> y le aparecerá la siguiente ventana donde tendrá que rellenar el campo </w:t>
-      </w:r>
-      <w:proofErr w:type="spellStart"/>
-      <w:r>
-        <w:rPr>
-          <w:rFonts w:cstheme="minorHAnsi"/>
-          <w:sz w:val="24"/>
-          <w:szCs w:val="24"/>
-        </w:rPr>
-        <w:t>password</w:t>
-      </w:r>
-      <w:proofErr w:type="spellEnd"/>
-      <w:r>
-        <w:rPr>
-          <w:rFonts w:cstheme="minorHAnsi"/>
-          <w:sz w:val="24"/>
-          <w:szCs w:val="24"/>
-        </w:rPr>
-        <w:t xml:space="preserve"> con la que quiera. </w:t>
-      </w:r>
-      <w:proofErr w:type="spellStart"/>
-      <w:r>
-        <w:rPr>
-          <w:rFonts w:cstheme="minorHAnsi"/>
-          <w:sz w:val="24"/>
-          <w:szCs w:val="24"/>
-        </w:rPr>
-        <w:t>Acuerdese</w:t>
-      </w:r>
-      <w:proofErr w:type="spellEnd"/>
-      <w:r>
-        <w:rPr>
-          <w:rFonts w:cstheme="minorHAnsi"/>
-          <w:sz w:val="24"/>
-          <w:szCs w:val="24"/>
-        </w:rPr>
-        <w:t xml:space="preserve"> que posteriormente la va a necesitar.</w:t>
+        <w:t>Para ello haga clic en Store in Vault y le aparecerá la siguiente ventana donde tendrá que rellenar el campo password con la que quiera. Acuerdese que posteriormente la va a necesitar.</w:t>
       </w:r>
     </w:p>
     <w:p>
@@ -20915,25 +18117,7 @@
           <w:szCs w:val="24"/>
         </w:rPr>
         <w:lastRenderedPageBreak/>
-        <w:t xml:space="preserve">3. Cuando tenga la herramienta de MySQL </w:t>
-      </w:r>
-      <w:proofErr w:type="spellStart"/>
-      <w:r>
-        <w:rPr>
-          <w:rFonts w:cstheme="minorHAnsi"/>
-          <w:sz w:val="24"/>
-          <w:szCs w:val="24"/>
-        </w:rPr>
-        <w:t>Workbrench</w:t>
-      </w:r>
-      <w:proofErr w:type="spellEnd"/>
-      <w:r>
-        <w:rPr>
-          <w:rFonts w:cstheme="minorHAnsi"/>
-          <w:sz w:val="24"/>
-          <w:szCs w:val="24"/>
-        </w:rPr>
-        <w:t xml:space="preserve"> instalada</w:t>
+        <w:t>3. Cuando tenga la herramienta de MySQL Workbrench instalada</w:t>
       </w:r>
       <w:r>
         <w:rPr>
@@ -20951,25 +18135,7 @@
             <w:sz w:val="24"/>
             <w:szCs w:val="24"/>
           </w:rPr>
-          <w:t>https://github.com/Jootgitoo/pro</w:t>
-        </w:r>
-        <w:r>
-          <w:rPr>
-            <w:rStyle w:val="Hipervnculo"/>
-            <w:rFonts w:cstheme="minorHAnsi"/>
-            <w:sz w:val="24"/>
-            <w:szCs w:val="24"/>
-          </w:rPr>
-          <w:t>y</w:t>
-        </w:r>
-        <w:r>
-          <w:rPr>
-            <w:rStyle w:val="Hipervnculo"/>
-            <w:rFonts w:cstheme="minorHAnsi"/>
-            <w:sz w:val="24"/>
-            <w:szCs w:val="24"/>
-          </w:rPr>
-          <w:t>ecto-final/blob/main/script-bbdd.sql</w:t>
+          <w:t>https://github.com/Jootgitoo/proyecto-final/blob/main/script-bbdd.sql</w:t>
         </w:r>
       </w:hyperlink>
       <w:r>
@@ -20978,43 +18144,7 @@
           <w:sz w:val="24"/>
           <w:szCs w:val="24"/>
         </w:rPr>
-        <w:t xml:space="preserve"> , cópielo y </w:t>
-      </w:r>
-      <w:proofErr w:type="spellStart"/>
-      <w:r>
-        <w:rPr>
-          <w:rFonts w:cstheme="minorHAnsi"/>
-          <w:sz w:val="24"/>
-          <w:szCs w:val="24"/>
-        </w:rPr>
-        <w:t>pegelo</w:t>
-      </w:r>
-      <w:proofErr w:type="spellEnd"/>
-      <w:r>
-        <w:rPr>
-          <w:rFonts w:cstheme="minorHAnsi"/>
-          <w:sz w:val="24"/>
-          <w:szCs w:val="24"/>
-        </w:rPr>
-        <w:t xml:space="preserve"> en la MySQL </w:t>
-      </w:r>
-      <w:proofErr w:type="spellStart"/>
-      <w:r>
-        <w:rPr>
-          <w:rFonts w:cstheme="minorHAnsi"/>
-          <w:sz w:val="24"/>
-          <w:szCs w:val="24"/>
-        </w:rPr>
-        <w:t>Workbrench</w:t>
-      </w:r>
-      <w:proofErr w:type="spellEnd"/>
-      <w:r>
-        <w:rPr>
-          <w:rFonts w:cstheme="minorHAnsi"/>
-          <w:sz w:val="24"/>
-          <w:szCs w:val="24"/>
-        </w:rPr>
-        <w:t xml:space="preserve"> y ejecútelo pulsando en el botón </w:t>
+        <w:t xml:space="preserve"> , cópielo y pegelo en la MySQL Workbrench y ejecútelo pulsando en el botón </w:t>
       </w:r>
       <w:r>
         <w:rPr>
@@ -21153,43 +18283,7 @@
           <w:sz w:val="24"/>
           <w:szCs w:val="24"/>
         </w:rPr>
-        <w:t>\</w:t>
-      </w:r>
-      <w:proofErr w:type="spellStart"/>
-      <w:r>
-        <w:rPr>
-          <w:rFonts w:cstheme="minorHAnsi"/>
-          <w:sz w:val="24"/>
-          <w:szCs w:val="24"/>
-        </w:rPr>
-        <w:t>bin</w:t>
-      </w:r>
-      <w:proofErr w:type="spellEnd"/>
-      <w:r>
-        <w:rPr>
-          <w:rFonts w:cstheme="minorHAnsi"/>
-          <w:sz w:val="24"/>
-          <w:szCs w:val="24"/>
-        </w:rPr>
-        <w:t>\</w:t>
-      </w:r>
-      <w:proofErr w:type="spellStart"/>
-      <w:r>
-        <w:rPr>
-          <w:rFonts w:cstheme="minorHAnsi"/>
-          <w:sz w:val="24"/>
-          <w:szCs w:val="24"/>
-        </w:rPr>
-        <w:t>Debug</w:t>
-      </w:r>
-      <w:proofErr w:type="spellEnd"/>
-      <w:r>
-        <w:rPr>
-          <w:rFonts w:cstheme="minorHAnsi"/>
-          <w:sz w:val="24"/>
-          <w:szCs w:val="24"/>
-        </w:rPr>
-        <w:t>\net8.0-windows</w:t>
+        <w:t>\bin\Debug\net8.0-windows</w:t>
       </w:r>
       <w:r>
         <w:rPr>
@@ -21231,44 +18325,22 @@
         </w:rPr>
         <w:t xml:space="preserve"> </w:t>
       </w:r>
-      <w:proofErr w:type="spellStart"/>
-      <w:proofErr w:type="gramStart"/>
-      <w:r>
-        <w:rPr>
-          <w:rFonts w:cstheme="minorHAnsi"/>
-          <w:sz w:val="24"/>
-          <w:szCs w:val="24"/>
-        </w:rPr>
-        <w:t>config.json</w:t>
-      </w:r>
-      <w:proofErr w:type="spellEnd"/>
-      <w:proofErr w:type="gramEnd"/>
-      <w:r>
-        <w:rPr>
-          <w:rFonts w:cstheme="minorHAnsi"/>
-          <w:sz w:val="24"/>
-          <w:szCs w:val="24"/>
-        </w:rPr>
-        <w:t xml:space="preserve"> y cambi</w:t>
-      </w:r>
-      <w:r>
-        <w:rPr>
-          <w:rFonts w:cstheme="minorHAnsi"/>
-          <w:sz w:val="24"/>
-          <w:szCs w:val="24"/>
-        </w:rPr>
-        <w:t xml:space="preserve">e el usuario y la </w:t>
-      </w:r>
-      <w:proofErr w:type="spellStart"/>
-      <w:r>
-        <w:rPr>
-          <w:rFonts w:cstheme="minorHAnsi"/>
-          <w:sz w:val="24"/>
-          <w:szCs w:val="24"/>
-        </w:rPr>
-        <w:t>password</w:t>
-      </w:r>
-      <w:proofErr w:type="spellEnd"/>
+      <w:r>
+        <w:rPr>
+          <w:rFonts w:cstheme="minorHAnsi"/>
+          <w:sz w:val="24"/>
+          <w:szCs w:val="24"/>
+        </w:rPr>
+        <w:t>config.json y cambi</w:t>
+      </w:r>
+      <w:r>
+        <w:rPr>
+          <w:rFonts w:cstheme="minorHAnsi"/>
+          <w:sz w:val="24"/>
+          <w:szCs w:val="24"/>
+        </w:rPr>
+        <w:t>e el usuario y la password</w:t>
+      </w:r>
       <w:r>
         <w:rPr>
           <w:rFonts w:cstheme="minorHAnsi"/>

</xml_diff>